<commit_message>
Adding other jest scripts in package.json
</commit_message>
<xml_diff>
--- a/Angular + Jest.docx
+++ b/Angular + Jest.docx
@@ -2,6 +2,194 @@
 <file path=word/document.xml><?xml version="1.0" encoding="utf-8"?>
 <w:document xmlns:wpc="http://schemas.microsoft.com/office/word/2010/wordprocessingCanvas" xmlns:cx="http://schemas.microsoft.com/office/drawing/2014/chartex" xmlns:mc="http://schemas.openxmlformats.org/markup-compatibility/2006" xmlns:o="urn:schemas-microsoft-com:office:office" xmlns:r="http://schemas.openxmlformats.org/officeDocument/2006/relationships" xmlns:m="http://schemas.openxmlformats.org/officeDocument/2006/math" xmlns:v="urn:schemas-microsoft-com:vml" xmlns:wp14="http://schemas.microsoft.com/office/word/2010/wordprocessingDrawing" xmlns:wp="http://schemas.openxmlformats.org/drawingml/2006/wordprocessingDrawing" xmlns:w10="urn:schemas-microsoft-com:office:word" xmlns:w="http://schemas.openxmlformats.org/wordprocessingml/2006/main" xmlns:w14="http://schemas.microsoft.com/office/word/2010/wordml" xmlns:w15="http://schemas.microsoft.com/office/word/2012/wordml" xmlns:w16se="http://schemas.microsoft.com/office/word/2015/wordml/symex" xmlns:wpg="http://schemas.microsoft.com/office/word/2010/wordprocessingGroup" xmlns:wpi="http://schemas.microsoft.com/office/word/2010/wordprocessingInk" xmlns:wne="http://schemas.microsoft.com/office/word/2006/wordml" xmlns:wps="http://schemas.microsoft.com/office/word/2010/wordprocessingShape" mc:Ignorable="w14 w15 w16se wp14">
   <w:body>
+    <w:sdt>
+      <w:sdtPr>
+        <w:rPr>
+          <w:rFonts w:asciiTheme="minorHAnsi" w:eastAsiaTheme="minorHAnsi" w:hAnsiTheme="minorHAnsi" w:cstheme="minorBidi"/>
+          <w:color w:val="auto"/>
+          <w:sz w:val="22"/>
+          <w:szCs w:val="22"/>
+          <w:lang w:val="es-419" w:eastAsia="en-US"/>
+        </w:rPr>
+        <w:id w:val="1496993625"/>
+        <w:docPartObj>
+          <w:docPartGallery w:val="Table of Contents"/>
+          <w:docPartUnique/>
+        </w:docPartObj>
+      </w:sdtPr>
+      <w:sdtEndPr>
+        <w:rPr>
+          <w:b/>
+          <w:bCs/>
+        </w:rPr>
+      </w:sdtEndPr>
+      <w:sdtContent>
+        <w:p>
+          <w:pPr>
+            <w:pStyle w:val="TtuloTDC"/>
+          </w:pPr>
+          <w:r>
+            <w:t>Contenido</w:t>
+          </w:r>
+        </w:p>
+        <w:p>
+          <w:pPr>
+            <w:pStyle w:val="TDC1"/>
+            <w:tabs>
+              <w:tab w:val="right" w:leader="dot" w:pos="9350"/>
+            </w:tabs>
+            <w:rPr>
+              <w:noProof/>
+            </w:rPr>
+          </w:pPr>
+          <w:r>
+            <w:fldChar w:fldCharType="begin"/>
+          </w:r>
+          <w:r>
+            <w:instrText xml:space="preserve"> TOC \o "1-3" \h \z \u </w:instrText>
+          </w:r>
+          <w:r>
+            <w:fldChar w:fldCharType="separate"/>
+          </w:r>
+          <w:hyperlink w:anchor="_Toc100691799" w:history="1">
+            <w:r>
+              <w:rPr>
+                <w:rStyle w:val="Hipervnculo"/>
+                <w:noProof/>
+                <w:lang w:val="es-ES"/>
+              </w:rPr>
+              <w:t>Angular + Jest</w:t>
+            </w:r>
+            <w:r>
+              <w:rPr>
+                <w:noProof/>
+                <w:webHidden/>
+              </w:rPr>
+              <w:tab/>
+            </w:r>
+            <w:r>
+              <w:rPr>
+                <w:noProof/>
+                <w:webHidden/>
+              </w:rPr>
+              <w:fldChar w:fldCharType="begin"/>
+            </w:r>
+            <w:r>
+              <w:rPr>
+                <w:noProof/>
+                <w:webHidden/>
+              </w:rPr>
+              <w:instrText xml:space="preserve"> PAGEREF _Toc100691799 \h </w:instrText>
+            </w:r>
+            <w:r>
+              <w:rPr>
+                <w:noProof/>
+                <w:webHidden/>
+              </w:rPr>
+            </w:r>
+            <w:r>
+              <w:rPr>
+                <w:noProof/>
+                <w:webHidden/>
+              </w:rPr>
+              <w:fldChar w:fldCharType="separate"/>
+            </w:r>
+            <w:r>
+              <w:rPr>
+                <w:noProof/>
+                <w:webHidden/>
+              </w:rPr>
+              <w:t>1</w:t>
+            </w:r>
+            <w:r>
+              <w:rPr>
+                <w:noProof/>
+                <w:webHidden/>
+              </w:rPr>
+              <w:fldChar w:fldCharType="end"/>
+            </w:r>
+          </w:hyperlink>
+        </w:p>
+        <w:p>
+          <w:pPr>
+            <w:pStyle w:val="TDC2"/>
+            <w:tabs>
+              <w:tab w:val="right" w:leader="dot" w:pos="9350"/>
+            </w:tabs>
+            <w:rPr>
+              <w:noProof/>
+            </w:rPr>
+          </w:pPr>
+          <w:hyperlink w:anchor="_Toc100691800" w:history="1">
+            <w:r>
+              <w:rPr>
+                <w:rStyle w:val="Hipervnculo"/>
+                <w:noProof/>
+                <w:lang w:val="es-ES"/>
+              </w:rPr>
+              <w:t>Eliminar las dependencias de Jasmine y Karma</w:t>
+            </w:r>
+            <w:r>
+              <w:rPr>
+                <w:noProof/>
+                <w:webHidden/>
+              </w:rPr>
+              <w:tab/>
+            </w:r>
+            <w:r>
+              <w:rPr>
+                <w:noProof/>
+                <w:webHidden/>
+              </w:rPr>
+              <w:fldChar w:fldCharType="begin"/>
+            </w:r>
+            <w:r>
+              <w:rPr>
+                <w:noProof/>
+                <w:webHidden/>
+              </w:rPr>
+              <w:instrText xml:space="preserve"> PAGEREF _Toc100691800 \h </w:instrText>
+            </w:r>
+            <w:r>
+              <w:rPr>
+                <w:noProof/>
+                <w:webHidden/>
+              </w:rPr>
+            </w:r>
+            <w:r>
+              <w:rPr>
+                <w:noProof/>
+                <w:webHidden/>
+              </w:rPr>
+              <w:fldChar w:fldCharType="separate"/>
+            </w:r>
+            <w:r>
+              <w:rPr>
+                <w:noProof/>
+                <w:webHidden/>
+              </w:rPr>
+              <w:t>1</w:t>
+            </w:r>
+            <w:r>
+              <w:rPr>
+                <w:noProof/>
+                <w:webHidden/>
+              </w:rPr>
+              <w:fldChar w:fldCharType="end"/>
+            </w:r>
+          </w:hyperlink>
+        </w:p>
+        <w:p>
+          <w:r>
+            <w:rPr>
+              <w:b/>
+              <w:bCs/>
+            </w:rPr>
+            <w:fldChar w:fldCharType="end"/>
+          </w:r>
+        </w:p>
+      </w:sdtContent>
+    </w:sdt>
     <w:p>
       <w:pPr>
         <w:pStyle w:val="Ttulo1"/>
@@ -9,6 +197,15 @@
           <w:lang w:val="es-ES"/>
         </w:rPr>
       </w:pPr>
+    </w:p>
+    <w:p>
+      <w:pPr>
+        <w:pStyle w:val="Ttulo1"/>
+        <w:rPr>
+          <w:lang w:val="es-ES"/>
+        </w:rPr>
+      </w:pPr>
+      <w:bookmarkStart w:id="0" w:name="_Toc100691799"/>
       <w:r>
         <w:rPr>
           <w:lang w:val="es-ES"/>
@@ -22,6 +219,7 @@
         </w:rPr>
         <w:t>Jest</w:t>
       </w:r>
+      <w:bookmarkEnd w:id="0"/>
       <w:proofErr w:type="spellEnd"/>
     </w:p>
     <w:p>
@@ -39,6 +237,7 @@
           <w:lang w:val="es-ES"/>
         </w:rPr>
       </w:pPr>
+      <w:bookmarkStart w:id="1" w:name="_Toc100691800"/>
       <w:r>
         <w:rPr>
           <w:lang w:val="es-ES"/>
@@ -51,6 +250,7 @@
         </w:rPr>
         <w:t>Jasmine y Karma</w:t>
       </w:r>
+      <w:bookmarkEnd w:id="1"/>
     </w:p>
     <w:p>
       <w:pPr>
@@ -164,7 +364,7 @@
                     <pic:cNvPicPr/>
                   </pic:nvPicPr>
                   <pic:blipFill>
-                    <a:blip r:embed="rId5"/>
+                    <a:blip r:embed="rId6"/>
                     <a:stretch>
                       <a:fillRect/>
                     </a:stretch>
@@ -275,6 +475,7 @@
           <w:noProof/>
           <w:lang w:val="es-ES" w:eastAsia="es-ES"/>
         </w:rPr>
+        <w:lastRenderedPageBreak/>
         <w:drawing>
           <wp:inline distT="0" distB="0" distL="0" distR="0">
             <wp:extent cx="5124450" cy="5029200"/>
@@ -293,7 +494,7 @@
                     </pic:cNvPicPr>
                   </pic:nvPicPr>
                   <pic:blipFill>
-                    <a:blip r:embed="rId6">
+                    <a:blip r:embed="rId7">
                       <a:extLst>
                         <a:ext uri="{28A0092B-C50C-407E-A947-70E740481C1C}">
                           <a14:useLocalDpi xmlns:a14="http://schemas.microsoft.com/office/drawing/2010/main" val="0"/>
@@ -340,7 +541,6 @@
         <w:rPr>
           <w:lang w:val="es-ES"/>
         </w:rPr>
-        <w:lastRenderedPageBreak/>
         <w:t>Eliminar el fichero karma.conf.js</w:t>
       </w:r>
     </w:p>
@@ -355,99 +555,12 @@
           <w:noProof/>
           <w:lang w:val="es-ES" w:eastAsia="es-ES"/>
         </w:rPr>
+        <w:lastRenderedPageBreak/>
         <w:drawing>
           <wp:inline distT="0" distB="0" distL="0" distR="0" wp14:anchorId="57777C69" wp14:editId="4B6CFF9B">
             <wp:extent cx="5943600" cy="3341370"/>
             <wp:effectExtent l="0" t="0" r="0" b="0"/>
             <wp:docPr id="3" name="Imagen 3"/>
-            <wp:cNvGraphicFramePr>
-              <a:graphicFrameLocks xmlns:a="http://schemas.openxmlformats.org/drawingml/2006/main" noChangeAspect="1"/>
-            </wp:cNvGraphicFramePr>
-            <a:graphic xmlns:a="http://schemas.openxmlformats.org/drawingml/2006/main">
-              <a:graphicData uri="http://schemas.openxmlformats.org/drawingml/2006/picture">
-                <pic:pic xmlns:pic="http://schemas.openxmlformats.org/drawingml/2006/picture">
-                  <pic:nvPicPr>
-                    <pic:cNvPr id="1" name=""/>
-                    <pic:cNvPicPr/>
-                  </pic:nvPicPr>
-                  <pic:blipFill>
-                    <a:blip r:embed="rId7"/>
-                    <a:stretch>
-                      <a:fillRect/>
-                    </a:stretch>
-                  </pic:blipFill>
-                  <pic:spPr>
-                    <a:xfrm>
-                      <a:off x="0" y="0"/>
-                      <a:ext cx="5943600" cy="3341370"/>
-                    </a:xfrm>
-                    <a:prstGeom prst="rect">
-                      <a:avLst/>
-                    </a:prstGeom>
-                  </pic:spPr>
-                </pic:pic>
-              </a:graphicData>
-            </a:graphic>
-          </wp:inline>
-        </w:drawing>
-      </w:r>
-    </w:p>
-    <w:p>
-      <w:pPr>
-        <w:pStyle w:val="Prrafodelista"/>
-        <w:numPr>
-          <w:ilvl w:val="0"/>
-          <w:numId w:val="1"/>
-        </w:numPr>
-        <w:rPr>
-          <w:lang w:val="es-ES"/>
-        </w:rPr>
-      </w:pPr>
-      <w:r>
-        <w:rPr>
-          <w:lang w:val="es-ES"/>
-        </w:rPr>
-        <w:t xml:space="preserve">Eliminar el fichero </w:t>
-      </w:r>
-      <w:proofErr w:type="spellStart"/>
-      <w:r>
-        <w:rPr>
-          <w:lang w:val="es-ES"/>
-        </w:rPr>
-        <w:t>src</w:t>
-      </w:r>
-      <w:proofErr w:type="spellEnd"/>
-      <w:r>
-        <w:rPr>
-          <w:lang w:val="es-ES"/>
-        </w:rPr>
-        <w:t>/</w:t>
-      </w:r>
-      <w:proofErr w:type="spellStart"/>
-      <w:r>
-        <w:rPr>
-          <w:lang w:val="es-ES"/>
-        </w:rPr>
-        <w:t>test.ts</w:t>
-      </w:r>
-      <w:proofErr w:type="spellEnd"/>
-    </w:p>
-    <w:p>
-      <w:pPr>
-        <w:rPr>
-          <w:lang w:val="es-ES"/>
-        </w:rPr>
-      </w:pPr>
-      <w:r>
-        <w:rPr>
-          <w:noProof/>
-          <w:lang w:val="es-ES" w:eastAsia="es-ES"/>
-        </w:rPr>
-        <w:drawing>
-          <wp:inline distT="0" distB="0" distL="0" distR="0" wp14:anchorId="397CA1FB" wp14:editId="3B578B85">
-            <wp:extent cx="5943600" cy="3341370"/>
-            <wp:effectExtent l="0" t="0" r="0" b="0"/>
-            <wp:docPr id="4" name="Imagen 4"/>
             <wp:cNvGraphicFramePr>
               <a:graphicFrameLocks xmlns:a="http://schemas.openxmlformats.org/drawingml/2006/main" noChangeAspect="1"/>
             </wp:cNvGraphicFramePr>
@@ -482,12 +595,1510 @@
     </w:p>
     <w:p>
       <w:pPr>
-        <w:rPr>
-          <w:lang w:val="es-ES"/>
-        </w:rPr>
-      </w:pPr>
-      <w:bookmarkStart w:id="0" w:name="_GoBack"/>
-      <w:bookmarkEnd w:id="0"/>
+        <w:pStyle w:val="Prrafodelista"/>
+        <w:numPr>
+          <w:ilvl w:val="0"/>
+          <w:numId w:val="1"/>
+        </w:numPr>
+        <w:rPr>
+          <w:lang w:val="es-ES"/>
+        </w:rPr>
+      </w:pPr>
+      <w:r>
+        <w:rPr>
+          <w:lang w:val="es-ES"/>
+        </w:rPr>
+        <w:t xml:space="preserve">Eliminar el fichero </w:t>
+      </w:r>
+      <w:proofErr w:type="spellStart"/>
+      <w:r>
+        <w:rPr>
+          <w:lang w:val="es-ES"/>
+        </w:rPr>
+        <w:t>src</w:t>
+      </w:r>
+      <w:proofErr w:type="spellEnd"/>
+      <w:r>
+        <w:rPr>
+          <w:lang w:val="es-ES"/>
+        </w:rPr>
+        <w:t>/</w:t>
+      </w:r>
+      <w:proofErr w:type="spellStart"/>
+      <w:r>
+        <w:rPr>
+          <w:lang w:val="es-ES"/>
+        </w:rPr>
+        <w:t>test.ts</w:t>
+      </w:r>
+      <w:proofErr w:type="spellEnd"/>
+    </w:p>
+    <w:p>
+      <w:pPr>
+        <w:rPr>
+          <w:lang w:val="es-ES"/>
+        </w:rPr>
+      </w:pPr>
+      <w:r>
+        <w:rPr>
+          <w:noProof/>
+          <w:lang w:val="es-ES" w:eastAsia="es-ES"/>
+        </w:rPr>
+        <w:drawing>
+          <wp:inline distT="0" distB="0" distL="0" distR="0" wp14:anchorId="397CA1FB" wp14:editId="3B578B85">
+            <wp:extent cx="5943600" cy="3341370"/>
+            <wp:effectExtent l="0" t="0" r="0" b="0"/>
+            <wp:docPr id="4" name="Imagen 4"/>
+            <wp:cNvGraphicFramePr>
+              <a:graphicFrameLocks xmlns:a="http://schemas.openxmlformats.org/drawingml/2006/main" noChangeAspect="1"/>
+            </wp:cNvGraphicFramePr>
+            <a:graphic xmlns:a="http://schemas.openxmlformats.org/drawingml/2006/main">
+              <a:graphicData uri="http://schemas.openxmlformats.org/drawingml/2006/picture">
+                <pic:pic xmlns:pic="http://schemas.openxmlformats.org/drawingml/2006/picture">
+                  <pic:nvPicPr>
+                    <pic:cNvPr id="1" name=""/>
+                    <pic:cNvPicPr/>
+                  </pic:nvPicPr>
+                  <pic:blipFill>
+                    <a:blip r:embed="rId9"/>
+                    <a:stretch>
+                      <a:fillRect/>
+                    </a:stretch>
+                  </pic:blipFill>
+                  <pic:spPr>
+                    <a:xfrm>
+                      <a:off x="0" y="0"/>
+                      <a:ext cx="5943600" cy="3341370"/>
+                    </a:xfrm>
+                    <a:prstGeom prst="rect">
+                      <a:avLst/>
+                    </a:prstGeom>
+                  </pic:spPr>
+                </pic:pic>
+              </a:graphicData>
+            </a:graphic>
+          </wp:inline>
+        </w:drawing>
+      </w:r>
+    </w:p>
+    <w:p>
+      <w:pPr>
+        <w:rPr>
+          <w:lang w:val="es-ES"/>
+        </w:rPr>
+      </w:pPr>
+      <w:r>
+        <w:rPr>
+          <w:lang w:val="es-ES"/>
+        </w:rPr>
+        <w:br w:type="page"/>
+      </w:r>
+    </w:p>
+    <w:p>
+      <w:pPr>
+        <w:pStyle w:val="Ttulo1"/>
+        <w:rPr>
+          <w:lang w:val="es-ES"/>
+        </w:rPr>
+      </w:pPr>
+      <w:r>
+        <w:rPr>
+          <w:lang w:val="es-ES"/>
+        </w:rPr>
+        <w:lastRenderedPageBreak/>
+        <w:t xml:space="preserve">Incorporar </w:t>
+      </w:r>
+      <w:proofErr w:type="spellStart"/>
+      <w:r>
+        <w:rPr>
+          <w:lang w:val="es-ES"/>
+        </w:rPr>
+        <w:t>Jest</w:t>
+      </w:r>
+      <w:proofErr w:type="spellEnd"/>
+    </w:p>
+    <w:p>
+      <w:pPr>
+        <w:pStyle w:val="Prrafodelista"/>
+        <w:numPr>
+          <w:ilvl w:val="0"/>
+          <w:numId w:val="2"/>
+        </w:numPr>
+        <w:rPr>
+          <w:lang w:val="es-ES"/>
+        </w:rPr>
+      </w:pPr>
+      <w:r>
+        <w:rPr>
+          <w:lang w:val="es-ES"/>
+        </w:rPr>
+        <w:t xml:space="preserve">Dirigirse a </w:t>
+      </w:r>
+      <w:hyperlink r:id="rId10" w:history="1">
+        <w:r>
+          <w:rPr>
+            <w:rStyle w:val="Hipervnculo"/>
+            <w:lang w:val="es-ES"/>
+          </w:rPr>
+          <w:t>https://github.com/briebug/jest-schematic</w:t>
+        </w:r>
+      </w:hyperlink>
+    </w:p>
+    <w:p>
+      <w:pPr>
+        <w:pStyle w:val="Prrafodelista"/>
+        <w:numPr>
+          <w:ilvl w:val="0"/>
+          <w:numId w:val="2"/>
+        </w:numPr>
+        <w:rPr>
+          <w:lang w:val="es-ES"/>
+        </w:rPr>
+      </w:pPr>
+      <w:r>
+        <w:rPr>
+          <w:lang w:val="es-ES"/>
+        </w:rPr>
+        <w:t>Copiar el comando:</w:t>
+      </w:r>
+    </w:p>
+    <w:p>
+      <w:pPr>
+        <w:pStyle w:val="Prrafodelista"/>
+        <w:rPr>
+          <w:lang w:val="es-ES"/>
+        </w:rPr>
+      </w:pPr>
+      <m:oMathPara>
+        <m:oMath>
+          <m:r>
+            <w:rPr>
+              <w:rFonts w:ascii="Cambria Math" w:hAnsi="Cambria Math"/>
+              <w:lang w:val="es-ES"/>
+            </w:rPr>
+            <m:t>ng add @briebug/jest-schematic</m:t>
+          </m:r>
+        </m:oMath>
+      </m:oMathPara>
+    </w:p>
+    <w:p>
+      <w:pPr>
+        <w:pStyle w:val="Prrafodelista"/>
+        <w:rPr>
+          <w:lang w:val="es-ES"/>
+        </w:rPr>
+      </w:pPr>
+      <w:r>
+        <w:rPr>
+          <w:noProof/>
+          <w:lang w:val="es-ES" w:eastAsia="es-ES"/>
+        </w:rPr>
+        <w:drawing>
+          <wp:inline distT="0" distB="0" distL="0" distR="0" wp14:anchorId="702E6DEA" wp14:editId="53F43F19">
+            <wp:extent cx="5715000" cy="2066925"/>
+            <wp:effectExtent l="0" t="0" r="0" b="9525"/>
+            <wp:docPr id="5" name="Imagen 5"/>
+            <wp:cNvGraphicFramePr>
+              <a:graphicFrameLocks xmlns:a="http://schemas.openxmlformats.org/drawingml/2006/main" noChangeAspect="1"/>
+            </wp:cNvGraphicFramePr>
+            <a:graphic xmlns:a="http://schemas.openxmlformats.org/drawingml/2006/main">
+              <a:graphicData uri="http://schemas.openxmlformats.org/drawingml/2006/picture">
+                <pic:pic xmlns:pic="http://schemas.openxmlformats.org/drawingml/2006/picture">
+                  <pic:nvPicPr>
+                    <pic:cNvPr id="1" name=""/>
+                    <pic:cNvPicPr/>
+                  </pic:nvPicPr>
+                  <pic:blipFill>
+                    <a:blip r:embed="rId11"/>
+                    <a:stretch>
+                      <a:fillRect/>
+                    </a:stretch>
+                  </pic:blipFill>
+                  <pic:spPr>
+                    <a:xfrm>
+                      <a:off x="0" y="0"/>
+                      <a:ext cx="5715000" cy="2066925"/>
+                    </a:xfrm>
+                    <a:prstGeom prst="rect">
+                      <a:avLst/>
+                    </a:prstGeom>
+                  </pic:spPr>
+                </pic:pic>
+              </a:graphicData>
+            </a:graphic>
+          </wp:inline>
+        </w:drawing>
+      </w:r>
+    </w:p>
+    <w:p>
+      <w:pPr>
+        <w:pStyle w:val="Prrafodelista"/>
+        <w:numPr>
+          <w:ilvl w:val="0"/>
+          <w:numId w:val="2"/>
+        </w:numPr>
+        <w:rPr>
+          <w:lang w:val="es-ES"/>
+        </w:rPr>
+      </w:pPr>
+      <w:r>
+        <w:rPr>
+          <w:lang w:val="es-ES"/>
+        </w:rPr>
+        <w:t xml:space="preserve">Modificar el archivo </w:t>
+      </w:r>
+      <w:proofErr w:type="spellStart"/>
+      <w:proofErr w:type="gramStart"/>
+      <w:r>
+        <w:rPr>
+          <w:lang w:val="es-ES"/>
+        </w:rPr>
+        <w:t>tsconfig.spec</w:t>
+      </w:r>
+      <w:proofErr w:type="gramEnd"/>
+      <w:r>
+        <w:rPr>
+          <w:lang w:val="es-ES"/>
+        </w:rPr>
+        <w:t>.json</w:t>
+      </w:r>
+      <w:proofErr w:type="spellEnd"/>
+      <w:r>
+        <w:rPr>
+          <w:lang w:val="es-ES"/>
+        </w:rPr>
+        <w:t xml:space="preserve"> para que apunte a </w:t>
+      </w:r>
+      <w:proofErr w:type="spellStart"/>
+      <w:r>
+        <w:rPr>
+          <w:lang w:val="es-ES"/>
+        </w:rPr>
+        <w:t>Jest</w:t>
+      </w:r>
+      <w:proofErr w:type="spellEnd"/>
+    </w:p>
+    <w:p>
+      <w:pPr>
+        <w:pStyle w:val="Prrafodelista"/>
+        <w:rPr>
+          <w:lang w:val="en-US"/>
+        </w:rPr>
+      </w:pPr>
+      <w:r>
+        <w:rPr>
+          <w:noProof/>
+          <w:lang w:val="es-ES" w:eastAsia="es-ES"/>
+        </w:rPr>
+        <w:drawing>
+          <wp:inline distT="0" distB="0" distL="0" distR="0" wp14:anchorId="557AE0B1" wp14:editId="166F295C">
+            <wp:extent cx="3095625" cy="2219325"/>
+            <wp:effectExtent l="0" t="0" r="9525" b="9525"/>
+            <wp:docPr id="6" name="Imagen 6"/>
+            <wp:cNvGraphicFramePr>
+              <a:graphicFrameLocks xmlns:a="http://schemas.openxmlformats.org/drawingml/2006/main" noChangeAspect="1"/>
+            </wp:cNvGraphicFramePr>
+            <a:graphic xmlns:a="http://schemas.openxmlformats.org/drawingml/2006/main">
+              <a:graphicData uri="http://schemas.openxmlformats.org/drawingml/2006/picture">
+                <pic:pic xmlns:pic="http://schemas.openxmlformats.org/drawingml/2006/picture">
+                  <pic:nvPicPr>
+                    <pic:cNvPr id="1" name=""/>
+                    <pic:cNvPicPr/>
+                  </pic:nvPicPr>
+                  <pic:blipFill>
+                    <a:blip r:embed="rId12"/>
+                    <a:stretch>
+                      <a:fillRect/>
+                    </a:stretch>
+                  </pic:blipFill>
+                  <pic:spPr>
+                    <a:xfrm>
+                      <a:off x="0" y="0"/>
+                      <a:ext cx="3095625" cy="2219325"/>
+                    </a:xfrm>
+                    <a:prstGeom prst="rect">
+                      <a:avLst/>
+                    </a:prstGeom>
+                  </pic:spPr>
+                </pic:pic>
+              </a:graphicData>
+            </a:graphic>
+          </wp:inline>
+        </w:drawing>
+      </w:r>
+    </w:p>
+    <w:p>
+      <w:pPr>
+        <w:pStyle w:val="Prrafodelista"/>
+        <w:numPr>
+          <w:ilvl w:val="0"/>
+          <w:numId w:val="2"/>
+        </w:numPr>
+        <w:rPr>
+          <w:lang w:val="es-ES"/>
+        </w:rPr>
+      </w:pPr>
+      <w:r>
+        <w:rPr>
+          <w:lang w:val="es-ES"/>
+        </w:rPr>
+        <w:t xml:space="preserve">Adicionar los siguientes </w:t>
+      </w:r>
+      <w:proofErr w:type="spellStart"/>
+      <w:r>
+        <w:rPr>
+          <w:lang w:val="es-ES"/>
+        </w:rPr>
+        <w:t>flags</w:t>
+      </w:r>
+      <w:proofErr w:type="spellEnd"/>
+      <w:r>
+        <w:rPr>
+          <w:lang w:val="es-ES"/>
+        </w:rPr>
+        <w:t xml:space="preserve"> en el </w:t>
+      </w:r>
+      <w:proofErr w:type="spellStart"/>
+      <w:proofErr w:type="gramStart"/>
+      <w:r>
+        <w:rPr>
+          <w:lang w:val="es-ES"/>
+        </w:rPr>
+        <w:t>tsconfig.spec</w:t>
+      </w:r>
+      <w:proofErr w:type="gramEnd"/>
+      <w:r>
+        <w:rPr>
+          <w:lang w:val="es-ES"/>
+        </w:rPr>
+        <w:t>.json</w:t>
+      </w:r>
+      <w:proofErr w:type="spellEnd"/>
+    </w:p>
+    <w:p>
+      <w:pPr>
+        <w:pStyle w:val="Prrafodelista"/>
+        <w:rPr>
+          <w:u w:val="single"/>
+          <w:lang w:val="es-ES"/>
+        </w:rPr>
+      </w:pPr>
+      <w:r>
+        <w:rPr>
+          <w:noProof/>
+          <w:lang w:val="es-ES" w:eastAsia="es-ES"/>
+        </w:rPr>
+        <w:drawing>
+          <wp:inline distT="0" distB="0" distL="0" distR="0">
+            <wp:extent cx="3302000" cy="2247900"/>
+            <wp:effectExtent l="0" t="0" r="0" b="0"/>
+            <wp:docPr id="7" name="Imagen 7"/>
+            <wp:cNvGraphicFramePr>
+              <a:graphicFrameLocks xmlns:a="http://schemas.openxmlformats.org/drawingml/2006/main" noChangeAspect="1"/>
+            </wp:cNvGraphicFramePr>
+            <a:graphic xmlns:a="http://schemas.openxmlformats.org/drawingml/2006/main">
+              <a:graphicData uri="http://schemas.openxmlformats.org/drawingml/2006/picture">
+                <pic:pic xmlns:pic="http://schemas.openxmlformats.org/drawingml/2006/picture">
+                  <pic:nvPicPr>
+                    <pic:cNvPr id="0" name="Picture 1"/>
+                    <pic:cNvPicPr>
+                      <a:picLocks noChangeAspect="1" noChangeArrowheads="1"/>
+                    </pic:cNvPicPr>
+                  </pic:nvPicPr>
+                  <pic:blipFill>
+                    <a:blip r:embed="rId13">
+                      <a:extLst>
+                        <a:ext uri="{28A0092B-C50C-407E-A947-70E740481C1C}">
+                          <a14:useLocalDpi xmlns:a14="http://schemas.microsoft.com/office/drawing/2010/main" val="0"/>
+                        </a:ext>
+                      </a:extLst>
+                    </a:blip>
+                    <a:srcRect/>
+                    <a:stretch>
+                      <a:fillRect/>
+                    </a:stretch>
+                  </pic:blipFill>
+                  <pic:spPr bwMode="auto">
+                    <a:xfrm>
+                      <a:off x="0" y="0"/>
+                      <a:ext cx="3302000" cy="2247900"/>
+                    </a:xfrm>
+                    <a:prstGeom prst="rect">
+                      <a:avLst/>
+                    </a:prstGeom>
+                    <a:noFill/>
+                    <a:ln>
+                      <a:noFill/>
+                    </a:ln>
+                  </pic:spPr>
+                </pic:pic>
+              </a:graphicData>
+            </a:graphic>
+          </wp:inline>
+        </w:drawing>
+      </w:r>
+    </w:p>
+    <w:p>
+      <w:pPr>
+        <w:pStyle w:val="Prrafodelista"/>
+        <w:numPr>
+          <w:ilvl w:val="0"/>
+          <w:numId w:val="2"/>
+        </w:numPr>
+        <w:rPr>
+          <w:lang w:val="es-ES"/>
+        </w:rPr>
+      </w:pPr>
+      <w:r>
+        <w:rPr>
+          <w:lang w:val="es-ES"/>
+        </w:rPr>
+        <w:t xml:space="preserve">Modificar el archivo jest.config.js para adicionar </w:t>
+      </w:r>
+      <w:proofErr w:type="spellStart"/>
+      <w:r>
+        <w:rPr>
+          <w:lang w:val="es-ES"/>
+        </w:rPr>
+        <w:t>coverage</w:t>
+      </w:r>
+      <w:proofErr w:type="spellEnd"/>
+      <w:r>
+        <w:rPr>
+          <w:lang w:val="es-ES"/>
+        </w:rPr>
+        <w:t>.</w:t>
+      </w:r>
+    </w:p>
+    <w:p>
+      <w:pPr>
+        <w:pStyle w:val="Prrafodelista"/>
+        <w:ind w:left="1416" w:hanging="696"/>
+        <w:rPr>
+          <w:lang w:val="es-ES"/>
+        </w:rPr>
+      </w:pPr>
+      <w:r>
+        <w:rPr>
+          <w:noProof/>
+          <w:lang w:val="es-ES" w:eastAsia="es-ES"/>
+        </w:rPr>
+        <w:lastRenderedPageBreak/>
+        <w:drawing>
+          <wp:inline distT="0" distB="0" distL="0" distR="0">
+            <wp:extent cx="4260850" cy="2514600"/>
+            <wp:effectExtent l="0" t="0" r="6350" b="0"/>
+            <wp:docPr id="8" name="Imagen 8"/>
+            <wp:cNvGraphicFramePr>
+              <a:graphicFrameLocks xmlns:a="http://schemas.openxmlformats.org/drawingml/2006/main" noChangeAspect="1"/>
+            </wp:cNvGraphicFramePr>
+            <a:graphic xmlns:a="http://schemas.openxmlformats.org/drawingml/2006/main">
+              <a:graphicData uri="http://schemas.openxmlformats.org/drawingml/2006/picture">
+                <pic:pic xmlns:pic="http://schemas.openxmlformats.org/drawingml/2006/picture">
+                  <pic:nvPicPr>
+                    <pic:cNvPr id="0" name="Picture 2"/>
+                    <pic:cNvPicPr>
+                      <a:picLocks noChangeAspect="1" noChangeArrowheads="1"/>
+                    </pic:cNvPicPr>
+                  </pic:nvPicPr>
+                  <pic:blipFill>
+                    <a:blip r:embed="rId14">
+                      <a:extLst>
+                        <a:ext uri="{28A0092B-C50C-407E-A947-70E740481C1C}">
+                          <a14:useLocalDpi xmlns:a14="http://schemas.microsoft.com/office/drawing/2010/main" val="0"/>
+                        </a:ext>
+                      </a:extLst>
+                    </a:blip>
+                    <a:srcRect/>
+                    <a:stretch>
+                      <a:fillRect/>
+                    </a:stretch>
+                  </pic:blipFill>
+                  <pic:spPr bwMode="auto">
+                    <a:xfrm>
+                      <a:off x="0" y="0"/>
+                      <a:ext cx="4260850" cy="2514600"/>
+                    </a:xfrm>
+                    <a:prstGeom prst="rect">
+                      <a:avLst/>
+                    </a:prstGeom>
+                    <a:noFill/>
+                    <a:ln>
+                      <a:noFill/>
+                    </a:ln>
+                  </pic:spPr>
+                </pic:pic>
+              </a:graphicData>
+            </a:graphic>
+          </wp:inline>
+        </w:drawing>
+      </w:r>
+    </w:p>
+    <w:p>
+      <w:pPr>
+        <w:pStyle w:val="Prrafodelista"/>
+        <w:rPr>
+          <w:lang w:val="es-ES"/>
+        </w:rPr>
+      </w:pPr>
+    </w:p>
+    <w:p>
+      <w:pPr>
+        <w:pStyle w:val="Prrafodelista"/>
+        <w:numPr>
+          <w:ilvl w:val="0"/>
+          <w:numId w:val="2"/>
+        </w:numPr>
+        <w:rPr>
+          <w:lang w:val="es-ES"/>
+        </w:rPr>
+      </w:pPr>
+      <w:r>
+        <w:rPr>
+          <w:lang w:val="es-ES"/>
+        </w:rPr>
+        <w:t xml:space="preserve">Actualizar el fichero </w:t>
+      </w:r>
+      <w:proofErr w:type="spellStart"/>
+      <w:proofErr w:type="gramStart"/>
+      <w:r>
+        <w:rPr>
+          <w:lang w:val="es-ES"/>
+        </w:rPr>
+        <w:t>package.json</w:t>
+      </w:r>
+      <w:proofErr w:type="spellEnd"/>
+      <w:proofErr w:type="gramEnd"/>
+    </w:p>
+    <w:p>
+      <w:pPr>
+        <w:pStyle w:val="Prrafodelista"/>
+        <w:rPr>
+          <w:lang w:val="es-ES"/>
+        </w:rPr>
+      </w:pPr>
+      <w:r>
+        <w:rPr>
+          <w:noProof/>
+          <w:lang w:val="es-ES" w:eastAsia="es-ES"/>
+        </w:rPr>
+        <w:drawing>
+          <wp:inline distT="0" distB="0" distL="0" distR="0">
+            <wp:extent cx="4718050" cy="1943100"/>
+            <wp:effectExtent l="0" t="0" r="6350" b="0"/>
+            <wp:docPr id="9" name="Imagen 9"/>
+            <wp:cNvGraphicFramePr>
+              <a:graphicFrameLocks xmlns:a="http://schemas.openxmlformats.org/drawingml/2006/main" noChangeAspect="1"/>
+            </wp:cNvGraphicFramePr>
+            <a:graphic xmlns:a="http://schemas.openxmlformats.org/drawingml/2006/main">
+              <a:graphicData uri="http://schemas.openxmlformats.org/drawingml/2006/picture">
+                <pic:pic xmlns:pic="http://schemas.openxmlformats.org/drawingml/2006/picture">
+                  <pic:nvPicPr>
+                    <pic:cNvPr id="0" name="Picture 3"/>
+                    <pic:cNvPicPr>
+                      <a:picLocks noChangeAspect="1" noChangeArrowheads="1"/>
+                    </pic:cNvPicPr>
+                  </pic:nvPicPr>
+                  <pic:blipFill>
+                    <a:blip r:embed="rId15">
+                      <a:extLst>
+                        <a:ext uri="{28A0092B-C50C-407E-A947-70E740481C1C}">
+                          <a14:useLocalDpi xmlns:a14="http://schemas.microsoft.com/office/drawing/2010/main" val="0"/>
+                        </a:ext>
+                      </a:extLst>
+                    </a:blip>
+                    <a:srcRect/>
+                    <a:stretch>
+                      <a:fillRect/>
+                    </a:stretch>
+                  </pic:blipFill>
+                  <pic:spPr bwMode="auto">
+                    <a:xfrm>
+                      <a:off x="0" y="0"/>
+                      <a:ext cx="4718050" cy="1943100"/>
+                    </a:xfrm>
+                    <a:prstGeom prst="rect">
+                      <a:avLst/>
+                    </a:prstGeom>
+                    <a:noFill/>
+                    <a:ln>
+                      <a:noFill/>
+                    </a:ln>
+                  </pic:spPr>
+                </pic:pic>
+              </a:graphicData>
+            </a:graphic>
+          </wp:inline>
+        </w:drawing>
+      </w:r>
+    </w:p>
+    <w:p>
+      <w:pPr>
+        <w:rPr>
+          <w:lang w:val="es-ES"/>
+        </w:rPr>
+      </w:pPr>
+      <w:r>
+        <w:rPr>
+          <w:i/>
+          <w:lang w:val="es-ES"/>
+        </w:rPr>
+        <w:t>Observaciones:</w:t>
+      </w:r>
+      <w:r>
+        <w:rPr>
+          <w:lang w:val="es-ES"/>
+        </w:rPr>
+        <w:t xml:space="preserve"> E</w:t>
+      </w:r>
+      <w:r>
+        <w:rPr>
+          <w:lang w:val="es-ES"/>
+        </w:rPr>
+        <w:t xml:space="preserve">n algunos casos os </w:t>
+      </w:r>
+      <w:proofErr w:type="spellStart"/>
+      <w:r>
+        <w:rPr>
+          <w:lang w:val="es-ES"/>
+        </w:rPr>
+        <w:t>apararezca</w:t>
+      </w:r>
+      <w:proofErr w:type="spellEnd"/>
+      <w:r>
+        <w:rPr>
+          <w:lang w:val="es-ES"/>
+        </w:rPr>
+        <w:t xml:space="preserve"> en el fichero "</w:t>
+      </w:r>
+      <w:proofErr w:type="spellStart"/>
+      <w:r>
+        <w:rPr>
+          <w:lang w:val="es-ES"/>
+        </w:rPr>
+        <w:t>setu</w:t>
+      </w:r>
+      <w:r>
+        <w:rPr>
+          <w:lang w:val="es-ES"/>
+        </w:rPr>
+        <w:t>p-jest.ts</w:t>
+      </w:r>
+      <w:proofErr w:type="spellEnd"/>
+      <w:r>
+        <w:rPr>
+          <w:lang w:val="es-ES"/>
+        </w:rPr>
+        <w:t xml:space="preserve">" el siguiente </w:t>
+      </w:r>
+      <w:proofErr w:type="spellStart"/>
+      <w:r>
+        <w:rPr>
+          <w:lang w:val="es-ES"/>
+        </w:rPr>
+        <w:t>import</w:t>
+      </w:r>
+      <w:proofErr w:type="spellEnd"/>
+      <w:r>
+        <w:rPr>
+          <w:lang w:val="es-ES"/>
+        </w:rPr>
+        <w:t>:</w:t>
+      </w:r>
+    </w:p>
+    <w:p>
+      <w:pPr>
+        <w:rPr>
+          <w:lang w:val="es-ES"/>
+        </w:rPr>
+      </w:pPr>
+      <w:proofErr w:type="spellStart"/>
+      <w:r>
+        <w:rPr>
+          <w:lang w:val="es-ES"/>
+        </w:rPr>
+        <w:t>import</w:t>
+      </w:r>
+      <w:proofErr w:type="spellEnd"/>
+      <w:r>
+        <w:rPr>
+          <w:lang w:val="es-ES"/>
+        </w:rPr>
+        <w:t xml:space="preserve"> '</w:t>
+      </w:r>
+      <w:proofErr w:type="spellStart"/>
+      <w:r>
+        <w:rPr>
+          <w:lang w:val="es-ES"/>
+        </w:rPr>
+        <w:t>jest</w:t>
+      </w:r>
+      <w:proofErr w:type="spellEnd"/>
+      <w:r>
+        <w:rPr>
+          <w:lang w:val="es-ES"/>
+        </w:rPr>
+        <w:t>-</w:t>
+      </w:r>
+      <w:proofErr w:type="spellStart"/>
+      <w:r>
+        <w:rPr>
+          <w:lang w:val="es-ES"/>
+        </w:rPr>
+        <w:t>preset</w:t>
+      </w:r>
+      <w:proofErr w:type="spellEnd"/>
+      <w:r>
+        <w:rPr>
+          <w:lang w:val="es-ES"/>
+        </w:rPr>
+        <w:t>-angular</w:t>
+      </w:r>
+      <w:r>
+        <w:rPr>
+          <w:lang w:val="es-ES"/>
+        </w:rPr>
+        <w:t>’</w:t>
+      </w:r>
+    </w:p>
+    <w:p>
+      <w:pPr>
+        <w:rPr>
+          <w:lang w:val="es-ES"/>
+        </w:rPr>
+      </w:pPr>
+      <w:r>
+        <w:rPr>
+          <w:lang w:val="es-ES"/>
+        </w:rPr>
+        <w:t xml:space="preserve">Es muy importante que lo cambiéis por este </w:t>
+      </w:r>
+      <w:r>
+        <w:rPr>
+          <w:lang w:val="es-ES"/>
+        </w:rPr>
+        <w:t>otro que indico a continuación.</w:t>
+      </w:r>
+    </w:p>
+    <w:p>
+      <w:pPr>
+        <w:rPr>
+          <w:lang w:val="en-US"/>
+        </w:rPr>
+      </w:pPr>
+      <w:r>
+        <w:rPr>
+          <w:lang w:val="en-US"/>
+        </w:rPr>
+        <w:t>import 'jest-preset-angular/setup-jest';</w:t>
+      </w:r>
+    </w:p>
+    <w:p>
+      <w:pPr>
+        <w:pStyle w:val="Ttulo2"/>
+        <w:rPr>
+          <w:lang w:val="es-ES"/>
+        </w:rPr>
+      </w:pPr>
+      <w:r>
+        <w:rPr>
+          <w:lang w:val="es-ES"/>
+        </w:rPr>
+        <w:t xml:space="preserve">Carpeta </w:t>
+      </w:r>
+      <w:proofErr w:type="spellStart"/>
+      <w:r>
+        <w:rPr>
+          <w:lang w:val="es-ES"/>
+        </w:rPr>
+        <w:t>Coverage</w:t>
+      </w:r>
+      <w:proofErr w:type="spellEnd"/>
+    </w:p>
+    <w:p>
+      <w:pPr>
+        <w:rPr>
+          <w:lang w:val="es-ES"/>
+        </w:rPr>
+      </w:pPr>
+      <w:proofErr w:type="spellStart"/>
+      <w:r>
+        <w:rPr>
+          <w:i/>
+          <w:lang w:val="es-ES"/>
+        </w:rPr>
+        <w:t>Coverage</w:t>
+      </w:r>
+      <w:proofErr w:type="spellEnd"/>
+      <w:r>
+        <w:rPr>
+          <w:lang w:val="es-ES"/>
+        </w:rPr>
+        <w:t xml:space="preserve">, se puede interpretar como el </w:t>
+      </w:r>
+      <w:r>
+        <w:rPr>
+          <w:lang w:val="es-ES"/>
+        </w:rPr>
+        <w:t>porcentaje</w:t>
+      </w:r>
+      <w:r>
+        <w:rPr>
+          <w:lang w:val="es-ES"/>
+        </w:rPr>
+        <w:t xml:space="preserve"> de l</w:t>
+      </w:r>
+      <w:r>
+        <w:rPr>
+          <w:lang w:val="es-ES"/>
+        </w:rPr>
+        <w:t>íneas de código que tenemos cubierto.</w:t>
+      </w:r>
+    </w:p>
+    <w:p>
+      <w:pPr>
+        <w:rPr>
+          <w:lang w:val="es-ES"/>
+        </w:rPr>
+      </w:pPr>
+      <w:r>
+        <w:rPr>
+          <w:lang w:val="es-ES"/>
+        </w:rPr>
+        <w:t xml:space="preserve"> </w:t>
+      </w:r>
+      <w:r>
+        <w:rPr>
+          <w:noProof/>
+          <w:lang w:val="es-ES" w:eastAsia="es-ES"/>
+        </w:rPr>
+        <w:drawing>
+          <wp:inline distT="0" distB="0" distL="0" distR="0" wp14:anchorId="310DD086" wp14:editId="5B6A8A51">
+            <wp:extent cx="5886450" cy="1098550"/>
+            <wp:effectExtent l="0" t="0" r="0" b="6350"/>
+            <wp:docPr id="10" name="Imagen 10"/>
+            <wp:cNvGraphicFramePr>
+              <a:graphicFrameLocks xmlns:a="http://schemas.openxmlformats.org/drawingml/2006/main" noChangeAspect="1"/>
+            </wp:cNvGraphicFramePr>
+            <a:graphic xmlns:a="http://schemas.openxmlformats.org/drawingml/2006/main">
+              <a:graphicData uri="http://schemas.openxmlformats.org/drawingml/2006/picture">
+                <pic:pic xmlns:pic="http://schemas.openxmlformats.org/drawingml/2006/picture">
+                  <pic:nvPicPr>
+                    <pic:cNvPr id="1" name=""/>
+                    <pic:cNvPicPr/>
+                  </pic:nvPicPr>
+                  <pic:blipFill rotWithShape="1">
+                    <a:blip r:embed="rId16"/>
+                    <a:srcRect r="961"/>
+                    <a:stretch/>
+                  </pic:blipFill>
+                  <pic:spPr bwMode="auto">
+                    <a:xfrm>
+                      <a:off x="0" y="0"/>
+                      <a:ext cx="5886450" cy="1098550"/>
+                    </a:xfrm>
+                    <a:prstGeom prst="rect">
+                      <a:avLst/>
+                    </a:prstGeom>
+                    <a:ln>
+                      <a:noFill/>
+                    </a:ln>
+                    <a:extLst>
+                      <a:ext uri="{53640926-AAD7-44D8-BBD7-CCE9431645EC}">
+                        <a14:shadowObscured xmlns:a14="http://schemas.microsoft.com/office/drawing/2010/main"/>
+                      </a:ext>
+                    </a:extLst>
+                  </pic:spPr>
+                </pic:pic>
+              </a:graphicData>
+            </a:graphic>
+          </wp:inline>
+        </w:drawing>
+      </w:r>
+    </w:p>
+    <w:p>
+      <w:pPr>
+        <w:rPr>
+          <w:rFonts w:asciiTheme="majorHAnsi" w:eastAsiaTheme="majorEastAsia" w:hAnsiTheme="majorHAnsi" w:cstheme="majorBidi"/>
+          <w:color w:val="1F4D78" w:themeColor="accent1" w:themeShade="7F"/>
+          <w:sz w:val="24"/>
+          <w:szCs w:val="24"/>
+          <w:lang w:val="es-ES"/>
+        </w:rPr>
+      </w:pPr>
+      <w:r>
+        <w:rPr>
+          <w:lang w:val="es-ES"/>
+        </w:rPr>
+        <w:br w:type="page"/>
+      </w:r>
+    </w:p>
+    <w:p>
+      <w:pPr>
+        <w:pStyle w:val="Ttulo3"/>
+        <w:rPr>
+          <w:lang w:val="es-ES"/>
+        </w:rPr>
+      </w:pPr>
+      <w:r>
+        <w:rPr>
+          <w:lang w:val="es-ES"/>
+        </w:rPr>
+        <w:lastRenderedPageBreak/>
+        <w:t>Correr test unitarios</w:t>
+      </w:r>
+    </w:p>
+    <w:p>
+      <w:pPr>
+        <w:rPr>
+          <w:lang w:val="es-ES"/>
+        </w:rPr>
+      </w:pPr>
+      <w:r>
+        <w:rPr>
+          <w:lang w:val="es-ES"/>
+        </w:rPr>
+        <w:t xml:space="preserve">Anteriormente, habíamos configurado un script dentro del </w:t>
+      </w:r>
+      <w:proofErr w:type="spellStart"/>
+      <w:proofErr w:type="gramStart"/>
+      <w:r>
+        <w:rPr>
+          <w:lang w:val="es-ES"/>
+        </w:rPr>
+        <w:t>package.json</w:t>
+      </w:r>
+      <w:proofErr w:type="spellEnd"/>
+      <w:proofErr w:type="gramEnd"/>
+    </w:p>
+    <w:p>
+      <w:pPr>
+        <w:jc w:val="center"/>
+        <w:rPr>
+          <w:lang w:val="es-ES"/>
+        </w:rPr>
+      </w:pPr>
+      <w:r>
+        <w:rPr>
+          <w:noProof/>
+          <w:lang w:val="es-ES" w:eastAsia="es-ES"/>
+        </w:rPr>
+        <w:drawing>
+          <wp:inline distT="0" distB="0" distL="0" distR="0">
+            <wp:extent cx="3905250" cy="2768600"/>
+            <wp:effectExtent l="0" t="0" r="0" b="0"/>
+            <wp:docPr id="11" name="Imagen 11"/>
+            <wp:cNvGraphicFramePr>
+              <a:graphicFrameLocks xmlns:a="http://schemas.openxmlformats.org/drawingml/2006/main" noChangeAspect="1"/>
+            </wp:cNvGraphicFramePr>
+            <a:graphic xmlns:a="http://schemas.openxmlformats.org/drawingml/2006/main">
+              <a:graphicData uri="http://schemas.openxmlformats.org/drawingml/2006/picture">
+                <pic:pic xmlns:pic="http://schemas.openxmlformats.org/drawingml/2006/picture">
+                  <pic:nvPicPr>
+                    <pic:cNvPr id="0" name="Picture 1"/>
+                    <pic:cNvPicPr>
+                      <a:picLocks noChangeAspect="1" noChangeArrowheads="1"/>
+                    </pic:cNvPicPr>
+                  </pic:nvPicPr>
+                  <pic:blipFill>
+                    <a:blip r:embed="rId17">
+                      <a:extLst>
+                        <a:ext uri="{28A0092B-C50C-407E-A947-70E740481C1C}">
+                          <a14:useLocalDpi xmlns:a14="http://schemas.microsoft.com/office/drawing/2010/main" val="0"/>
+                        </a:ext>
+                      </a:extLst>
+                    </a:blip>
+                    <a:srcRect/>
+                    <a:stretch>
+                      <a:fillRect/>
+                    </a:stretch>
+                  </pic:blipFill>
+                  <pic:spPr bwMode="auto">
+                    <a:xfrm>
+                      <a:off x="0" y="0"/>
+                      <a:ext cx="3905250" cy="2768600"/>
+                    </a:xfrm>
+                    <a:prstGeom prst="rect">
+                      <a:avLst/>
+                    </a:prstGeom>
+                    <a:noFill/>
+                    <a:ln>
+                      <a:noFill/>
+                    </a:ln>
+                  </pic:spPr>
+                </pic:pic>
+              </a:graphicData>
+            </a:graphic>
+          </wp:inline>
+        </w:drawing>
+      </w:r>
+    </w:p>
+    <w:p>
+      <w:pPr>
+        <w:rPr>
+          <w:lang w:val="es-ES"/>
+        </w:rPr>
+      </w:pPr>
+      <w:r>
+        <w:rPr>
+          <w:lang w:val="es-ES"/>
+        </w:rPr>
+        <w:t>Para ejecutarlo, corremos en terminal</w:t>
+      </w:r>
+    </w:p>
+    <w:p>
+      <w:pPr>
+        <w:rPr>
+          <w:rFonts w:eastAsiaTheme="minorEastAsia"/>
+          <w:lang w:val="es-ES"/>
+        </w:rPr>
+      </w:pPr>
+      <m:oMathPara>
+        <m:oMath>
+          <m:r>
+            <w:rPr>
+              <w:rFonts w:ascii="Cambria Math" w:hAnsi="Cambria Math"/>
+              <w:lang w:val="es-ES"/>
+            </w:rPr>
+            <m:t>npm run test</m:t>
+          </m:r>
+        </m:oMath>
+      </m:oMathPara>
+    </w:p>
+    <w:p>
+      <w:pPr>
+        <w:rPr>
+          <w:lang w:val="es-ES"/>
+        </w:rPr>
+      </w:pPr>
+      <w:r>
+        <w:rPr>
+          <w:noProof/>
+          <w:lang w:val="es-ES" w:eastAsia="es-ES"/>
+        </w:rPr>
+        <w:drawing>
+          <wp:inline distT="0" distB="0" distL="0" distR="0" wp14:anchorId="477F2E4B" wp14:editId="70B978DB">
+            <wp:extent cx="5943600" cy="3263265"/>
+            <wp:effectExtent l="0" t="0" r="0" b="0"/>
+            <wp:docPr id="12" name="Imagen 12"/>
+            <wp:cNvGraphicFramePr>
+              <a:graphicFrameLocks xmlns:a="http://schemas.openxmlformats.org/drawingml/2006/main" noChangeAspect="1"/>
+            </wp:cNvGraphicFramePr>
+            <a:graphic xmlns:a="http://schemas.openxmlformats.org/drawingml/2006/main">
+              <a:graphicData uri="http://schemas.openxmlformats.org/drawingml/2006/picture">
+                <pic:pic xmlns:pic="http://schemas.openxmlformats.org/drawingml/2006/picture">
+                  <pic:nvPicPr>
+                    <pic:cNvPr id="1" name=""/>
+                    <pic:cNvPicPr/>
+                  </pic:nvPicPr>
+                  <pic:blipFill>
+                    <a:blip r:embed="rId18"/>
+                    <a:stretch>
+                      <a:fillRect/>
+                    </a:stretch>
+                  </pic:blipFill>
+                  <pic:spPr>
+                    <a:xfrm>
+                      <a:off x="0" y="0"/>
+                      <a:ext cx="5943600" cy="3263265"/>
+                    </a:xfrm>
+                    <a:prstGeom prst="rect">
+                      <a:avLst/>
+                    </a:prstGeom>
+                  </pic:spPr>
+                </pic:pic>
+              </a:graphicData>
+            </a:graphic>
+          </wp:inline>
+        </w:drawing>
+      </w:r>
+    </w:p>
+    <w:p>
+      <w:pPr>
+        <w:pStyle w:val="Prrafodelista"/>
+        <w:numPr>
+          <w:ilvl w:val="0"/>
+          <w:numId w:val="3"/>
+        </w:numPr>
+        <w:rPr>
+          <w:lang w:val="es-ES"/>
+        </w:rPr>
+      </w:pPr>
+      <w:r>
+        <w:rPr>
+          <w:lang w:val="es-ES"/>
+        </w:rPr>
+        <w:t xml:space="preserve">Test suites: ficheros </w:t>
+      </w:r>
+      <w:proofErr w:type="spellStart"/>
+      <w:r>
+        <w:rPr>
+          <w:lang w:val="es-ES"/>
+        </w:rPr>
+        <w:t>spec</w:t>
+      </w:r>
+      <w:proofErr w:type="spellEnd"/>
+      <w:r>
+        <w:rPr>
+          <w:lang w:val="es-ES"/>
+        </w:rPr>
+        <w:t>.</w:t>
+      </w:r>
+    </w:p>
+    <w:p>
+      <w:pPr>
+        <w:pStyle w:val="Prrafodelista"/>
+        <w:numPr>
+          <w:ilvl w:val="0"/>
+          <w:numId w:val="3"/>
+        </w:numPr>
+        <w:rPr>
+          <w:lang w:val="es-ES"/>
+        </w:rPr>
+      </w:pPr>
+      <w:proofErr w:type="spellStart"/>
+      <w:r>
+        <w:rPr>
+          <w:lang w:val="es-ES"/>
+        </w:rPr>
+        <w:t>Tests</w:t>
+      </w:r>
+      <w:proofErr w:type="spellEnd"/>
+      <w:r>
+        <w:rPr>
+          <w:lang w:val="es-ES"/>
+        </w:rPr>
+        <w:t xml:space="preserve">: Conjunto de test dentro de cada fichero de </w:t>
+      </w:r>
+      <w:proofErr w:type="spellStart"/>
+      <w:r>
+        <w:rPr>
+          <w:lang w:val="es-ES"/>
+        </w:rPr>
+        <w:t>spec</w:t>
+      </w:r>
+      <w:proofErr w:type="spellEnd"/>
+      <w:r>
+        <w:rPr>
+          <w:lang w:val="es-ES"/>
+        </w:rPr>
+        <w:t>.</w:t>
+      </w:r>
+    </w:p>
+    <w:p>
+      <w:pPr>
+        <w:rPr>
+          <w:lang w:val="es-ES"/>
+        </w:rPr>
+      </w:pPr>
+    </w:p>
+    <w:p>
+      <w:pPr>
+        <w:rPr>
+          <w:b/>
+          <w:lang w:val="es-ES"/>
+        </w:rPr>
+      </w:pPr>
+      <w:r>
+        <w:rPr>
+          <w:b/>
+          <w:lang w:val="es-ES"/>
+        </w:rPr>
+        <w:lastRenderedPageBreak/>
+        <w:t xml:space="preserve">Configurar </w:t>
+      </w:r>
+      <w:proofErr w:type="spellStart"/>
+      <w:r>
+        <w:rPr>
+          <w:b/>
+          <w:lang w:val="es-ES"/>
+        </w:rPr>
+        <w:t>jest</w:t>
+      </w:r>
+      <w:proofErr w:type="spellEnd"/>
+      <w:r>
+        <w:rPr>
+          <w:b/>
+          <w:lang w:val="es-ES"/>
+        </w:rPr>
+        <w:t xml:space="preserve"> para que siempre se quede a la escucha:</w:t>
+      </w:r>
+    </w:p>
+    <w:p>
+      <w:pPr>
+        <w:rPr>
+          <w:lang w:val="es-ES"/>
+        </w:rPr>
+      </w:pPr>
+      <w:r>
+        <w:rPr>
+          <w:lang w:val="es-ES"/>
+        </w:rPr>
+        <w:t xml:space="preserve">Configuramos otro comando dentro del fichero </w:t>
+      </w:r>
+      <w:proofErr w:type="spellStart"/>
+      <w:proofErr w:type="gramStart"/>
+      <w:r>
+        <w:rPr>
+          <w:lang w:val="es-ES"/>
+        </w:rPr>
+        <w:t>package.json</w:t>
+      </w:r>
+      <w:proofErr w:type="spellEnd"/>
+      <w:proofErr w:type="gramEnd"/>
+      <w:r>
+        <w:rPr>
+          <w:lang w:val="es-ES"/>
+        </w:rPr>
+        <w:t>:</w:t>
+      </w:r>
+    </w:p>
+    <w:p>
+      <w:pPr>
+        <w:jc w:val="center"/>
+        <w:rPr>
+          <w:lang w:val="es-ES"/>
+        </w:rPr>
+      </w:pPr>
+      <w:r>
+        <w:rPr>
+          <w:noProof/>
+          <w:lang w:val="es-ES" w:eastAsia="es-ES"/>
+        </w:rPr>
+        <w:drawing>
+          <wp:inline distT="0" distB="0" distL="0" distR="0">
+            <wp:extent cx="4171950" cy="1362269"/>
+            <wp:effectExtent l="0" t="0" r="0" b="9525"/>
+            <wp:docPr id="14" name="Imagen 14"/>
+            <wp:cNvGraphicFramePr>
+              <a:graphicFrameLocks xmlns:a="http://schemas.openxmlformats.org/drawingml/2006/main" noChangeAspect="1"/>
+            </wp:cNvGraphicFramePr>
+            <a:graphic xmlns:a="http://schemas.openxmlformats.org/drawingml/2006/main">
+              <a:graphicData uri="http://schemas.openxmlformats.org/drawingml/2006/picture">
+                <pic:pic xmlns:pic="http://schemas.openxmlformats.org/drawingml/2006/picture">
+                  <pic:nvPicPr>
+                    <pic:cNvPr id="0" name="Picture 3"/>
+                    <pic:cNvPicPr>
+                      <a:picLocks noChangeAspect="1" noChangeArrowheads="1"/>
+                    </pic:cNvPicPr>
+                  </pic:nvPicPr>
+                  <pic:blipFill>
+                    <a:blip r:embed="rId19">
+                      <a:extLst>
+                        <a:ext uri="{28A0092B-C50C-407E-A947-70E740481C1C}">
+                          <a14:useLocalDpi xmlns:a14="http://schemas.microsoft.com/office/drawing/2010/main" val="0"/>
+                        </a:ext>
+                      </a:extLst>
+                    </a:blip>
+                    <a:srcRect/>
+                    <a:stretch>
+                      <a:fillRect/>
+                    </a:stretch>
+                  </pic:blipFill>
+                  <pic:spPr bwMode="auto">
+                    <a:xfrm>
+                      <a:off x="0" y="0"/>
+                      <a:ext cx="4182713" cy="1365784"/>
+                    </a:xfrm>
+                    <a:prstGeom prst="rect">
+                      <a:avLst/>
+                    </a:prstGeom>
+                    <a:noFill/>
+                    <a:ln>
+                      <a:noFill/>
+                    </a:ln>
+                  </pic:spPr>
+                </pic:pic>
+              </a:graphicData>
+            </a:graphic>
+          </wp:inline>
+        </w:drawing>
+      </w:r>
+    </w:p>
+    <w:p>
+      <w:pPr>
+        <w:rPr>
+          <w:lang w:val="es-ES"/>
+        </w:rPr>
+      </w:pPr>
+      <w:r>
+        <w:rPr>
+          <w:lang w:val="es-ES"/>
+        </w:rPr>
+        <w:t xml:space="preserve">Luego, de ejecutar los test, </w:t>
+      </w:r>
+      <w:proofErr w:type="spellStart"/>
+      <w:r>
+        <w:rPr>
+          <w:lang w:val="es-ES"/>
+        </w:rPr>
+        <w:t>Jest</w:t>
+      </w:r>
+      <w:proofErr w:type="spellEnd"/>
+      <w:r>
+        <w:rPr>
+          <w:lang w:val="es-ES"/>
+        </w:rPr>
+        <w:t xml:space="preserve"> se queda esperando con un listado de comando de interacción.</w:t>
+      </w:r>
+    </w:p>
+    <w:p>
+      <w:pPr>
+        <w:jc w:val="center"/>
+        <w:rPr>
+          <w:lang w:val="es-ES"/>
+        </w:rPr>
+      </w:pPr>
+      <w:r>
+        <w:rPr>
+          <w:noProof/>
+          <w:lang w:val="es-ES" w:eastAsia="es-ES"/>
+        </w:rPr>
+        <w:drawing>
+          <wp:inline distT="0" distB="0" distL="0" distR="0" wp14:anchorId="12CABCF7" wp14:editId="7F56B5EA">
+            <wp:extent cx="4514850" cy="3553107"/>
+            <wp:effectExtent l="0" t="0" r="0" b="9525"/>
+            <wp:docPr id="15" name="Imagen 15"/>
+            <wp:cNvGraphicFramePr>
+              <a:graphicFrameLocks xmlns:a="http://schemas.openxmlformats.org/drawingml/2006/main" noChangeAspect="1"/>
+            </wp:cNvGraphicFramePr>
+            <a:graphic xmlns:a="http://schemas.openxmlformats.org/drawingml/2006/main">
+              <a:graphicData uri="http://schemas.openxmlformats.org/drawingml/2006/picture">
+                <pic:pic xmlns:pic="http://schemas.openxmlformats.org/drawingml/2006/picture">
+                  <pic:nvPicPr>
+                    <pic:cNvPr id="1" name=""/>
+                    <pic:cNvPicPr/>
+                  </pic:nvPicPr>
+                  <pic:blipFill>
+                    <a:blip r:embed="rId20"/>
+                    <a:stretch>
+                      <a:fillRect/>
+                    </a:stretch>
+                  </pic:blipFill>
+                  <pic:spPr>
+                    <a:xfrm>
+                      <a:off x="0" y="0"/>
+                      <a:ext cx="4515489" cy="3553610"/>
+                    </a:xfrm>
+                    <a:prstGeom prst="rect">
+                      <a:avLst/>
+                    </a:prstGeom>
+                  </pic:spPr>
+                </pic:pic>
+              </a:graphicData>
+            </a:graphic>
+          </wp:inline>
+        </w:drawing>
+      </w:r>
+    </w:p>
+    <w:p>
+      <w:pPr>
+        <w:rPr>
+          <w:b/>
+          <w:lang w:val="es-ES"/>
+        </w:rPr>
+      </w:pPr>
+      <w:r>
+        <w:rPr>
+          <w:b/>
+          <w:lang w:val="es-ES"/>
+        </w:rPr>
+        <w:t xml:space="preserve">Para crear la carpeta </w:t>
+      </w:r>
+      <w:proofErr w:type="spellStart"/>
+      <w:r>
+        <w:rPr>
+          <w:b/>
+          <w:lang w:val="es-ES"/>
+        </w:rPr>
+        <w:t>coverage</w:t>
+      </w:r>
+      <w:proofErr w:type="spellEnd"/>
+      <w:r>
+        <w:rPr>
+          <w:b/>
+          <w:lang w:val="es-ES"/>
+        </w:rPr>
+        <w:t>:</w:t>
+      </w:r>
+    </w:p>
+    <w:p>
+      <w:pPr>
+        <w:jc w:val="center"/>
+        <w:rPr>
+          <w:b/>
+          <w:lang w:val="en-US"/>
+        </w:rPr>
+      </w:pPr>
+      <w:r>
+        <w:rPr>
+          <w:b/>
+          <w:noProof/>
+          <w:lang w:val="es-ES" w:eastAsia="es-ES"/>
+        </w:rPr>
+        <w:drawing>
+          <wp:inline distT="0" distB="0" distL="0" distR="0">
+            <wp:extent cx="4386775" cy="1505585"/>
+            <wp:effectExtent l="0" t="0" r="0" b="0"/>
+            <wp:docPr id="16" name="Imagen 16"/>
+            <wp:cNvGraphicFramePr>
+              <a:graphicFrameLocks xmlns:a="http://schemas.openxmlformats.org/drawingml/2006/main" noChangeAspect="1"/>
+            </wp:cNvGraphicFramePr>
+            <a:graphic xmlns:a="http://schemas.openxmlformats.org/drawingml/2006/main">
+              <a:graphicData uri="http://schemas.openxmlformats.org/drawingml/2006/picture">
+                <pic:pic xmlns:pic="http://schemas.openxmlformats.org/drawingml/2006/picture">
+                  <pic:nvPicPr>
+                    <pic:cNvPr id="0" name="Picture 4"/>
+                    <pic:cNvPicPr>
+                      <a:picLocks noChangeAspect="1" noChangeArrowheads="1"/>
+                    </pic:cNvPicPr>
+                  </pic:nvPicPr>
+                  <pic:blipFill rotWithShape="1">
+                    <a:blip r:embed="rId21">
+                      <a:extLst>
+                        <a:ext uri="{28A0092B-C50C-407E-A947-70E740481C1C}">
+                          <a14:useLocalDpi xmlns:a14="http://schemas.microsoft.com/office/drawing/2010/main" val="0"/>
+                        </a:ext>
+                      </a:extLst>
+                    </a:blip>
+                    <a:srcRect t="31888"/>
+                    <a:stretch/>
+                  </pic:blipFill>
+                  <pic:spPr bwMode="auto">
+                    <a:xfrm>
+                      <a:off x="0" y="0"/>
+                      <a:ext cx="4393900" cy="1508030"/>
+                    </a:xfrm>
+                    <a:prstGeom prst="rect">
+                      <a:avLst/>
+                    </a:prstGeom>
+                    <a:noFill/>
+                    <a:ln>
+                      <a:noFill/>
+                    </a:ln>
+                    <a:extLst>
+                      <a:ext uri="{53640926-AAD7-44D8-BBD7-CCE9431645EC}">
+                        <a14:shadowObscured xmlns:a14="http://schemas.microsoft.com/office/drawing/2010/main"/>
+                      </a:ext>
+                    </a:extLst>
+                  </pic:spPr>
+                </pic:pic>
+              </a:graphicData>
+            </a:graphic>
+          </wp:inline>
+        </w:drawing>
+      </w:r>
+    </w:p>
+    <w:p>
+      <w:pPr>
+        <w:jc w:val="both"/>
+        <w:rPr>
+          <w:b/>
+          <w:lang w:val="en-US"/>
+        </w:rPr>
+      </w:pPr>
+      <w:bookmarkStart w:id="2" w:name="_GoBack"/>
+      <w:bookmarkEnd w:id="2"/>
     </w:p>
     <w:sectPr>
       <w:pgSz w:w="12240" w:h="15840"/>
@@ -502,6 +2113,208 @@
 <file path=word/numbering.xml><?xml version="1.0" encoding="utf-8"?>
 <w:numbering xmlns:wpc="http://schemas.microsoft.com/office/word/2010/wordprocessingCanvas" xmlns:cx="http://schemas.microsoft.com/office/drawing/2014/chartex" xmlns:mc="http://schemas.openxmlformats.org/markup-compatibility/2006" xmlns:o="urn:schemas-microsoft-com:office:office" xmlns:r="http://schemas.openxmlformats.org/officeDocument/2006/relationships" xmlns:m="http://schemas.openxmlformats.org/officeDocument/2006/math" xmlns:v="urn:schemas-microsoft-com:vml" xmlns:wp14="http://schemas.microsoft.com/office/word/2010/wordprocessingDrawing" xmlns:wp="http://schemas.openxmlformats.org/drawingml/2006/wordprocessingDrawing" xmlns:w10="urn:schemas-microsoft-com:office:word" xmlns:w="http://schemas.openxmlformats.org/wordprocessingml/2006/main" xmlns:w14="http://schemas.microsoft.com/office/word/2010/wordml" xmlns:w15="http://schemas.microsoft.com/office/word/2012/wordml" xmlns:w16se="http://schemas.microsoft.com/office/word/2015/wordml/symex" xmlns:wpg="http://schemas.microsoft.com/office/word/2010/wordprocessingGroup" xmlns:wpi="http://schemas.microsoft.com/office/word/2010/wordprocessingInk" xmlns:wne="http://schemas.microsoft.com/office/word/2006/wordml" xmlns:wps="http://schemas.microsoft.com/office/word/2010/wordprocessingShape" mc:Ignorable="w14 w15 w16se wp14">
   <w:abstractNum w:abstractNumId="0" w15:restartNumberingAfterBreak="0">
+    <w:nsid w:val="1A794799"/>
+    <w:multiLevelType w:val="hybridMultilevel"/>
+    <w:tmpl w:val="FA6CB234"/>
+    <w:lvl w:ilvl="0" w:tplc="0C0A0001">
+      <w:start w:val="1"/>
+      <w:numFmt w:val="bullet"/>
+      <w:lvlText w:val=""/>
+      <w:lvlJc w:val="left"/>
+      <w:pPr>
+        <w:ind w:left="720" w:hanging="360"/>
+      </w:pPr>
+      <w:rPr>
+        <w:rFonts w:ascii="Symbol" w:hAnsi="Symbol" w:hint="default"/>
+      </w:rPr>
+    </w:lvl>
+    <w:lvl w:ilvl="1" w:tplc="0C0A0003" w:tentative="1">
+      <w:start w:val="1"/>
+      <w:numFmt w:val="bullet"/>
+      <w:lvlText w:val="o"/>
+      <w:lvlJc w:val="left"/>
+      <w:pPr>
+        <w:ind w:left="1440" w:hanging="360"/>
+      </w:pPr>
+      <w:rPr>
+        <w:rFonts w:ascii="Courier New" w:hAnsi="Courier New" w:cs="Courier New" w:hint="default"/>
+      </w:rPr>
+    </w:lvl>
+    <w:lvl w:ilvl="2" w:tplc="0C0A0005" w:tentative="1">
+      <w:start w:val="1"/>
+      <w:numFmt w:val="bullet"/>
+      <w:lvlText w:val=""/>
+      <w:lvlJc w:val="left"/>
+      <w:pPr>
+        <w:ind w:left="2160" w:hanging="360"/>
+      </w:pPr>
+      <w:rPr>
+        <w:rFonts w:ascii="Wingdings" w:hAnsi="Wingdings" w:hint="default"/>
+      </w:rPr>
+    </w:lvl>
+    <w:lvl w:ilvl="3" w:tplc="0C0A0001" w:tentative="1">
+      <w:start w:val="1"/>
+      <w:numFmt w:val="bullet"/>
+      <w:lvlText w:val=""/>
+      <w:lvlJc w:val="left"/>
+      <w:pPr>
+        <w:ind w:left="2880" w:hanging="360"/>
+      </w:pPr>
+      <w:rPr>
+        <w:rFonts w:ascii="Symbol" w:hAnsi="Symbol" w:hint="default"/>
+      </w:rPr>
+    </w:lvl>
+    <w:lvl w:ilvl="4" w:tplc="0C0A0003" w:tentative="1">
+      <w:start w:val="1"/>
+      <w:numFmt w:val="bullet"/>
+      <w:lvlText w:val="o"/>
+      <w:lvlJc w:val="left"/>
+      <w:pPr>
+        <w:ind w:left="3600" w:hanging="360"/>
+      </w:pPr>
+      <w:rPr>
+        <w:rFonts w:ascii="Courier New" w:hAnsi="Courier New" w:cs="Courier New" w:hint="default"/>
+      </w:rPr>
+    </w:lvl>
+    <w:lvl w:ilvl="5" w:tplc="0C0A0005" w:tentative="1">
+      <w:start w:val="1"/>
+      <w:numFmt w:val="bullet"/>
+      <w:lvlText w:val=""/>
+      <w:lvlJc w:val="left"/>
+      <w:pPr>
+        <w:ind w:left="4320" w:hanging="360"/>
+      </w:pPr>
+      <w:rPr>
+        <w:rFonts w:ascii="Wingdings" w:hAnsi="Wingdings" w:hint="default"/>
+      </w:rPr>
+    </w:lvl>
+    <w:lvl w:ilvl="6" w:tplc="0C0A0001" w:tentative="1">
+      <w:start w:val="1"/>
+      <w:numFmt w:val="bullet"/>
+      <w:lvlText w:val=""/>
+      <w:lvlJc w:val="left"/>
+      <w:pPr>
+        <w:ind w:left="5040" w:hanging="360"/>
+      </w:pPr>
+      <w:rPr>
+        <w:rFonts w:ascii="Symbol" w:hAnsi="Symbol" w:hint="default"/>
+      </w:rPr>
+    </w:lvl>
+    <w:lvl w:ilvl="7" w:tplc="0C0A0003" w:tentative="1">
+      <w:start w:val="1"/>
+      <w:numFmt w:val="bullet"/>
+      <w:lvlText w:val="o"/>
+      <w:lvlJc w:val="left"/>
+      <w:pPr>
+        <w:ind w:left="5760" w:hanging="360"/>
+      </w:pPr>
+      <w:rPr>
+        <w:rFonts w:ascii="Courier New" w:hAnsi="Courier New" w:cs="Courier New" w:hint="default"/>
+      </w:rPr>
+    </w:lvl>
+    <w:lvl w:ilvl="8" w:tplc="0C0A0005" w:tentative="1">
+      <w:start w:val="1"/>
+      <w:numFmt w:val="bullet"/>
+      <w:lvlText w:val=""/>
+      <w:lvlJc w:val="left"/>
+      <w:pPr>
+        <w:ind w:left="6480" w:hanging="360"/>
+      </w:pPr>
+      <w:rPr>
+        <w:rFonts w:ascii="Wingdings" w:hAnsi="Wingdings" w:hint="default"/>
+      </w:rPr>
+    </w:lvl>
+  </w:abstractNum>
+  <w:abstractNum w:abstractNumId="1" w15:restartNumberingAfterBreak="0">
+    <w:nsid w:val="2A1A5CF7"/>
+    <w:multiLevelType w:val="hybridMultilevel"/>
+    <w:tmpl w:val="B8423BFA"/>
+    <w:lvl w:ilvl="0" w:tplc="0C0A000F">
+      <w:start w:val="1"/>
+      <w:numFmt w:val="decimal"/>
+      <w:lvlText w:val="%1."/>
+      <w:lvlJc w:val="left"/>
+      <w:pPr>
+        <w:ind w:left="720" w:hanging="360"/>
+      </w:pPr>
+      <w:rPr>
+        <w:rFonts w:hint="default"/>
+      </w:rPr>
+    </w:lvl>
+    <w:lvl w:ilvl="1" w:tplc="0C0A0019">
+      <w:start w:val="1"/>
+      <w:numFmt w:val="lowerLetter"/>
+      <w:lvlText w:val="%2."/>
+      <w:lvlJc w:val="left"/>
+      <w:pPr>
+        <w:ind w:left="1440" w:hanging="360"/>
+      </w:pPr>
+    </w:lvl>
+    <w:lvl w:ilvl="2" w:tplc="0C0A001B" w:tentative="1">
+      <w:start w:val="1"/>
+      <w:numFmt w:val="lowerRoman"/>
+      <w:lvlText w:val="%3."/>
+      <w:lvlJc w:val="right"/>
+      <w:pPr>
+        <w:ind w:left="2160" w:hanging="180"/>
+      </w:pPr>
+    </w:lvl>
+    <w:lvl w:ilvl="3" w:tplc="0C0A000F" w:tentative="1">
+      <w:start w:val="1"/>
+      <w:numFmt w:val="decimal"/>
+      <w:lvlText w:val="%4."/>
+      <w:lvlJc w:val="left"/>
+      <w:pPr>
+        <w:ind w:left="2880" w:hanging="360"/>
+      </w:pPr>
+    </w:lvl>
+    <w:lvl w:ilvl="4" w:tplc="0C0A0019" w:tentative="1">
+      <w:start w:val="1"/>
+      <w:numFmt w:val="lowerLetter"/>
+      <w:lvlText w:val="%5."/>
+      <w:lvlJc w:val="left"/>
+      <w:pPr>
+        <w:ind w:left="3600" w:hanging="360"/>
+      </w:pPr>
+    </w:lvl>
+    <w:lvl w:ilvl="5" w:tplc="0C0A001B" w:tentative="1">
+      <w:start w:val="1"/>
+      <w:numFmt w:val="lowerRoman"/>
+      <w:lvlText w:val="%6."/>
+      <w:lvlJc w:val="right"/>
+      <w:pPr>
+        <w:ind w:left="4320" w:hanging="180"/>
+      </w:pPr>
+    </w:lvl>
+    <w:lvl w:ilvl="6" w:tplc="0C0A000F" w:tentative="1">
+      <w:start w:val="1"/>
+      <w:numFmt w:val="decimal"/>
+      <w:lvlText w:val="%7."/>
+      <w:lvlJc w:val="left"/>
+      <w:pPr>
+        <w:ind w:left="5040" w:hanging="360"/>
+      </w:pPr>
+    </w:lvl>
+    <w:lvl w:ilvl="7" w:tplc="0C0A0019" w:tentative="1">
+      <w:start w:val="1"/>
+      <w:numFmt w:val="lowerLetter"/>
+      <w:lvlText w:val="%8."/>
+      <w:lvlJc w:val="left"/>
+      <w:pPr>
+        <w:ind w:left="5760" w:hanging="360"/>
+      </w:pPr>
+    </w:lvl>
+    <w:lvl w:ilvl="8" w:tplc="0C0A001B" w:tentative="1">
+      <w:start w:val="1"/>
+      <w:numFmt w:val="lowerRoman"/>
+      <w:lvlText w:val="%9."/>
+      <w:lvlJc w:val="right"/>
+      <w:pPr>
+        <w:ind w:left="6480" w:hanging="180"/>
+      </w:pPr>
+    </w:lvl>
+  </w:abstractNum>
+  <w:abstractNum w:abstractNumId="2" w15:restartNumberingAfterBreak="0">
     <w:nsid w:val="671C7BEA"/>
     <w:multiLevelType w:val="hybridMultilevel"/>
     <w:tmpl w:val="0B52C906"/>
@@ -591,6 +2404,12 @@
     </w:lvl>
   </w:abstractNum>
   <w:num w:numId="1">
+    <w:abstractNumId w:val="2"/>
+  </w:num>
+  <w:num w:numId="2">
+    <w:abstractNumId w:val="1"/>
+  </w:num>
+  <w:num w:numId="3">
     <w:abstractNumId w:val="0"/>
   </w:num>
 </w:numbering>
@@ -1033,6 +2852,28 @@
       <w:szCs w:val="26"/>
     </w:rPr>
   </w:style>
+  <w:style w:type="paragraph" w:styleId="Ttulo3">
+    <w:name w:val="heading 3"/>
+    <w:basedOn w:val="Normal"/>
+    <w:next w:val="Normal"/>
+    <w:link w:val="Ttulo3Car"/>
+    <w:uiPriority w:val="9"/>
+    <w:unhideWhenUsed/>
+    <w:qFormat/>
+    <w:rsid w:val="004F7CDD"/>
+    <w:pPr>
+      <w:keepNext/>
+      <w:keepLines/>
+      <w:spacing w:before="40" w:after="0"/>
+      <w:outlineLvl w:val="2"/>
+    </w:pPr>
+    <w:rPr>
+      <w:rFonts w:asciiTheme="majorHAnsi" w:eastAsiaTheme="majorEastAsia" w:hAnsiTheme="majorHAnsi" w:cstheme="majorBidi"/>
+      <w:color w:val="1F4D78" w:themeColor="accent1" w:themeShade="7F"/>
+      <w:sz w:val="24"/>
+      <w:szCs w:val="24"/>
+    </w:rPr>
+  </w:style>
   <w:style w:type="character" w:default="1" w:styleId="Fuentedeprrafopredeter">
     <w:name w:val="Default Paragraph Font"/>
     <w:uiPriority w:val="1"/>
@@ -1107,7 +2948,612 @@
       <w:color w:val="808080"/>
     </w:rPr>
   </w:style>
+  <w:style w:type="paragraph" w:styleId="TtuloTDC">
+    <w:name w:val="TOC Heading"/>
+    <w:basedOn w:val="Ttulo1"/>
+    <w:next w:val="Normal"/>
+    <w:uiPriority w:val="39"/>
+    <w:unhideWhenUsed/>
+    <w:qFormat/>
+    <w:rsid w:val="00CE6878"/>
+    <w:pPr>
+      <w:outlineLvl w:val="9"/>
+    </w:pPr>
+    <w:rPr>
+      <w:lang w:val="es-ES" w:eastAsia="es-ES"/>
+    </w:rPr>
+  </w:style>
+  <w:style w:type="paragraph" w:styleId="TDC1">
+    <w:name w:val="toc 1"/>
+    <w:basedOn w:val="Normal"/>
+    <w:next w:val="Normal"/>
+    <w:autoRedefine/>
+    <w:uiPriority w:val="39"/>
+    <w:unhideWhenUsed/>
+    <w:rsid w:val="00CE6878"/>
+    <w:pPr>
+      <w:spacing w:after="100"/>
+    </w:pPr>
+  </w:style>
+  <w:style w:type="paragraph" w:styleId="TDC2">
+    <w:name w:val="toc 2"/>
+    <w:basedOn w:val="Normal"/>
+    <w:next w:val="Normal"/>
+    <w:autoRedefine/>
+    <w:uiPriority w:val="39"/>
+    <w:unhideWhenUsed/>
+    <w:rsid w:val="00CE6878"/>
+    <w:pPr>
+      <w:spacing w:after="100"/>
+      <w:ind w:left="220"/>
+    </w:pPr>
+  </w:style>
+  <w:style w:type="character" w:styleId="Hipervnculo">
+    <w:name w:val="Hyperlink"/>
+    <w:basedOn w:val="Fuentedeprrafopredeter"/>
+    <w:uiPriority w:val="99"/>
+    <w:unhideWhenUsed/>
+    <w:rsid w:val="00CE6878"/>
+    <w:rPr>
+      <w:color w:val="0563C1" w:themeColor="hyperlink"/>
+      <w:u w:val="single"/>
+    </w:rPr>
+  </w:style>
+  <w:style w:type="character" w:customStyle="1" w:styleId="Ttulo3Car">
+    <w:name w:val="Título 3 Car"/>
+    <w:basedOn w:val="Fuentedeprrafopredeter"/>
+    <w:link w:val="Ttulo3"/>
+    <w:uiPriority w:val="9"/>
+    <w:rsid w:val="004F7CDD"/>
+    <w:rPr>
+      <w:rFonts w:asciiTheme="majorHAnsi" w:eastAsiaTheme="majorEastAsia" w:hAnsiTheme="majorHAnsi" w:cstheme="majorBidi"/>
+      <w:color w:val="1F4D78" w:themeColor="accent1" w:themeShade="7F"/>
+      <w:sz w:val="24"/>
+      <w:szCs w:val="24"/>
+    </w:rPr>
+  </w:style>
 </w:styles>
+</file>
+
+<file path=word/glossary/document.xml><?xml version="1.0" encoding="utf-8"?>
+<w:glossaryDocument xmlns:wpc="http://schemas.microsoft.com/office/word/2010/wordprocessingCanvas" xmlns:cx="http://schemas.microsoft.com/office/drawing/2014/chartex" xmlns:mc="http://schemas.openxmlformats.org/markup-compatibility/2006" xmlns:o="urn:schemas-microsoft-com:office:office" xmlns:r="http://schemas.openxmlformats.org/officeDocument/2006/relationships" xmlns:m="http://schemas.openxmlformats.org/officeDocument/2006/math" xmlns:v="urn:schemas-microsoft-com:vml" xmlns:wp14="http://schemas.microsoft.com/office/word/2010/wordprocessingDrawing" xmlns:wp="http://schemas.openxmlformats.org/drawingml/2006/wordprocessingDrawing" xmlns:w10="urn:schemas-microsoft-com:office:word" xmlns:w="http://schemas.openxmlformats.org/wordprocessingml/2006/main" xmlns:w14="http://schemas.microsoft.com/office/word/2010/wordml" xmlns:w15="http://schemas.microsoft.com/office/word/2012/wordml" xmlns:w16se="http://schemas.microsoft.com/office/word/2015/wordml/symex" xmlns:wpg="http://schemas.microsoft.com/office/word/2010/wordprocessingGroup" xmlns:wpi="http://schemas.microsoft.com/office/word/2010/wordprocessingInk" xmlns:wne="http://schemas.microsoft.com/office/word/2006/wordml" xmlns:wps="http://schemas.microsoft.com/office/word/2010/wordprocessingShape" mc:Ignorable="w14 w15 w16se wp14"/>
+</file>
+
+<file path=word/glossary/fontTable.xml><?xml version="1.0" encoding="utf-8"?>
+<w:fonts xmlns:mc="http://schemas.openxmlformats.org/markup-compatibility/2006" xmlns:r="http://schemas.openxmlformats.org/officeDocument/2006/relationships" xmlns:w="http://schemas.openxmlformats.org/wordprocessingml/2006/main" xmlns:w14="http://schemas.microsoft.com/office/word/2010/wordml" xmlns:w15="http://schemas.microsoft.com/office/word/2012/wordml" xmlns:w16se="http://schemas.microsoft.com/office/word/2015/wordml/symex" mc:Ignorable="w14 w15 w16se">
+  <w:font w:name="Symbol">
+    <w:panose1 w:val="05050102010706020507"/>
+    <w:charset w:val="02"/>
+    <w:family w:val="roman"/>
+    <w:pitch w:val="variable"/>
+    <w:sig w:usb0="00000000" w:usb1="10000000" w:usb2="00000000" w:usb3="00000000" w:csb0="80000000" w:csb1="00000000"/>
+  </w:font>
+  <w:font w:name="Times New Roman">
+    <w:panose1 w:val="02020603050405020304"/>
+    <w:charset w:val="00"/>
+    <w:family w:val="roman"/>
+    <w:pitch w:val="variable"/>
+    <w:sig w:usb0="E0002EFF" w:usb1="C000785B" w:usb2="00000009" w:usb3="00000000" w:csb0="000001FF" w:csb1="00000000"/>
+  </w:font>
+  <w:font w:name="Courier New">
+    <w:panose1 w:val="02070309020205020404"/>
+    <w:charset w:val="00"/>
+    <w:family w:val="modern"/>
+    <w:pitch w:val="fixed"/>
+    <w:sig w:usb0="E0002EFF" w:usb1="C0007843" w:usb2="00000009" w:usb3="00000000" w:csb0="000001FF" w:csb1="00000000"/>
+  </w:font>
+  <w:font w:name="Wingdings">
+    <w:panose1 w:val="05000000000000000000"/>
+    <w:charset w:val="02"/>
+    <w:family w:val="auto"/>
+    <w:pitch w:val="variable"/>
+    <w:sig w:usb0="00000000" w:usb1="10000000" w:usb2="00000000" w:usb3="00000000" w:csb0="80000000" w:csb1="00000000"/>
+  </w:font>
+  <w:font w:name="Calibri">
+    <w:panose1 w:val="020F0502020204030204"/>
+    <w:charset w:val="00"/>
+    <w:family w:val="swiss"/>
+    <w:pitch w:val="variable"/>
+    <w:sig w:usb0="E4002EFF" w:usb1="C000247B" w:usb2="00000009" w:usb3="00000000" w:csb0="000001FF" w:csb1="00000000"/>
+  </w:font>
+  <w:font w:name="Calibri Light">
+    <w:panose1 w:val="020F0302020204030204"/>
+    <w:charset w:val="00"/>
+    <w:family w:val="swiss"/>
+    <w:pitch w:val="variable"/>
+    <w:sig w:usb0="E4002EFF" w:usb1="C000247B" w:usb2="00000009" w:usb3="00000000" w:csb0="000001FF" w:csb1="00000000"/>
+  </w:font>
+  <w:font w:name="Cambria Math">
+    <w:panose1 w:val="02040503050406030204"/>
+    <w:charset w:val="00"/>
+    <w:family w:val="roman"/>
+    <w:pitch w:val="variable"/>
+    <w:sig w:usb0="E00006FF" w:usb1="420024FF" w:usb2="02000000" w:usb3="00000000" w:csb0="0000019F" w:csb1="00000000"/>
+  </w:font>
+</w:fonts>
+</file>
+
+<file path=word/glossary/settings.xml><?xml version="1.0" encoding="utf-8"?>
+<w:settings xmlns:mc="http://schemas.openxmlformats.org/markup-compatibility/2006" xmlns:o="urn:schemas-microsoft-com:office:office" xmlns:r="http://schemas.openxmlformats.org/officeDocument/2006/relationships" xmlns:m="http://schemas.openxmlformats.org/officeDocument/2006/math" xmlns:v="urn:schemas-microsoft-com:vml" xmlns:w10="urn:schemas-microsoft-com:office:word" xmlns:w="http://schemas.openxmlformats.org/wordprocessingml/2006/main" xmlns:w14="http://schemas.microsoft.com/office/word/2010/wordml" xmlns:w15="http://schemas.microsoft.com/office/word/2012/wordml" xmlns:w16se="http://schemas.microsoft.com/office/word/2015/wordml/symex" xmlns:sl="http://schemas.openxmlformats.org/schemaLibrary/2006/main" mc:Ignorable="w14 w15 w16se">
+  <w:view w:val="normal"/>
+  <w:defaultTabStop w:val="708"/>
+  <w:hyphenationZone w:val="425"/>
+  <w:characterSpacingControl w:val="doNotCompress"/>
+  <w:compat>
+    <w:useFELayout/>
+    <w:compatSetting w:name="compatibilityMode" w:uri="http://schemas.microsoft.com/office/word" w:val="15"/>
+    <w:compatSetting w:name="overrideTableStyleFontSizeAndJustification" w:uri="http://schemas.microsoft.com/office/word" w:val="1"/>
+    <w:compatSetting w:name="enableOpenTypeFeatures" w:uri="http://schemas.microsoft.com/office/word" w:val="1"/>
+    <w:compatSetting w:name="doNotFlipMirrorIndents" w:uri="http://schemas.microsoft.com/office/word" w:val="1"/>
+    <w:compatSetting w:name="differentiateMultirowTableHeaders" w:uri="http://schemas.microsoft.com/office/word" w:val="1"/>
+  </w:compat>
+  <w:rsids>
+    <w:rsidRoot w:val="007C7B1C"/>
+    <w:rsid w:val="00094FEE"/>
+    <w:rsid w:val="002F3073"/>
+    <w:rsid w:val="003D7447"/>
+    <w:rsid w:val="007C7B1C"/>
+  </w:rsids>
+  <m:mathPr>
+    <m:mathFont m:val="Cambria Math"/>
+    <m:brkBin m:val="before"/>
+    <m:brkBinSub m:val="--"/>
+    <m:smallFrac m:val="0"/>
+    <m:dispDef/>
+    <m:lMargin m:val="0"/>
+    <m:rMargin m:val="0"/>
+    <m:defJc m:val="centerGroup"/>
+    <m:wrapIndent m:val="1440"/>
+    <m:intLim m:val="subSup"/>
+    <m:naryLim m:val="undOvr"/>
+  </m:mathPr>
+  <w:themeFontLang w:val="es-ES"/>
+  <w:clrSchemeMapping w:bg1="light1" w:t1="dark1" w:bg2="light2" w:t2="dark2" w:accent1="accent1" w:accent2="accent2" w:accent3="accent3" w:accent4="accent4" w:accent5="accent5" w:accent6="accent6" w:hyperlink="hyperlink" w:followedHyperlink="followedHyperlink"/>
+  <w:decimalSymbol w:val=","/>
+  <w:listSeparator w:val=";"/>
+  <w15:chartTrackingRefBased/>
+</w:settings>
+</file>
+
+<file path=word/glossary/styles.xml><?xml version="1.0" encoding="utf-8"?>
+<w:styles xmlns:mc="http://schemas.openxmlformats.org/markup-compatibility/2006" xmlns:r="http://schemas.openxmlformats.org/officeDocument/2006/relationships" xmlns:w="http://schemas.openxmlformats.org/wordprocessingml/2006/main" xmlns:w14="http://schemas.microsoft.com/office/word/2010/wordml" xmlns:w15="http://schemas.microsoft.com/office/word/2012/wordml" xmlns:w16se="http://schemas.microsoft.com/office/word/2015/wordml/symex" mc:Ignorable="w14 w15 w16se">
+  <w:docDefaults>
+    <w:rPrDefault>
+      <w:rPr>
+        <w:rFonts w:asciiTheme="minorHAnsi" w:eastAsiaTheme="minorEastAsia" w:hAnsiTheme="minorHAnsi" w:cstheme="minorBidi"/>
+        <w:sz w:val="22"/>
+        <w:szCs w:val="22"/>
+        <w:lang w:val="es-ES" w:eastAsia="es-ES" w:bidi="ar-SA"/>
+      </w:rPr>
+    </w:rPrDefault>
+    <w:pPrDefault>
+      <w:pPr>
+        <w:spacing w:after="160" w:line="259" w:lineRule="auto"/>
+      </w:pPr>
+    </w:pPrDefault>
+  </w:docDefaults>
+  <w:latentStyles w:defLockedState="0" w:defUIPriority="99" w:defSemiHidden="0" w:defUnhideWhenUsed="0" w:defQFormat="0" w:count="371">
+    <w:lsdException w:name="Normal" w:uiPriority="0" w:qFormat="1"/>
+    <w:lsdException w:name="heading 1" w:uiPriority="9" w:qFormat="1"/>
+    <w:lsdException w:name="heading 2" w:semiHidden="1" w:uiPriority="9" w:unhideWhenUsed="1" w:qFormat="1"/>
+    <w:lsdException w:name="heading 3" w:semiHidden="1" w:uiPriority="9" w:unhideWhenUsed="1" w:qFormat="1"/>
+    <w:lsdException w:name="heading 4" w:semiHidden="1" w:uiPriority="9" w:unhideWhenUsed="1" w:qFormat="1"/>
+    <w:lsdException w:name="heading 5" w:semiHidden="1" w:uiPriority="9" w:unhideWhenUsed="1" w:qFormat="1"/>
+    <w:lsdException w:name="heading 6" w:semiHidden="1" w:uiPriority="9" w:unhideWhenUsed="1" w:qFormat="1"/>
+    <w:lsdException w:name="heading 7" w:semiHidden="1" w:uiPriority="9" w:unhideWhenUsed="1" w:qFormat="1"/>
+    <w:lsdException w:name="heading 8" w:semiHidden="1" w:uiPriority="9" w:unhideWhenUsed="1" w:qFormat="1"/>
+    <w:lsdException w:name="heading 9" w:semiHidden="1" w:uiPriority="9" w:unhideWhenUsed="1" w:qFormat="1"/>
+    <w:lsdException w:name="index 1" w:semiHidden="1" w:unhideWhenUsed="1"/>
+    <w:lsdException w:name="index 2" w:semiHidden="1" w:unhideWhenUsed="1"/>
+    <w:lsdException w:name="index 3" w:semiHidden="1" w:unhideWhenUsed="1"/>
+    <w:lsdException w:name="index 4" w:semiHidden="1" w:unhideWhenUsed="1"/>
+    <w:lsdException w:name="index 5" w:semiHidden="1" w:unhideWhenUsed="1"/>
+    <w:lsdException w:name="index 6" w:semiHidden="1" w:unhideWhenUsed="1"/>
+    <w:lsdException w:name="index 7" w:semiHidden="1" w:unhideWhenUsed="1"/>
+    <w:lsdException w:name="index 8" w:semiHidden="1" w:unhideWhenUsed="1"/>
+    <w:lsdException w:name="index 9" w:semiHidden="1" w:unhideWhenUsed="1"/>
+    <w:lsdException w:name="toc 1" w:semiHidden="1" w:uiPriority="39" w:unhideWhenUsed="1"/>
+    <w:lsdException w:name="toc 2" w:semiHidden="1" w:uiPriority="39" w:unhideWhenUsed="1"/>
+    <w:lsdException w:name="toc 3" w:semiHidden="1" w:uiPriority="39" w:unhideWhenUsed="1"/>
+    <w:lsdException w:name="toc 4" w:semiHidden="1" w:uiPriority="39" w:unhideWhenUsed="1"/>
+    <w:lsdException w:name="toc 5" w:semiHidden="1" w:uiPriority="39" w:unhideWhenUsed="1"/>
+    <w:lsdException w:name="toc 6" w:semiHidden="1" w:uiPriority="39" w:unhideWhenUsed="1"/>
+    <w:lsdException w:name="toc 7" w:semiHidden="1" w:uiPriority="39" w:unhideWhenUsed="1"/>
+    <w:lsdException w:name="toc 8" w:semiHidden="1" w:uiPriority="39" w:unhideWhenUsed="1"/>
+    <w:lsdException w:name="toc 9" w:semiHidden="1" w:uiPriority="39" w:unhideWhenUsed="1"/>
+    <w:lsdException w:name="Normal Indent" w:semiHidden="1" w:unhideWhenUsed="1"/>
+    <w:lsdException w:name="footnote text" w:semiHidden="1" w:unhideWhenUsed="1"/>
+    <w:lsdException w:name="annotation text" w:semiHidden="1" w:unhideWhenUsed="1"/>
+    <w:lsdException w:name="header" w:semiHidden="1" w:unhideWhenUsed="1"/>
+    <w:lsdException w:name="footer" w:semiHidden="1" w:unhideWhenUsed="1"/>
+    <w:lsdException w:name="index heading" w:semiHidden="1" w:unhideWhenUsed="1"/>
+    <w:lsdException w:name="caption" w:semiHidden="1" w:uiPriority="35" w:unhideWhenUsed="1" w:qFormat="1"/>
+    <w:lsdException w:name="table of figures" w:semiHidden="1" w:unhideWhenUsed="1"/>
+    <w:lsdException w:name="envelope address" w:semiHidden="1" w:unhideWhenUsed="1"/>
+    <w:lsdException w:name="envelope return" w:semiHidden="1" w:unhideWhenUsed="1"/>
+    <w:lsdException w:name="footnote reference" w:semiHidden="1" w:unhideWhenUsed="1"/>
+    <w:lsdException w:name="annotation reference" w:semiHidden="1" w:unhideWhenUsed="1"/>
+    <w:lsdException w:name="line number" w:semiHidden="1" w:unhideWhenUsed="1"/>
+    <w:lsdException w:name="page number" w:semiHidden="1" w:unhideWhenUsed="1"/>
+    <w:lsdException w:name="endnote reference" w:semiHidden="1" w:unhideWhenUsed="1"/>
+    <w:lsdException w:name="endnote text" w:semiHidden="1" w:unhideWhenUsed="1"/>
+    <w:lsdException w:name="table of authorities" w:semiHidden="1" w:unhideWhenUsed="1"/>
+    <w:lsdException w:name="macro" w:semiHidden="1" w:unhideWhenUsed="1"/>
+    <w:lsdException w:name="toa heading" w:semiHidden="1" w:unhideWhenUsed="1"/>
+    <w:lsdException w:name="List" w:semiHidden="1" w:unhideWhenUsed="1"/>
+    <w:lsdException w:name="List Bullet" w:semiHidden="1" w:unhideWhenUsed="1"/>
+    <w:lsdException w:name="List Number" w:semiHidden="1" w:unhideWhenUsed="1"/>
+    <w:lsdException w:name="List 2" w:semiHidden="1" w:unhideWhenUsed="1"/>
+    <w:lsdException w:name="List 3" w:semiHidden="1" w:unhideWhenUsed="1"/>
+    <w:lsdException w:name="List 4" w:semiHidden="1" w:unhideWhenUsed="1"/>
+    <w:lsdException w:name="List 5" w:semiHidden="1" w:unhideWhenUsed="1"/>
+    <w:lsdException w:name="List Bullet 2" w:semiHidden="1" w:unhideWhenUsed="1"/>
+    <w:lsdException w:name="List Bullet 3" w:semiHidden="1" w:unhideWhenUsed="1"/>
+    <w:lsdException w:name="List Bullet 4" w:semiHidden="1" w:unhideWhenUsed="1"/>
+    <w:lsdException w:name="List Bullet 5" w:semiHidden="1" w:unhideWhenUsed="1"/>
+    <w:lsdException w:name="List Number 2" w:semiHidden="1" w:unhideWhenUsed="1"/>
+    <w:lsdException w:name="List Number 3" w:semiHidden="1" w:unhideWhenUsed="1"/>
+    <w:lsdException w:name="List Number 4" w:semiHidden="1" w:unhideWhenUsed="1"/>
+    <w:lsdException w:name="List Number 5" w:semiHidden="1" w:unhideWhenUsed="1"/>
+    <w:lsdException w:name="Title" w:uiPriority="10" w:qFormat="1"/>
+    <w:lsdException w:name="Closing" w:semiHidden="1" w:unhideWhenUsed="1"/>
+    <w:lsdException w:name="Signature" w:semiHidden="1" w:unhideWhenUsed="1"/>
+    <w:lsdException w:name="Default Paragraph Font" w:semiHidden="1" w:uiPriority="1" w:unhideWhenUsed="1"/>
+    <w:lsdException w:name="Body Text" w:semiHidden="1" w:unhideWhenUsed="1"/>
+    <w:lsdException w:name="Body Text Indent" w:semiHidden="1" w:unhideWhenUsed="1"/>
+    <w:lsdException w:name="List Continue" w:semiHidden="1" w:unhideWhenUsed="1"/>
+    <w:lsdException w:name="List Continue 2" w:semiHidden="1" w:unhideWhenUsed="1"/>
+    <w:lsdException w:name="List Continue 3" w:semiHidden="1" w:unhideWhenUsed="1"/>
+    <w:lsdException w:name="List Continue 4" w:semiHidden="1" w:unhideWhenUsed="1"/>
+    <w:lsdException w:name="List Continue 5" w:semiHidden="1" w:unhideWhenUsed="1"/>
+    <w:lsdException w:name="Message Header" w:semiHidden="1" w:unhideWhenUsed="1"/>
+    <w:lsdException w:name="Subtitle" w:uiPriority="11" w:qFormat="1"/>
+    <w:lsdException w:name="Salutation" w:semiHidden="1" w:unhideWhenUsed="1"/>
+    <w:lsdException w:name="Date" w:semiHidden="1" w:unhideWhenUsed="1"/>
+    <w:lsdException w:name="Body Text First Indent" w:semiHidden="1" w:unhideWhenUsed="1"/>
+    <w:lsdException w:name="Body Text First Indent 2" w:semiHidden="1" w:unhideWhenUsed="1"/>
+    <w:lsdException w:name="Note Heading" w:semiHidden="1" w:unhideWhenUsed="1"/>
+    <w:lsdException w:name="Body Text 2" w:semiHidden="1" w:unhideWhenUsed="1"/>
+    <w:lsdException w:name="Body Text 3" w:semiHidden="1" w:unhideWhenUsed="1"/>
+    <w:lsdException w:name="Body Text Indent 2" w:semiHidden="1" w:unhideWhenUsed="1"/>
+    <w:lsdException w:name="Body Text Indent 3" w:semiHidden="1" w:unhideWhenUsed="1"/>
+    <w:lsdException w:name="Block Text" w:semiHidden="1" w:unhideWhenUsed="1"/>
+    <w:lsdException w:name="Hyperlink" w:semiHidden="1" w:unhideWhenUsed="1"/>
+    <w:lsdException w:name="FollowedHyperlink" w:semiHidden="1" w:unhideWhenUsed="1"/>
+    <w:lsdException w:name="Strong" w:uiPriority="22" w:qFormat="1"/>
+    <w:lsdException w:name="Emphasis" w:uiPriority="20" w:qFormat="1"/>
+    <w:lsdException w:name="Document Map" w:semiHidden="1" w:unhideWhenUsed="1"/>
+    <w:lsdException w:name="Plain Text" w:semiHidden="1" w:unhideWhenUsed="1"/>
+    <w:lsdException w:name="E-mail Signature" w:semiHidden="1" w:unhideWhenUsed="1"/>
+    <w:lsdException w:name="HTML Top of Form" w:semiHidden="1" w:unhideWhenUsed="1"/>
+    <w:lsdException w:name="HTML Bottom of Form" w:semiHidden="1" w:unhideWhenUsed="1"/>
+    <w:lsdException w:name="Normal (Web)" w:semiHidden="1" w:unhideWhenUsed="1"/>
+    <w:lsdException w:name="HTML Acronym" w:semiHidden="1" w:unhideWhenUsed="1"/>
+    <w:lsdException w:name="HTML Address" w:semiHidden="1" w:unhideWhenUsed="1"/>
+    <w:lsdException w:name="HTML Cite" w:semiHidden="1" w:unhideWhenUsed="1"/>
+    <w:lsdException w:name="HTML Code" w:semiHidden="1" w:unhideWhenUsed="1"/>
+    <w:lsdException w:name="HTML Definition" w:semiHidden="1" w:unhideWhenUsed="1"/>
+    <w:lsdException w:name="HTML Keyboard" w:semiHidden="1" w:unhideWhenUsed="1"/>
+    <w:lsdException w:name="HTML Preformatted" w:semiHidden="1" w:unhideWhenUsed="1"/>
+    <w:lsdException w:name="HTML Sample" w:semiHidden="1" w:unhideWhenUsed="1"/>
+    <w:lsdException w:name="HTML Typewriter" w:semiHidden="1" w:unhideWhenUsed="1"/>
+    <w:lsdException w:name="HTML Variable" w:semiHidden="1" w:unhideWhenUsed="1"/>
+    <w:lsdException w:name="Normal Table" w:semiHidden="1" w:unhideWhenUsed="1"/>
+    <w:lsdException w:name="annotation subject" w:semiHidden="1" w:unhideWhenUsed="1"/>
+    <w:lsdException w:name="No List" w:semiHidden="1" w:unhideWhenUsed="1"/>
+    <w:lsdException w:name="Outline List 1" w:semiHidden="1" w:unhideWhenUsed="1"/>
+    <w:lsdException w:name="Outline List 2" w:semiHidden="1" w:unhideWhenUsed="1"/>
+    <w:lsdException w:name="Outline List 3" w:semiHidden="1" w:unhideWhenUsed="1"/>
+    <w:lsdException w:name="Table Simple 1" w:semiHidden="1" w:unhideWhenUsed="1"/>
+    <w:lsdException w:name="Table Simple 2" w:semiHidden="1" w:unhideWhenUsed="1"/>
+    <w:lsdException w:name="Table Simple 3" w:semiHidden="1" w:unhideWhenUsed="1"/>
+    <w:lsdException w:name="Table Classic 1" w:semiHidden="1" w:unhideWhenUsed="1"/>
+    <w:lsdException w:name="Table Classic 2" w:semiHidden="1" w:unhideWhenUsed="1"/>
+    <w:lsdException w:name="Table Classic 3" w:semiHidden="1" w:unhideWhenUsed="1"/>
+    <w:lsdException w:name="Table Classic 4" w:semiHidden="1" w:unhideWhenUsed="1"/>
+    <w:lsdException w:name="Table Colorful 1" w:semiHidden="1" w:unhideWhenUsed="1"/>
+    <w:lsdException w:name="Table Colorful 2" w:semiHidden="1" w:unhideWhenUsed="1"/>
+    <w:lsdException w:name="Table Colorful 3" w:semiHidden="1" w:unhideWhenUsed="1"/>
+    <w:lsdException w:name="Table Columns 1" w:semiHidden="1" w:unhideWhenUsed="1"/>
+    <w:lsdException w:name="Table Columns 2" w:semiHidden="1" w:unhideWhenUsed="1"/>
+    <w:lsdException w:name="Table Columns 3" w:semiHidden="1" w:unhideWhenUsed="1"/>
+    <w:lsdException w:name="Table Columns 4" w:semiHidden="1" w:unhideWhenUsed="1"/>
+    <w:lsdException w:name="Table Columns 5" w:semiHidden="1" w:unhideWhenUsed="1"/>
+    <w:lsdException w:name="Table Grid 1" w:semiHidden="1" w:unhideWhenUsed="1"/>
+    <w:lsdException w:name="Table Grid 2" w:semiHidden="1" w:unhideWhenUsed="1"/>
+    <w:lsdException w:name="Table Grid 3" w:semiHidden="1" w:unhideWhenUsed="1"/>
+    <w:lsdException w:name="Table Grid 4" w:semiHidden="1" w:unhideWhenUsed="1"/>
+    <w:lsdException w:name="Table Grid 5" w:semiHidden="1" w:unhideWhenUsed="1"/>
+    <w:lsdException w:name="Table Grid 6" w:semiHidden="1" w:unhideWhenUsed="1"/>
+    <w:lsdException w:name="Table Grid 7" w:semiHidden="1" w:unhideWhenUsed="1"/>
+    <w:lsdException w:name="Table Grid 8" w:semiHidden="1" w:unhideWhenUsed="1"/>
+    <w:lsdException w:name="Table List 1" w:semiHidden="1" w:unhideWhenUsed="1"/>
+    <w:lsdException w:name="Table List 2" w:semiHidden="1" w:unhideWhenUsed="1"/>
+    <w:lsdException w:name="Table List 3" w:semiHidden="1" w:unhideWhenUsed="1"/>
+    <w:lsdException w:name="Table List 4" w:semiHidden="1" w:unhideWhenUsed="1"/>
+    <w:lsdException w:name="Table List 5" w:semiHidden="1" w:unhideWhenUsed="1"/>
+    <w:lsdException w:name="Table List 6" w:semiHidden="1" w:unhideWhenUsed="1"/>
+    <w:lsdException w:name="Table List 7" w:semiHidden="1" w:unhideWhenUsed="1"/>
+    <w:lsdException w:name="Table List 8" w:semiHidden="1" w:unhideWhenUsed="1"/>
+    <w:lsdException w:name="Table 3D effects 1" w:semiHidden="1" w:unhideWhenUsed="1"/>
+    <w:lsdException w:name="Table 3D effects 2" w:semiHidden="1" w:unhideWhenUsed="1"/>
+    <w:lsdException w:name="Table 3D effects 3" w:semiHidden="1" w:unhideWhenUsed="1"/>
+    <w:lsdException w:name="Table Contemporary" w:semiHidden="1" w:unhideWhenUsed="1"/>
+    <w:lsdException w:name="Table Elegant" w:semiHidden="1" w:unhideWhenUsed="1"/>
+    <w:lsdException w:name="Table Professional" w:semiHidden="1" w:unhideWhenUsed="1"/>
+    <w:lsdException w:name="Table Subtle 1" w:semiHidden="1" w:unhideWhenUsed="1"/>
+    <w:lsdException w:name="Table Subtle 2" w:semiHidden="1" w:unhideWhenUsed="1"/>
+    <w:lsdException w:name="Table Web 1" w:semiHidden="1" w:unhideWhenUsed="1"/>
+    <w:lsdException w:name="Table Web 2" w:semiHidden="1" w:unhideWhenUsed="1"/>
+    <w:lsdException w:name="Table Web 3" w:semiHidden="1" w:unhideWhenUsed="1"/>
+    <w:lsdException w:name="Balloon Text" w:semiHidden="1" w:unhideWhenUsed="1"/>
+    <w:lsdException w:name="Table Grid" w:uiPriority="39"/>
+    <w:lsdException w:name="Table Theme" w:semiHidden="1" w:unhideWhenUsed="1"/>
+    <w:lsdException w:name="Placeholder Text" w:semiHidden="1"/>
+    <w:lsdException w:name="No Spacing" w:uiPriority="1" w:qFormat="1"/>
+    <w:lsdException w:name="Light Shading" w:uiPriority="60"/>
+    <w:lsdException w:name="Light List" w:uiPriority="61"/>
+    <w:lsdException w:name="Light Grid" w:uiPriority="62"/>
+    <w:lsdException w:name="Medium Shading 1" w:uiPriority="63"/>
+    <w:lsdException w:name="Medium Shading 2" w:uiPriority="64"/>
+    <w:lsdException w:name="Medium List 1" w:uiPriority="65"/>
+    <w:lsdException w:name="Medium List 2" w:uiPriority="66"/>
+    <w:lsdException w:name="Medium Grid 1" w:uiPriority="67"/>
+    <w:lsdException w:name="Medium Grid 2" w:uiPriority="68"/>
+    <w:lsdException w:name="Medium Grid 3" w:uiPriority="69"/>
+    <w:lsdException w:name="Dark List" w:uiPriority="70"/>
+    <w:lsdException w:name="Colorful Shading" w:uiPriority="71"/>
+    <w:lsdException w:name="Colorful List" w:uiPriority="72"/>
+    <w:lsdException w:name="Colorful Grid" w:uiPriority="73"/>
+    <w:lsdException w:name="Light Shading Accent 1" w:uiPriority="60"/>
+    <w:lsdException w:name="Light List Accent 1" w:uiPriority="61"/>
+    <w:lsdException w:name="Light Grid Accent 1" w:uiPriority="62"/>
+    <w:lsdException w:name="Medium Shading 1 Accent 1" w:uiPriority="63"/>
+    <w:lsdException w:name="Medium Shading 2 Accent 1" w:uiPriority="64"/>
+    <w:lsdException w:name="Medium List 1 Accent 1" w:uiPriority="65"/>
+    <w:lsdException w:name="Revision" w:semiHidden="1"/>
+    <w:lsdException w:name="List Paragraph" w:uiPriority="34" w:qFormat="1"/>
+    <w:lsdException w:name="Quote" w:uiPriority="29" w:qFormat="1"/>
+    <w:lsdException w:name="Intense Quote" w:uiPriority="30" w:qFormat="1"/>
+    <w:lsdException w:name="Medium List 2 Accent 1" w:uiPriority="66"/>
+    <w:lsdException w:name="Medium Grid 1 Accent 1" w:uiPriority="67"/>
+    <w:lsdException w:name="Medium Grid 2 Accent 1" w:uiPriority="68"/>
+    <w:lsdException w:name="Medium Grid 3 Accent 1" w:uiPriority="69"/>
+    <w:lsdException w:name="Dark List Accent 1" w:uiPriority="70"/>
+    <w:lsdException w:name="Colorful Shading Accent 1" w:uiPriority="71"/>
+    <w:lsdException w:name="Colorful List Accent 1" w:uiPriority="72"/>
+    <w:lsdException w:name="Colorful Grid Accent 1" w:uiPriority="73"/>
+    <w:lsdException w:name="Light Shading Accent 2" w:uiPriority="60"/>
+    <w:lsdException w:name="Light List Accent 2" w:uiPriority="61"/>
+    <w:lsdException w:name="Light Grid Accent 2" w:uiPriority="62"/>
+    <w:lsdException w:name="Medium Shading 1 Accent 2" w:uiPriority="63"/>
+    <w:lsdException w:name="Medium Shading 2 Accent 2" w:uiPriority="64"/>
+    <w:lsdException w:name="Medium List 1 Accent 2" w:uiPriority="65"/>
+    <w:lsdException w:name="Medium List 2 Accent 2" w:uiPriority="66"/>
+    <w:lsdException w:name="Medium Grid 1 Accent 2" w:uiPriority="67"/>
+    <w:lsdException w:name="Medium Grid 2 Accent 2" w:uiPriority="68"/>
+    <w:lsdException w:name="Medium Grid 3 Accent 2" w:uiPriority="69"/>
+    <w:lsdException w:name="Dark List Accent 2" w:uiPriority="70"/>
+    <w:lsdException w:name="Colorful Shading Accent 2" w:uiPriority="71"/>
+    <w:lsdException w:name="Colorful List Accent 2" w:uiPriority="72"/>
+    <w:lsdException w:name="Colorful Grid Accent 2" w:uiPriority="73"/>
+    <w:lsdException w:name="Light Shading Accent 3" w:uiPriority="60"/>
+    <w:lsdException w:name="Light List Accent 3" w:uiPriority="61"/>
+    <w:lsdException w:name="Light Grid Accent 3" w:uiPriority="62"/>
+    <w:lsdException w:name="Medium Shading 1 Accent 3" w:uiPriority="63"/>
+    <w:lsdException w:name="Medium Shading 2 Accent 3" w:uiPriority="64"/>
+    <w:lsdException w:name="Medium List 1 Accent 3" w:uiPriority="65"/>
+    <w:lsdException w:name="Medium List 2 Accent 3" w:uiPriority="66"/>
+    <w:lsdException w:name="Medium Grid 1 Accent 3" w:uiPriority="67"/>
+    <w:lsdException w:name="Medium Grid 2 Accent 3" w:uiPriority="68"/>
+    <w:lsdException w:name="Medium Grid 3 Accent 3" w:uiPriority="69"/>
+    <w:lsdException w:name="Dark List Accent 3" w:uiPriority="70"/>
+    <w:lsdException w:name="Colorful Shading Accent 3" w:uiPriority="71"/>
+    <w:lsdException w:name="Colorful List Accent 3" w:uiPriority="72"/>
+    <w:lsdException w:name="Colorful Grid Accent 3" w:uiPriority="73"/>
+    <w:lsdException w:name="Light Shading Accent 4" w:uiPriority="60"/>
+    <w:lsdException w:name="Light List Accent 4" w:uiPriority="61"/>
+    <w:lsdException w:name="Light Grid Accent 4" w:uiPriority="62"/>
+    <w:lsdException w:name="Medium Shading 1 Accent 4" w:uiPriority="63"/>
+    <w:lsdException w:name="Medium Shading 2 Accent 4" w:uiPriority="64"/>
+    <w:lsdException w:name="Medium List 1 Accent 4" w:uiPriority="65"/>
+    <w:lsdException w:name="Medium List 2 Accent 4" w:uiPriority="66"/>
+    <w:lsdException w:name="Medium Grid 1 Accent 4" w:uiPriority="67"/>
+    <w:lsdException w:name="Medium Grid 2 Accent 4" w:uiPriority="68"/>
+    <w:lsdException w:name="Medium Grid 3 Accent 4" w:uiPriority="69"/>
+    <w:lsdException w:name="Dark List Accent 4" w:uiPriority="70"/>
+    <w:lsdException w:name="Colorful Shading Accent 4" w:uiPriority="71"/>
+    <w:lsdException w:name="Colorful List Accent 4" w:uiPriority="72"/>
+    <w:lsdException w:name="Colorful Grid Accent 4" w:uiPriority="73"/>
+    <w:lsdException w:name="Light Shading Accent 5" w:uiPriority="60"/>
+    <w:lsdException w:name="Light List Accent 5" w:uiPriority="61"/>
+    <w:lsdException w:name="Light Grid Accent 5" w:uiPriority="62"/>
+    <w:lsdException w:name="Medium Shading 1 Accent 5" w:uiPriority="63"/>
+    <w:lsdException w:name="Medium Shading 2 Accent 5" w:uiPriority="64"/>
+    <w:lsdException w:name="Medium List 1 Accent 5" w:uiPriority="65"/>
+    <w:lsdException w:name="Medium List 2 Accent 5" w:uiPriority="66"/>
+    <w:lsdException w:name="Medium Grid 1 Accent 5" w:uiPriority="67"/>
+    <w:lsdException w:name="Medium Grid 2 Accent 5" w:uiPriority="68"/>
+    <w:lsdException w:name="Medium Grid 3 Accent 5" w:uiPriority="69"/>
+    <w:lsdException w:name="Dark List Accent 5" w:uiPriority="70"/>
+    <w:lsdException w:name="Colorful Shading Accent 5" w:uiPriority="71"/>
+    <w:lsdException w:name="Colorful List Accent 5" w:uiPriority="72"/>
+    <w:lsdException w:name="Colorful Grid Accent 5" w:uiPriority="73"/>
+    <w:lsdException w:name="Light Shading Accent 6" w:uiPriority="60"/>
+    <w:lsdException w:name="Light List Accent 6" w:uiPriority="61"/>
+    <w:lsdException w:name="Light Grid Accent 6" w:uiPriority="62"/>
+    <w:lsdException w:name="Medium Shading 1 Accent 6" w:uiPriority="63"/>
+    <w:lsdException w:name="Medium Shading 2 Accent 6" w:uiPriority="64"/>
+    <w:lsdException w:name="Medium List 1 Accent 6" w:uiPriority="65"/>
+    <w:lsdException w:name="Medium List 2 Accent 6" w:uiPriority="66"/>
+    <w:lsdException w:name="Medium Grid 1 Accent 6" w:uiPriority="67"/>
+    <w:lsdException w:name="Medium Grid 2 Accent 6" w:uiPriority="68"/>
+    <w:lsdException w:name="Medium Grid 3 Accent 6" w:uiPriority="69"/>
+    <w:lsdException w:name="Dark List Accent 6" w:uiPriority="70"/>
+    <w:lsdException w:name="Colorful Shading Accent 6" w:uiPriority="71"/>
+    <w:lsdException w:name="Colorful List Accent 6" w:uiPriority="72"/>
+    <w:lsdException w:name="Colorful Grid Accent 6" w:uiPriority="73"/>
+    <w:lsdException w:name="Subtle Emphasis" w:uiPriority="19" w:qFormat="1"/>
+    <w:lsdException w:name="Intense Emphasis" w:uiPriority="21" w:qFormat="1"/>
+    <w:lsdException w:name="Subtle Reference" w:uiPriority="31" w:qFormat="1"/>
+    <w:lsdException w:name="Intense Reference" w:uiPriority="32" w:qFormat="1"/>
+    <w:lsdException w:name="Book Title" w:uiPriority="33" w:qFormat="1"/>
+    <w:lsdException w:name="Bibliography" w:semiHidden="1" w:uiPriority="37" w:unhideWhenUsed="1"/>
+    <w:lsdException w:name="TOC Heading" w:semiHidden="1" w:uiPriority="39" w:unhideWhenUsed="1" w:qFormat="1"/>
+    <w:lsdException w:name="Plain Table 1" w:uiPriority="41"/>
+    <w:lsdException w:name="Plain Table 2" w:uiPriority="42"/>
+    <w:lsdException w:name="Plain Table 3" w:uiPriority="43"/>
+    <w:lsdException w:name="Plain Table 4" w:uiPriority="44"/>
+    <w:lsdException w:name="Plain Table 5" w:uiPriority="45"/>
+    <w:lsdException w:name="Grid Table Light" w:uiPriority="40"/>
+    <w:lsdException w:name="Grid Table 1 Light" w:uiPriority="46"/>
+    <w:lsdException w:name="Grid Table 2" w:uiPriority="47"/>
+    <w:lsdException w:name="Grid Table 3" w:uiPriority="48"/>
+    <w:lsdException w:name="Grid Table 4" w:uiPriority="49"/>
+    <w:lsdException w:name="Grid Table 5 Dark" w:uiPriority="50"/>
+    <w:lsdException w:name="Grid Table 6 Colorful" w:uiPriority="51"/>
+    <w:lsdException w:name="Grid Table 7 Colorful" w:uiPriority="52"/>
+    <w:lsdException w:name="Grid Table 1 Light Accent 1" w:uiPriority="46"/>
+    <w:lsdException w:name="Grid Table 2 Accent 1" w:uiPriority="47"/>
+    <w:lsdException w:name="Grid Table 3 Accent 1" w:uiPriority="48"/>
+    <w:lsdException w:name="Grid Table 4 Accent 1" w:uiPriority="49"/>
+    <w:lsdException w:name="Grid Table 5 Dark Accent 1" w:uiPriority="50"/>
+    <w:lsdException w:name="Grid Table 6 Colorful Accent 1" w:uiPriority="51"/>
+    <w:lsdException w:name="Grid Table 7 Colorful Accent 1" w:uiPriority="52"/>
+    <w:lsdException w:name="Grid Table 1 Light Accent 2" w:uiPriority="46"/>
+    <w:lsdException w:name="Grid Table 2 Accent 2" w:uiPriority="47"/>
+    <w:lsdException w:name="Grid Table 3 Accent 2" w:uiPriority="48"/>
+    <w:lsdException w:name="Grid Table 4 Accent 2" w:uiPriority="49"/>
+    <w:lsdException w:name="Grid Table 5 Dark Accent 2" w:uiPriority="50"/>
+    <w:lsdException w:name="Grid Table 6 Colorful Accent 2" w:uiPriority="51"/>
+    <w:lsdException w:name="Grid Table 7 Colorful Accent 2" w:uiPriority="52"/>
+    <w:lsdException w:name="Grid Table 1 Light Accent 3" w:uiPriority="46"/>
+    <w:lsdException w:name="Grid Table 2 Accent 3" w:uiPriority="47"/>
+    <w:lsdException w:name="Grid Table 3 Accent 3" w:uiPriority="48"/>
+    <w:lsdException w:name="Grid Table 4 Accent 3" w:uiPriority="49"/>
+    <w:lsdException w:name="Grid Table 5 Dark Accent 3" w:uiPriority="50"/>
+    <w:lsdException w:name="Grid Table 6 Colorful Accent 3" w:uiPriority="51"/>
+    <w:lsdException w:name="Grid Table 7 Colorful Accent 3" w:uiPriority="52"/>
+    <w:lsdException w:name="Grid Table 1 Light Accent 4" w:uiPriority="46"/>
+    <w:lsdException w:name="Grid Table 2 Accent 4" w:uiPriority="47"/>
+    <w:lsdException w:name="Grid Table 3 Accent 4" w:uiPriority="48"/>
+    <w:lsdException w:name="Grid Table 4 Accent 4" w:uiPriority="49"/>
+    <w:lsdException w:name="Grid Table 5 Dark Accent 4" w:uiPriority="50"/>
+    <w:lsdException w:name="Grid Table 6 Colorful Accent 4" w:uiPriority="51"/>
+    <w:lsdException w:name="Grid Table 7 Colorful Accent 4" w:uiPriority="52"/>
+    <w:lsdException w:name="Grid Table 1 Light Accent 5" w:uiPriority="46"/>
+    <w:lsdException w:name="Grid Table 2 Accent 5" w:uiPriority="47"/>
+    <w:lsdException w:name="Grid Table 3 Accent 5" w:uiPriority="48"/>
+    <w:lsdException w:name="Grid Table 4 Accent 5" w:uiPriority="49"/>
+    <w:lsdException w:name="Grid Table 5 Dark Accent 5" w:uiPriority="50"/>
+    <w:lsdException w:name="Grid Table 6 Colorful Accent 5" w:uiPriority="51"/>
+    <w:lsdException w:name="Grid Table 7 Colorful Accent 5" w:uiPriority="52"/>
+    <w:lsdException w:name="Grid Table 1 Light Accent 6" w:uiPriority="46"/>
+    <w:lsdException w:name="Grid Table 2 Accent 6" w:uiPriority="47"/>
+    <w:lsdException w:name="Grid Table 3 Accent 6" w:uiPriority="48"/>
+    <w:lsdException w:name="Grid Table 4 Accent 6" w:uiPriority="49"/>
+    <w:lsdException w:name="Grid Table 5 Dark Accent 6" w:uiPriority="50"/>
+    <w:lsdException w:name="Grid Table 6 Colorful Accent 6" w:uiPriority="51"/>
+    <w:lsdException w:name="Grid Table 7 Colorful Accent 6" w:uiPriority="52"/>
+    <w:lsdException w:name="List Table 1 Light" w:uiPriority="46"/>
+    <w:lsdException w:name="List Table 2" w:uiPriority="47"/>
+    <w:lsdException w:name="List Table 3" w:uiPriority="48"/>
+    <w:lsdException w:name="List Table 4" w:uiPriority="49"/>
+    <w:lsdException w:name="List Table 5 Dark" w:uiPriority="50"/>
+    <w:lsdException w:name="List Table 6 Colorful" w:uiPriority="51"/>
+    <w:lsdException w:name="List Table 7 Colorful" w:uiPriority="52"/>
+    <w:lsdException w:name="List Table 1 Light Accent 1" w:uiPriority="46"/>
+    <w:lsdException w:name="List Table 2 Accent 1" w:uiPriority="47"/>
+    <w:lsdException w:name="List Table 3 Accent 1" w:uiPriority="48"/>
+    <w:lsdException w:name="List Table 4 Accent 1" w:uiPriority="49"/>
+    <w:lsdException w:name="List Table 5 Dark Accent 1" w:uiPriority="50"/>
+    <w:lsdException w:name="List Table 6 Colorful Accent 1" w:uiPriority="51"/>
+    <w:lsdException w:name="List Table 7 Colorful Accent 1" w:uiPriority="52"/>
+    <w:lsdException w:name="List Table 1 Light Accent 2" w:uiPriority="46"/>
+    <w:lsdException w:name="List Table 2 Accent 2" w:uiPriority="47"/>
+    <w:lsdException w:name="List Table 3 Accent 2" w:uiPriority="48"/>
+    <w:lsdException w:name="List Table 4 Accent 2" w:uiPriority="49"/>
+    <w:lsdException w:name="List Table 5 Dark Accent 2" w:uiPriority="50"/>
+    <w:lsdException w:name="List Table 6 Colorful Accent 2" w:uiPriority="51"/>
+    <w:lsdException w:name="List Table 7 Colorful Accent 2" w:uiPriority="52"/>
+    <w:lsdException w:name="List Table 1 Light Accent 3" w:uiPriority="46"/>
+    <w:lsdException w:name="List Table 2 Accent 3" w:uiPriority="47"/>
+    <w:lsdException w:name="List Table 3 Accent 3" w:uiPriority="48"/>
+    <w:lsdException w:name="List Table 4 Accent 3" w:uiPriority="49"/>
+    <w:lsdException w:name="List Table 5 Dark Accent 3" w:uiPriority="50"/>
+    <w:lsdException w:name="List Table 6 Colorful Accent 3" w:uiPriority="51"/>
+    <w:lsdException w:name="List Table 7 Colorful Accent 3" w:uiPriority="52"/>
+    <w:lsdException w:name="List Table 1 Light Accent 4" w:uiPriority="46"/>
+    <w:lsdException w:name="List Table 2 Accent 4" w:uiPriority="47"/>
+    <w:lsdException w:name="List Table 3 Accent 4" w:uiPriority="48"/>
+    <w:lsdException w:name="List Table 4 Accent 4" w:uiPriority="49"/>
+    <w:lsdException w:name="List Table 5 Dark Accent 4" w:uiPriority="50"/>
+    <w:lsdException w:name="List Table 6 Colorful Accent 4" w:uiPriority="51"/>
+    <w:lsdException w:name="List Table 7 Colorful Accent 4" w:uiPriority="52"/>
+    <w:lsdException w:name="List Table 1 Light Accent 5" w:uiPriority="46"/>
+    <w:lsdException w:name="List Table 2 Accent 5" w:uiPriority="47"/>
+    <w:lsdException w:name="List Table 3 Accent 5" w:uiPriority="48"/>
+    <w:lsdException w:name="List Table 4 Accent 5" w:uiPriority="49"/>
+    <w:lsdException w:name="List Table 5 Dark Accent 5" w:uiPriority="50"/>
+    <w:lsdException w:name="List Table 6 Colorful Accent 5" w:uiPriority="51"/>
+    <w:lsdException w:name="List Table 7 Colorful Accent 5" w:uiPriority="52"/>
+    <w:lsdException w:name="List Table 1 Light Accent 6" w:uiPriority="46"/>
+    <w:lsdException w:name="List Table 2 Accent 6" w:uiPriority="47"/>
+    <w:lsdException w:name="List Table 3 Accent 6" w:uiPriority="48"/>
+    <w:lsdException w:name="List Table 4 Accent 6" w:uiPriority="49"/>
+    <w:lsdException w:name="List Table 5 Dark Accent 6" w:uiPriority="50"/>
+    <w:lsdException w:name="List Table 6 Colorful Accent 6" w:uiPriority="51"/>
+    <w:lsdException w:name="List Table 7 Colorful Accent 6" w:uiPriority="52"/>
+  </w:latentStyles>
+  <w:style w:type="paragraph" w:default="1" w:styleId="Normal">
+    <w:name w:val="Normal"/>
+    <w:qFormat/>
+  </w:style>
+  <w:style w:type="character" w:default="1" w:styleId="Fuentedeprrafopredeter">
+    <w:name w:val="Default Paragraph Font"/>
+    <w:uiPriority w:val="1"/>
+    <w:semiHidden/>
+    <w:unhideWhenUsed/>
+  </w:style>
+  <w:style w:type="table" w:default="1" w:styleId="Tablanormal">
+    <w:name w:val="Normal Table"/>
+    <w:uiPriority w:val="99"/>
+    <w:semiHidden/>
+    <w:unhideWhenUsed/>
+    <w:tblPr>
+      <w:tblInd w:w="0" w:type="dxa"/>
+      <w:tblCellMar>
+        <w:top w:w="0" w:type="dxa"/>
+        <w:left w:w="108" w:type="dxa"/>
+        <w:bottom w:w="0" w:type="dxa"/>
+        <w:right w:w="108" w:type="dxa"/>
+      </w:tblCellMar>
+    </w:tblPr>
+  </w:style>
+  <w:style w:type="numbering" w:default="1" w:styleId="Sinlista">
+    <w:name w:val="No List"/>
+    <w:uiPriority w:val="99"/>
+    <w:semiHidden/>
+    <w:unhideWhenUsed/>
+  </w:style>
+  <w:style w:type="character" w:styleId="Textodelmarcadordeposicin">
+    <w:name w:val="Placeholder Text"/>
+    <w:basedOn w:val="Fuentedeprrafopredeter"/>
+    <w:uiPriority w:val="99"/>
+    <w:semiHidden/>
+    <w:rsid w:val="003D7447"/>
+    <w:rPr>
+      <w:color w:val="808080"/>
+    </w:rPr>
+  </w:style>
+</w:styles>
+</file>
+
+<file path=word/glossary/webSettings.xml><?xml version="1.0" encoding="utf-8"?>
+<w:webSettings xmlns:mc="http://schemas.openxmlformats.org/markup-compatibility/2006" xmlns:r="http://schemas.openxmlformats.org/officeDocument/2006/relationships" xmlns:w="http://schemas.openxmlformats.org/wordprocessingml/2006/main" xmlns:w14="http://schemas.microsoft.com/office/word/2010/wordml" xmlns:w15="http://schemas.microsoft.com/office/word/2012/wordml" xmlns:w16se="http://schemas.microsoft.com/office/word/2015/wordml/symex" mc:Ignorable="w14 w15 w16se">
+  <w:optimizeForBrowser/>
+  <w:allowPNG/>
+</w:webSettings>
 </file>
 
 <file path=word/theme/theme1.xml><?xml version="1.0" encoding="utf-8"?>
@@ -1369,4 +3815,16 @@
     </a:ext>
   </a:extLst>
 </a:theme>
+</file>
+
+<file path=customXml/item1.xml><?xml version="1.0" encoding="utf-8"?>
+<b:Sources xmlns:b="http://schemas.openxmlformats.org/officeDocument/2006/bibliography" xmlns="http://schemas.openxmlformats.org/officeDocument/2006/bibliography" SelectedStyle="\APASixthEditionOfficeOnline.xsl" StyleName="APA" Version="6"/>
+</file>
+
+<file path=customXml/itemProps1.xml><?xml version="1.0" encoding="utf-8"?>
+<ds:datastoreItem xmlns:ds="http://schemas.openxmlformats.org/officeDocument/2006/customXml" ds:itemID="{7A5038F9-E849-4578-93BC-93786D2E07D2}">
+  <ds:schemaRefs>
+    <ds:schemaRef ds:uri="http://schemas.openxmlformats.org/officeDocument/2006/bibliography"/>
+  </ds:schemaRefs>
+</ds:datastoreItem>
 </file>
</xml_diff>

<commit_message>
Adding more info in .docx.
</commit_message>
<xml_diff>
--- a/Angular + Jest.docx
+++ b/Angular + Jest.docx
@@ -39,7 +39,9 @@
               <w:tab w:val="right" w:leader="dot" w:pos="9350"/>
             </w:tabs>
             <w:rPr>
+              <w:rFonts w:eastAsiaTheme="minorEastAsia"/>
               <w:noProof/>
+              <w:lang w:val="es-ES" w:eastAsia="es-ES"/>
             </w:rPr>
           </w:pPr>
           <w:r>
@@ -51,7 +53,7 @@
           <w:r>
             <w:fldChar w:fldCharType="separate"/>
           </w:r>
-          <w:hyperlink w:anchor="_Toc100691799" w:history="1">
+          <w:hyperlink w:anchor="_Toc101128136" w:history="1">
             <w:r>
               <w:rPr>
                 <w:rStyle w:val="Hipervnculo"/>
@@ -79,7 +81,7 @@
                 <w:noProof/>
                 <w:webHidden/>
               </w:rPr>
-              <w:instrText xml:space="preserve"> PAGEREF _Toc100691799 \h </w:instrText>
+              <w:instrText xml:space="preserve"> PAGEREF _Toc101128136 \h </w:instrText>
             </w:r>
             <w:r>
               <w:rPr>
@@ -99,7 +101,7 @@
                 <w:noProof/>
                 <w:webHidden/>
               </w:rPr>
-              <w:t>1</w:t>
+              <w:t>2</w:t>
             </w:r>
             <w:r>
               <w:rPr>
@@ -117,10 +119,12 @@
               <w:tab w:val="right" w:leader="dot" w:pos="9350"/>
             </w:tabs>
             <w:rPr>
+              <w:rFonts w:eastAsiaTheme="minorEastAsia"/>
               <w:noProof/>
+              <w:lang w:val="es-ES" w:eastAsia="es-ES"/>
             </w:rPr>
           </w:pPr>
-          <w:hyperlink w:anchor="_Toc100691800" w:history="1">
+          <w:hyperlink w:anchor="_Toc101128137" w:history="1">
             <w:r>
               <w:rPr>
                 <w:rStyle w:val="Hipervnculo"/>
@@ -148,7 +152,7 @@
                 <w:noProof/>
                 <w:webHidden/>
               </w:rPr>
-              <w:instrText xml:space="preserve"> PAGEREF _Toc100691800 \h </w:instrText>
+              <w:instrText xml:space="preserve"> PAGEREF _Toc101128137 \h </w:instrText>
             </w:r>
             <w:r>
               <w:rPr>
@@ -168,7 +172,362 @@
                 <w:noProof/>
                 <w:webHidden/>
               </w:rPr>
-              <w:t>1</w:t>
+              <w:t>2</w:t>
+            </w:r>
+            <w:r>
+              <w:rPr>
+                <w:noProof/>
+                <w:webHidden/>
+              </w:rPr>
+              <w:fldChar w:fldCharType="end"/>
+            </w:r>
+          </w:hyperlink>
+        </w:p>
+        <w:p>
+          <w:pPr>
+            <w:pStyle w:val="TDC1"/>
+            <w:tabs>
+              <w:tab w:val="right" w:leader="dot" w:pos="9350"/>
+            </w:tabs>
+            <w:rPr>
+              <w:rFonts w:eastAsiaTheme="minorEastAsia"/>
+              <w:noProof/>
+              <w:lang w:val="es-ES" w:eastAsia="es-ES"/>
+            </w:rPr>
+          </w:pPr>
+          <w:hyperlink w:anchor="_Toc101128138" w:history="1">
+            <w:r>
+              <w:rPr>
+                <w:rStyle w:val="Hipervnculo"/>
+                <w:noProof/>
+                <w:lang w:val="es-ES"/>
+              </w:rPr>
+              <w:t>Incorporar Jest</w:t>
+            </w:r>
+            <w:r>
+              <w:rPr>
+                <w:noProof/>
+                <w:webHidden/>
+              </w:rPr>
+              <w:tab/>
+            </w:r>
+            <w:r>
+              <w:rPr>
+                <w:noProof/>
+                <w:webHidden/>
+              </w:rPr>
+              <w:fldChar w:fldCharType="begin"/>
+            </w:r>
+            <w:r>
+              <w:rPr>
+                <w:noProof/>
+                <w:webHidden/>
+              </w:rPr>
+              <w:instrText xml:space="preserve"> PAGEREF _Toc101128138 \h </w:instrText>
+            </w:r>
+            <w:r>
+              <w:rPr>
+                <w:noProof/>
+                <w:webHidden/>
+              </w:rPr>
+            </w:r>
+            <w:r>
+              <w:rPr>
+                <w:noProof/>
+                <w:webHidden/>
+              </w:rPr>
+              <w:fldChar w:fldCharType="separate"/>
+            </w:r>
+            <w:r>
+              <w:rPr>
+                <w:noProof/>
+                <w:webHidden/>
+              </w:rPr>
+              <w:t>4</w:t>
+            </w:r>
+            <w:r>
+              <w:rPr>
+                <w:noProof/>
+                <w:webHidden/>
+              </w:rPr>
+              <w:fldChar w:fldCharType="end"/>
+            </w:r>
+          </w:hyperlink>
+        </w:p>
+        <w:p>
+          <w:pPr>
+            <w:pStyle w:val="TDC2"/>
+            <w:tabs>
+              <w:tab w:val="right" w:leader="dot" w:pos="9350"/>
+            </w:tabs>
+            <w:rPr>
+              <w:rFonts w:eastAsiaTheme="minorEastAsia"/>
+              <w:noProof/>
+              <w:lang w:val="es-ES" w:eastAsia="es-ES"/>
+            </w:rPr>
+          </w:pPr>
+          <w:hyperlink w:anchor="_Toc101128139" w:history="1">
+            <w:r>
+              <w:rPr>
+                <w:rStyle w:val="Hipervnculo"/>
+                <w:noProof/>
+                <w:lang w:val="es-ES"/>
+              </w:rPr>
+              <w:t>Carpeta Coverage</w:t>
+            </w:r>
+            <w:r>
+              <w:rPr>
+                <w:noProof/>
+                <w:webHidden/>
+              </w:rPr>
+              <w:tab/>
+            </w:r>
+            <w:r>
+              <w:rPr>
+                <w:noProof/>
+                <w:webHidden/>
+              </w:rPr>
+              <w:fldChar w:fldCharType="begin"/>
+            </w:r>
+            <w:r>
+              <w:rPr>
+                <w:noProof/>
+                <w:webHidden/>
+              </w:rPr>
+              <w:instrText xml:space="preserve"> PAGEREF _Toc101128139 \h </w:instrText>
+            </w:r>
+            <w:r>
+              <w:rPr>
+                <w:noProof/>
+                <w:webHidden/>
+              </w:rPr>
+            </w:r>
+            <w:r>
+              <w:rPr>
+                <w:noProof/>
+                <w:webHidden/>
+              </w:rPr>
+              <w:fldChar w:fldCharType="separate"/>
+            </w:r>
+            <w:r>
+              <w:rPr>
+                <w:noProof/>
+                <w:webHidden/>
+              </w:rPr>
+              <w:t>5</w:t>
+            </w:r>
+            <w:r>
+              <w:rPr>
+                <w:noProof/>
+                <w:webHidden/>
+              </w:rPr>
+              <w:fldChar w:fldCharType="end"/>
+            </w:r>
+          </w:hyperlink>
+        </w:p>
+        <w:p>
+          <w:pPr>
+            <w:pStyle w:val="TDC3"/>
+            <w:tabs>
+              <w:tab w:val="right" w:leader="dot" w:pos="9350"/>
+            </w:tabs>
+            <w:rPr>
+              <w:rFonts w:eastAsiaTheme="minorEastAsia"/>
+              <w:noProof/>
+              <w:lang w:val="es-ES" w:eastAsia="es-ES"/>
+            </w:rPr>
+          </w:pPr>
+          <w:hyperlink w:anchor="_Toc101128140" w:history="1">
+            <w:r>
+              <w:rPr>
+                <w:rStyle w:val="Hipervnculo"/>
+                <w:noProof/>
+                <w:lang w:val="es-ES"/>
+              </w:rPr>
+              <w:t>Correr test unitarios</w:t>
+            </w:r>
+            <w:r>
+              <w:rPr>
+                <w:noProof/>
+                <w:webHidden/>
+              </w:rPr>
+              <w:tab/>
+            </w:r>
+            <w:r>
+              <w:rPr>
+                <w:noProof/>
+                <w:webHidden/>
+              </w:rPr>
+              <w:fldChar w:fldCharType="begin"/>
+            </w:r>
+            <w:r>
+              <w:rPr>
+                <w:noProof/>
+                <w:webHidden/>
+              </w:rPr>
+              <w:instrText xml:space="preserve"> PAGEREF _Toc101128140 \h </w:instrText>
+            </w:r>
+            <w:r>
+              <w:rPr>
+                <w:noProof/>
+                <w:webHidden/>
+              </w:rPr>
+            </w:r>
+            <w:r>
+              <w:rPr>
+                <w:noProof/>
+                <w:webHidden/>
+              </w:rPr>
+              <w:fldChar w:fldCharType="separate"/>
+            </w:r>
+            <w:r>
+              <w:rPr>
+                <w:noProof/>
+                <w:webHidden/>
+              </w:rPr>
+              <w:t>6</w:t>
+            </w:r>
+            <w:r>
+              <w:rPr>
+                <w:noProof/>
+                <w:webHidden/>
+              </w:rPr>
+              <w:fldChar w:fldCharType="end"/>
+            </w:r>
+          </w:hyperlink>
+        </w:p>
+        <w:p>
+          <w:pPr>
+            <w:pStyle w:val="TDC2"/>
+            <w:tabs>
+              <w:tab w:val="right" w:leader="dot" w:pos="9350"/>
+            </w:tabs>
+            <w:rPr>
+              <w:rFonts w:eastAsiaTheme="minorEastAsia"/>
+              <w:noProof/>
+              <w:lang w:val="es-ES" w:eastAsia="es-ES"/>
+            </w:rPr>
+          </w:pPr>
+          <w:hyperlink w:anchor="_Toc101128141" w:history="1">
+            <w:r>
+              <w:rPr>
+                <w:rStyle w:val="Hipervnculo"/>
+                <w:noProof/>
+                <w:lang w:val="es-ES"/>
+              </w:rPr>
+              <w:t>Ejemplo de estructura de un fichero de prueba</w:t>
+            </w:r>
+            <w:r>
+              <w:rPr>
+                <w:noProof/>
+                <w:webHidden/>
+              </w:rPr>
+              <w:tab/>
+            </w:r>
+            <w:r>
+              <w:rPr>
+                <w:noProof/>
+                <w:webHidden/>
+              </w:rPr>
+              <w:fldChar w:fldCharType="begin"/>
+            </w:r>
+            <w:r>
+              <w:rPr>
+                <w:noProof/>
+                <w:webHidden/>
+              </w:rPr>
+              <w:instrText xml:space="preserve"> PAGEREF _Toc101128141 \h </w:instrText>
+            </w:r>
+            <w:r>
+              <w:rPr>
+                <w:noProof/>
+                <w:webHidden/>
+              </w:rPr>
+            </w:r>
+            <w:r>
+              <w:rPr>
+                <w:noProof/>
+                <w:webHidden/>
+              </w:rPr>
+              <w:fldChar w:fldCharType="separate"/>
+            </w:r>
+            <w:r>
+              <w:rPr>
+                <w:noProof/>
+                <w:webHidden/>
+              </w:rPr>
+              <w:t>8</w:t>
+            </w:r>
+            <w:r>
+              <w:rPr>
+                <w:noProof/>
+                <w:webHidden/>
+              </w:rPr>
+              <w:fldChar w:fldCharType="end"/>
+            </w:r>
+          </w:hyperlink>
+        </w:p>
+        <w:p>
+          <w:pPr>
+            <w:pStyle w:val="TDC1"/>
+            <w:tabs>
+              <w:tab w:val="right" w:leader="dot" w:pos="9350"/>
+            </w:tabs>
+            <w:rPr>
+              <w:rFonts w:eastAsiaTheme="minorEastAsia"/>
+              <w:noProof/>
+              <w:lang w:val="es-ES" w:eastAsia="es-ES"/>
+            </w:rPr>
+          </w:pPr>
+          <w:hyperlink w:anchor="_Toc101128142" w:history="1">
+            <w:r>
+              <w:rPr>
+                <w:rStyle w:val="Hipervnculo"/>
+                <w:noProof/>
+                <w:lang w:val="es-ES"/>
+              </w:rPr>
+              <w:t>Configurar fichero test</w:t>
+            </w:r>
+            <w:r>
+              <w:rPr>
+                <w:noProof/>
+                <w:webHidden/>
+              </w:rPr>
+              <w:tab/>
+            </w:r>
+            <w:r>
+              <w:rPr>
+                <w:noProof/>
+                <w:webHidden/>
+              </w:rPr>
+              <w:fldChar w:fldCharType="begin"/>
+            </w:r>
+            <w:r>
+              <w:rPr>
+                <w:noProof/>
+                <w:webHidden/>
+              </w:rPr>
+              <w:instrText xml:space="preserve"> PAGEREF _Toc101128142 \h </w:instrText>
+            </w:r>
+            <w:r>
+              <w:rPr>
+                <w:noProof/>
+                <w:webHidden/>
+              </w:rPr>
+            </w:r>
+            <w:r>
+              <w:rPr>
+                <w:noProof/>
+                <w:webHidden/>
+              </w:rPr>
+              <w:fldChar w:fldCharType="separate"/>
+            </w:r>
+            <w:r>
+              <w:rPr>
+                <w:noProof/>
+                <w:webHidden/>
+              </w:rPr>
+              <w:t>8</w:t>
             </w:r>
             <w:r>
               <w:rPr>
@@ -192,24 +551,30 @@
     </w:sdt>
     <w:p>
       <w:pPr>
+        <w:rPr>
+          <w:lang w:val="es-ES"/>
+        </w:rPr>
+      </w:pPr>
+      <w:r>
+        <w:rPr>
+          <w:lang w:val="es-ES"/>
+        </w:rPr>
+        <w:br w:type="page"/>
+      </w:r>
+    </w:p>
+    <w:p>
+      <w:pPr>
         <w:pStyle w:val="Ttulo1"/>
         <w:rPr>
           <w:lang w:val="es-ES"/>
         </w:rPr>
       </w:pPr>
-    </w:p>
-    <w:p>
-      <w:pPr>
-        <w:pStyle w:val="Ttulo1"/>
-        <w:rPr>
-          <w:lang w:val="es-ES"/>
-        </w:rPr>
-      </w:pPr>
-      <w:bookmarkStart w:id="0" w:name="_Toc100691799"/>
-      <w:r>
-        <w:rPr>
-          <w:lang w:val="es-ES"/>
-        </w:rPr>
+      <w:bookmarkStart w:id="0" w:name="_Toc101128136"/>
+      <w:r>
+        <w:rPr>
+          <w:lang w:val="es-ES"/>
+        </w:rPr>
+        <w:lastRenderedPageBreak/>
         <w:t xml:space="preserve">Angular + </w:t>
       </w:r>
       <w:proofErr w:type="spellStart"/>
@@ -237,7 +602,7 @@
           <w:lang w:val="es-ES"/>
         </w:rPr>
       </w:pPr>
-      <w:bookmarkStart w:id="1" w:name="_Toc100691800"/>
+      <w:bookmarkStart w:id="1" w:name="_Toc101128137"/>
       <w:r>
         <w:rPr>
           <w:lang w:val="es-ES"/>
@@ -349,7 +714,7 @@
           <w:lang w:val="es-ES" w:eastAsia="es-ES"/>
         </w:rPr>
         <w:drawing>
-          <wp:inline distT="0" distB="0" distL="0" distR="0" wp14:anchorId="6FC5EEC1" wp14:editId="01062A4D">
+          <wp:inline distT="0" distB="0" distL="0" distR="0" wp14:anchorId="31D29EEE" wp14:editId="7827D910">
             <wp:extent cx="5943600" cy="852170"/>
             <wp:effectExtent l="0" t="0" r="0" b="5080"/>
             <wp:docPr id="1" name="Imagen 1"/>
@@ -475,9 +840,8 @@
           <w:noProof/>
           <w:lang w:val="es-ES" w:eastAsia="es-ES"/>
         </w:rPr>
-        <w:lastRenderedPageBreak/>
         <w:drawing>
-          <wp:inline distT="0" distB="0" distL="0" distR="0">
+          <wp:inline distT="0" distB="0" distL="0" distR="0" wp14:anchorId="2BBF3B64" wp14:editId="6256397A">
             <wp:extent cx="5124450" cy="5029200"/>
             <wp:effectExtent l="0" t="0" r="0" b="0"/>
             <wp:docPr id="2" name="Imagen 2"/>
@@ -557,7 +921,7 @@
         </w:rPr>
         <w:lastRenderedPageBreak/>
         <w:drawing>
-          <wp:inline distT="0" distB="0" distL="0" distR="0" wp14:anchorId="57777C69" wp14:editId="4B6CFF9B">
+          <wp:inline distT="0" distB="0" distL="0" distR="0" wp14:anchorId="20E7E878" wp14:editId="7BCE13B0">
             <wp:extent cx="5943600" cy="3341370"/>
             <wp:effectExtent l="0" t="0" r="0" b="0"/>
             <wp:docPr id="3" name="Imagen 3"/>
@@ -645,7 +1009,7 @@
           <w:lang w:val="es-ES" w:eastAsia="es-ES"/>
         </w:rPr>
         <w:drawing>
-          <wp:inline distT="0" distB="0" distL="0" distR="0" wp14:anchorId="397CA1FB" wp14:editId="3B578B85">
+          <wp:inline distT="0" distB="0" distL="0" distR="0" wp14:anchorId="2BD64DCF" wp14:editId="5773D63D">
             <wp:extent cx="5943600" cy="3341370"/>
             <wp:effectExtent l="0" t="0" r="0" b="0"/>
             <wp:docPr id="4" name="Imagen 4"/>
@@ -701,6 +1065,7 @@
           <w:lang w:val="es-ES"/>
         </w:rPr>
       </w:pPr>
+      <w:bookmarkStart w:id="2" w:name="_Toc101128138"/>
       <w:r>
         <w:rPr>
           <w:lang w:val="es-ES"/>
@@ -715,6 +1080,7 @@
         </w:rPr>
         <w:t>Jest</w:t>
       </w:r>
+      <w:bookmarkEnd w:id="2"/>
       <w:proofErr w:type="spellEnd"/>
     </w:p>
     <w:p>
@@ -794,7 +1160,7 @@
           <w:lang w:val="es-ES" w:eastAsia="es-ES"/>
         </w:rPr>
         <w:drawing>
-          <wp:inline distT="0" distB="0" distL="0" distR="0" wp14:anchorId="702E6DEA" wp14:editId="53F43F19">
+          <wp:inline distT="0" distB="0" distL="0" distR="0" wp14:anchorId="11EECC69" wp14:editId="1124A15A">
             <wp:extent cx="5715000" cy="2066925"/>
             <wp:effectExtent l="0" t="0" r="0" b="9525"/>
             <wp:docPr id="5" name="Imagen 5"/>
@@ -891,7 +1257,7 @@
           <w:lang w:val="es-ES" w:eastAsia="es-ES"/>
         </w:rPr>
         <w:drawing>
-          <wp:inline distT="0" distB="0" distL="0" distR="0" wp14:anchorId="557AE0B1" wp14:editId="166F295C">
+          <wp:inline distT="0" distB="0" distL="0" distR="0" wp14:anchorId="454EBEEE" wp14:editId="78FF8401">
             <wp:extent cx="3095625" cy="2219325"/>
             <wp:effectExtent l="0" t="0" r="9525" b="9525"/>
             <wp:docPr id="6" name="Imagen 6"/>
@@ -989,7 +1355,7 @@
           <w:lang w:val="es-ES" w:eastAsia="es-ES"/>
         </w:rPr>
         <w:drawing>
-          <wp:inline distT="0" distB="0" distL="0" distR="0">
+          <wp:inline distT="0" distB="0" distL="0" distR="0" wp14:anchorId="7D780881" wp14:editId="00EB3DAB">
             <wp:extent cx="3302000" cy="2247900"/>
             <wp:effectExtent l="0" t="0" r="0" b="0"/>
             <wp:docPr id="7" name="Imagen 7"/>
@@ -1085,7 +1451,7 @@
         </w:rPr>
         <w:lastRenderedPageBreak/>
         <w:drawing>
-          <wp:inline distT="0" distB="0" distL="0" distR="0">
+          <wp:inline distT="0" distB="0" distL="0" distR="0" wp14:anchorId="5BA985E3" wp14:editId="11823B39">
             <wp:extent cx="4260850" cy="2514600"/>
             <wp:effectExtent l="0" t="0" r="6350" b="0"/>
             <wp:docPr id="8" name="Imagen 8"/>
@@ -1183,7 +1549,7 @@
           <w:lang w:val="es-ES" w:eastAsia="es-ES"/>
         </w:rPr>
         <w:drawing>
-          <wp:inline distT="0" distB="0" distL="0" distR="0">
+          <wp:inline distT="0" distB="0" distL="0" distR="0" wp14:anchorId="4C26ABE9" wp14:editId="029DD7F3">
             <wp:extent cx="4718050" cy="1943100"/>
             <wp:effectExtent l="0" t="0" r="6350" b="0"/>
             <wp:docPr id="9" name="Imagen 9"/>
@@ -1400,6 +1766,7 @@
           <w:lang w:val="es-ES"/>
         </w:rPr>
       </w:pPr>
+      <w:bookmarkStart w:id="3" w:name="_Toc101128139"/>
       <w:r>
         <w:rPr>
           <w:lang w:val="es-ES"/>
@@ -1413,6 +1780,7 @@
         </w:rPr>
         <w:t>Coverage</w:t>
       </w:r>
+      <w:bookmarkEnd w:id="3"/>
       <w:proofErr w:type="spellEnd"/>
     </w:p>
     <w:p>
@@ -1473,7 +1841,7 @@
           <w:lang w:val="es-ES" w:eastAsia="es-ES"/>
         </w:rPr>
         <w:drawing>
-          <wp:inline distT="0" distB="0" distL="0" distR="0" wp14:anchorId="310DD086" wp14:editId="5B6A8A51">
+          <wp:inline distT="0" distB="0" distL="0" distR="0" wp14:anchorId="7C7231A2" wp14:editId="43E70213">
             <wp:extent cx="5886450" cy="1098550"/>
             <wp:effectExtent l="0" t="0" r="0" b="6350"/>
             <wp:docPr id="10" name="Imagen 10"/>
@@ -1540,6 +1908,7 @@
           <w:lang w:val="es-ES"/>
         </w:rPr>
       </w:pPr>
+      <w:bookmarkStart w:id="4" w:name="_Toc101128140"/>
       <w:r>
         <w:rPr>
           <w:lang w:val="es-ES"/>
@@ -1547,6 +1916,7 @@
         <w:lastRenderedPageBreak/>
         <w:t>Correr test unitarios</w:t>
       </w:r>
+      <w:bookmarkEnd w:id="4"/>
     </w:p>
     <w:p>
       <w:pPr>
@@ -1584,7 +1954,7 @@
           <w:lang w:val="es-ES" w:eastAsia="es-ES"/>
         </w:rPr>
         <w:drawing>
-          <wp:inline distT="0" distB="0" distL="0" distR="0">
+          <wp:inline distT="0" distB="0" distL="0" distR="0" wp14:anchorId="104764CD" wp14:editId="1DF2D468">
             <wp:extent cx="3905250" cy="2768600"/>
             <wp:effectExtent l="0" t="0" r="0" b="0"/>
             <wp:docPr id="11" name="Imagen 11"/>
@@ -1677,7 +2047,7 @@
           <w:lang w:val="es-ES" w:eastAsia="es-ES"/>
         </w:rPr>
         <w:drawing>
-          <wp:inline distT="0" distB="0" distL="0" distR="0" wp14:anchorId="477F2E4B" wp14:editId="70B978DB">
+          <wp:inline distT="0" distB="0" distL="0" distR="0" wp14:anchorId="07CB5BA6" wp14:editId="1F8795D2">
             <wp:extent cx="5943600" cy="3263265"/>
             <wp:effectExtent l="0" t="0" r="0" b="0"/>
             <wp:docPr id="12" name="Imagen 12"/>
@@ -1866,7 +2236,7 @@
           <w:lang w:val="es-ES" w:eastAsia="es-ES"/>
         </w:rPr>
         <w:drawing>
-          <wp:inline distT="0" distB="0" distL="0" distR="0">
+          <wp:inline distT="0" distB="0" distL="0" distR="0" wp14:anchorId="2F8B5AB4" wp14:editId="102374D3">
             <wp:extent cx="4171950" cy="1362269"/>
             <wp:effectExtent l="0" t="0" r="0" b="9525"/>
             <wp:docPr id="14" name="Imagen 14"/>
@@ -1955,7 +2325,7 @@
           <w:lang w:val="es-ES" w:eastAsia="es-ES"/>
         </w:rPr>
         <w:drawing>
-          <wp:inline distT="0" distB="0" distL="0" distR="0" wp14:anchorId="12CABCF7" wp14:editId="7F56B5EA">
+          <wp:inline distT="0" distB="0" distL="0" distR="0" wp14:anchorId="3B45766E" wp14:editId="72DD2124">
             <wp:extent cx="4514850" cy="3553107"/>
             <wp:effectExtent l="0" t="0" r="0" b="9525"/>
             <wp:docPr id="15" name="Imagen 15"/>
@@ -2037,7 +2407,7 @@
           <w:lang w:val="es-ES" w:eastAsia="es-ES"/>
         </w:rPr>
         <w:drawing>
-          <wp:inline distT="0" distB="0" distL="0" distR="0">
+          <wp:inline distT="0" distB="0" distL="0" distR="0" wp14:anchorId="284D5159" wp14:editId="39369322">
             <wp:extent cx="4386775" cy="1505585"/>
             <wp:effectExtent l="0" t="0" r="0" b="0"/>
             <wp:docPr id="16" name="Imagen 16"/>
@@ -2091,14 +2461,688 @@
     </w:p>
     <w:p>
       <w:pPr>
-        <w:jc w:val="both"/>
+        <w:pStyle w:val="Ttulo2"/>
+        <w:rPr>
+          <w:lang w:val="es-ES"/>
+        </w:rPr>
+      </w:pPr>
+      <w:bookmarkStart w:id="5" w:name="_Toc101128141"/>
+      <w:r>
+        <w:rPr>
+          <w:lang w:val="es-ES"/>
+        </w:rPr>
+        <w:lastRenderedPageBreak/>
+        <w:t>Ejemplo de estructura de un fichero de prueba</w:t>
+      </w:r>
+      <w:bookmarkEnd w:id="5"/>
+    </w:p>
+    <w:p>
+      <w:pPr>
+        <w:rPr>
+          <w:lang w:val="es-ES"/>
+        </w:rPr>
+      </w:pPr>
+      <w:r>
+        <w:rPr>
+          <w:noProof/>
+          <w:lang w:val="es-ES" w:eastAsia="es-ES"/>
+        </w:rPr>
+        <w:drawing>
+          <wp:inline distT="0" distB="0" distL="0" distR="0" wp14:anchorId="7DB743FC" wp14:editId="7AB80312">
+            <wp:extent cx="5943600" cy="3341370"/>
+            <wp:effectExtent l="0" t="0" r="0" b="0"/>
+            <wp:docPr id="13" name="Imagen 13"/>
+            <wp:cNvGraphicFramePr>
+              <a:graphicFrameLocks xmlns:a="http://schemas.openxmlformats.org/drawingml/2006/main" noChangeAspect="1"/>
+            </wp:cNvGraphicFramePr>
+            <a:graphic xmlns:a="http://schemas.openxmlformats.org/drawingml/2006/main">
+              <a:graphicData uri="http://schemas.openxmlformats.org/drawingml/2006/picture">
+                <pic:pic xmlns:pic="http://schemas.openxmlformats.org/drawingml/2006/picture">
+                  <pic:nvPicPr>
+                    <pic:cNvPr id="1" name=""/>
+                    <pic:cNvPicPr/>
+                  </pic:nvPicPr>
+                  <pic:blipFill>
+                    <a:blip r:embed="rId22"/>
+                    <a:stretch>
+                      <a:fillRect/>
+                    </a:stretch>
+                  </pic:blipFill>
+                  <pic:spPr>
+                    <a:xfrm>
+                      <a:off x="0" y="0"/>
+                      <a:ext cx="5943600" cy="3341370"/>
+                    </a:xfrm>
+                    <a:prstGeom prst="rect">
+                      <a:avLst/>
+                    </a:prstGeom>
+                  </pic:spPr>
+                </pic:pic>
+              </a:graphicData>
+            </a:graphic>
+          </wp:inline>
+        </w:drawing>
+      </w:r>
+    </w:p>
+    <w:p>
+      <w:pPr>
+        <w:pStyle w:val="Ttulo1"/>
+        <w:rPr>
+          <w:lang w:val="es-ES"/>
+        </w:rPr>
+      </w:pPr>
+      <w:bookmarkStart w:id="6" w:name="_Toc101128142"/>
+      <w:r>
+        <w:rPr>
+          <w:lang w:val="es-ES"/>
+        </w:rPr>
+        <w:t>Configurar fichero test</w:t>
+      </w:r>
+      <w:bookmarkEnd w:id="6"/>
+    </w:p>
+    <w:p>
+      <w:pPr>
+        <w:pStyle w:val="Prrafodelista"/>
+        <w:numPr>
+          <w:ilvl w:val="0"/>
+          <w:numId w:val="4"/>
+        </w:numPr>
+        <w:rPr>
+          <w:lang w:val="es-ES"/>
+        </w:rPr>
+      </w:pPr>
+      <w:r>
+        <w:rPr>
+          <w:lang w:val="es-ES"/>
+        </w:rPr>
+        <w:t>Un fichero de test va asociado a un componente o servicio.</w:t>
+      </w:r>
+    </w:p>
+    <w:p>
+      <w:pPr>
+        <w:pStyle w:val="Prrafodelista"/>
+        <w:numPr>
+          <w:ilvl w:val="0"/>
+          <w:numId w:val="4"/>
+        </w:numPr>
+        <w:rPr>
+          <w:lang w:val="es-ES"/>
+        </w:rPr>
+      </w:pPr>
+      <w:r>
+        <w:rPr>
+          <w:lang w:val="es-ES"/>
+        </w:rPr>
+        <w:t>Los test unitarios solo ejecutan métodos de su propia clase.</w:t>
+      </w:r>
+    </w:p>
+    <w:p>
+      <w:pPr>
+        <w:pStyle w:val="Prrafodelista"/>
+        <w:numPr>
+          <w:ilvl w:val="0"/>
+          <w:numId w:val="4"/>
+        </w:numPr>
+        <w:rPr>
+          <w:lang w:val="es-ES"/>
+        </w:rPr>
+      </w:pPr>
+      <w:r>
+        <w:rPr>
+          <w:lang w:val="es-ES"/>
+        </w:rPr>
+        <w:t>Si se necesita de un método externo, se debe simular.</w:t>
+      </w:r>
+    </w:p>
+    <w:p>
+      <w:pPr>
+        <w:pStyle w:val="Prrafodelista"/>
+        <w:numPr>
+          <w:ilvl w:val="0"/>
+          <w:numId w:val="4"/>
+        </w:numPr>
+        <w:rPr>
+          <w:lang w:val="es-ES"/>
+        </w:rPr>
+      </w:pPr>
+      <w:r>
+        <w:rPr>
+          <w:lang w:val="es-ES"/>
+        </w:rPr>
+        <w:t xml:space="preserve">Usualmente, todo nuestro </w:t>
+      </w:r>
+      <w:proofErr w:type="spellStart"/>
+      <w:r>
+        <w:rPr>
+          <w:lang w:val="es-ES"/>
+        </w:rPr>
+        <w:t>tests</w:t>
+      </w:r>
+      <w:proofErr w:type="spellEnd"/>
+      <w:r>
+        <w:rPr>
+          <w:lang w:val="es-ES"/>
+        </w:rPr>
+        <w:t xml:space="preserve"> estarán contenidos en el describe</w:t>
+      </w:r>
+      <w:r>
+        <w:rPr>
+          <w:lang w:val="es-ES"/>
+        </w:rPr>
+        <w:t xml:space="preserve"> del fichero</w:t>
+      </w:r>
+      <w:r>
+        <w:rPr>
+          <w:lang w:val="es-ES"/>
+        </w:rPr>
+        <w:t>.</w:t>
+      </w:r>
+    </w:p>
+    <w:p>
+      <w:pPr>
+        <w:pStyle w:val="Prrafodelista"/>
+        <w:numPr>
+          <w:ilvl w:val="1"/>
+          <w:numId w:val="4"/>
+        </w:numPr>
+        <w:rPr>
+          <w:lang w:val="es-ES"/>
+        </w:rPr>
+      </w:pPr>
+      <w:r>
+        <w:rPr>
+          <w:lang w:val="es-ES"/>
+        </w:rPr>
+        <w:t>Consideraciones, ocupar el HttpClientTestingModule para no hacer peticiones reales.</w:t>
+      </w:r>
+    </w:p>
+    <w:p>
+      <w:pPr>
+        <w:pStyle w:val="Ttulo1"/>
+        <w:rPr>
+          <w:lang w:val="es-ES"/>
+        </w:rPr>
+      </w:pPr>
+    </w:p>
+    <w:p>
+      <w:pPr>
+        <w:pStyle w:val="Ttulo2"/>
+        <w:rPr>
+          <w:lang w:val="en-US"/>
+        </w:rPr>
+      </w:pPr>
+      <w:proofErr w:type="spellStart"/>
+      <w:r>
+        <w:rPr>
+          <w:lang w:val="en-US"/>
+        </w:rPr>
+        <w:t>xit</w:t>
+      </w:r>
+      <w:proofErr w:type="spellEnd"/>
+      <w:r>
+        <w:rPr>
+          <w:lang w:val="en-US"/>
+        </w:rPr>
+        <w:t xml:space="preserve">, fit, it, only, describe, </w:t>
+      </w:r>
+      <w:proofErr w:type="spellStart"/>
+      <w:r>
+        <w:rPr>
+          <w:lang w:val="en-US"/>
+        </w:rPr>
+        <w:t>fdescribe</w:t>
+      </w:r>
+      <w:proofErr w:type="spellEnd"/>
+      <w:r>
+        <w:rPr>
+          <w:lang w:val="en-US"/>
+        </w:rPr>
+        <w:t>.</w:t>
+      </w:r>
+    </w:p>
+    <w:p>
+      <w:pPr>
+        <w:pStyle w:val="Prrafodelista"/>
+        <w:numPr>
+          <w:ilvl w:val="0"/>
+          <w:numId w:val="5"/>
+        </w:numPr>
+        <w:rPr>
+          <w:lang w:val="es-ES"/>
+        </w:rPr>
+      </w:pPr>
+      <w:proofErr w:type="spellStart"/>
+      <w:r>
         <w:rPr>
           <w:b/>
-          <w:lang w:val="en-US"/>
-        </w:rPr>
-      </w:pPr>
-      <w:bookmarkStart w:id="2" w:name="_GoBack"/>
-      <w:bookmarkEnd w:id="2"/>
+          <w:lang w:val="es-ES"/>
+        </w:rPr>
+        <w:t>xit</w:t>
+      </w:r>
+      <w:proofErr w:type="spellEnd"/>
+      <w:r>
+        <w:rPr>
+          <w:lang w:val="es-ES"/>
+        </w:rPr>
+        <w:t>: Permite pasar “por alto”</w:t>
+      </w:r>
+      <w:r>
+        <w:rPr>
+          <w:lang w:val="es-ES"/>
+        </w:rPr>
+        <w:t xml:space="preserve"> o anular un test.</w:t>
+      </w:r>
+    </w:p>
+    <w:p>
+      <w:pPr>
+        <w:pStyle w:val="Prrafodelista"/>
+        <w:numPr>
+          <w:ilvl w:val="0"/>
+          <w:numId w:val="5"/>
+        </w:numPr>
+        <w:rPr>
+          <w:lang w:val="es-ES"/>
+        </w:rPr>
+      </w:pPr>
+      <w:proofErr w:type="spellStart"/>
+      <w:r>
+        <w:rPr>
+          <w:b/>
+          <w:lang w:val="es-ES"/>
+        </w:rPr>
+        <w:t>xdescribe</w:t>
+      </w:r>
+      <w:proofErr w:type="spellEnd"/>
+      <w:r>
+        <w:rPr>
+          <w:b/>
+          <w:lang w:val="es-ES"/>
+        </w:rPr>
+        <w:t>:</w:t>
+      </w:r>
+      <w:r>
+        <w:rPr>
+          <w:lang w:val="es-ES"/>
+        </w:rPr>
+        <w:t xml:space="preserve"> Permite pasar “por alto” o anular un test </w:t>
+      </w:r>
+      <w:r>
+        <w:rPr>
+          <w:lang w:val="es-ES"/>
+        </w:rPr>
+        <w:t>suite y su</w:t>
+      </w:r>
+      <w:r>
+        <w:rPr>
+          <w:lang w:val="es-ES"/>
+        </w:rPr>
+        <w:t xml:space="preserve"> correspondiente conjunto de </w:t>
+      </w:r>
+      <w:proofErr w:type="spellStart"/>
+      <w:r>
+        <w:rPr>
+          <w:lang w:val="es-ES"/>
+        </w:rPr>
+        <w:t>tests</w:t>
+      </w:r>
+      <w:proofErr w:type="spellEnd"/>
+      <w:r>
+        <w:rPr>
+          <w:lang w:val="es-ES"/>
+        </w:rPr>
+        <w:t>.</w:t>
+      </w:r>
+    </w:p>
+    <w:p>
+      <w:pPr>
+        <w:pStyle w:val="Prrafodelista"/>
+        <w:numPr>
+          <w:ilvl w:val="0"/>
+          <w:numId w:val="5"/>
+        </w:numPr>
+        <w:rPr>
+          <w:lang w:val="es-ES"/>
+        </w:rPr>
+      </w:pPr>
+      <w:proofErr w:type="spellStart"/>
+      <w:r>
+        <w:rPr>
+          <w:b/>
+          <w:lang w:val="es-ES"/>
+        </w:rPr>
+        <w:t>f</w:t>
+      </w:r>
+      <w:r>
+        <w:rPr>
+          <w:b/>
+          <w:lang w:val="es-ES"/>
+        </w:rPr>
+        <w:t>it</w:t>
+      </w:r>
+      <w:proofErr w:type="spellEnd"/>
+      <w:r>
+        <w:rPr>
+          <w:b/>
+          <w:lang w:val="es-ES"/>
+        </w:rPr>
+        <w:t xml:space="preserve"> / </w:t>
+      </w:r>
+      <w:proofErr w:type="spellStart"/>
+      <w:proofErr w:type="gramStart"/>
+      <w:r>
+        <w:rPr>
+          <w:b/>
+          <w:lang w:val="es-ES"/>
+        </w:rPr>
+        <w:t>it.only</w:t>
+      </w:r>
+      <w:proofErr w:type="spellEnd"/>
+      <w:proofErr w:type="gramEnd"/>
+      <w:r>
+        <w:rPr>
+          <w:b/>
+          <w:lang w:val="es-ES"/>
+        </w:rPr>
+        <w:t>:</w:t>
+      </w:r>
+      <w:r>
+        <w:rPr>
+          <w:lang w:val="es-ES"/>
+        </w:rPr>
+        <w:t xml:space="preserve"> Permite que se ejecute únicamente el test indicado y los demás son anulados no importando si estaban con </w:t>
+      </w:r>
+      <w:proofErr w:type="spellStart"/>
+      <w:r>
+        <w:rPr>
+          <w:lang w:val="es-ES"/>
+        </w:rPr>
+        <w:t>it</w:t>
+      </w:r>
+      <w:proofErr w:type="spellEnd"/>
+      <w:r>
+        <w:rPr>
+          <w:lang w:val="es-ES"/>
+        </w:rPr>
+        <w:t xml:space="preserve"> o </w:t>
+      </w:r>
+      <w:proofErr w:type="spellStart"/>
+      <w:r>
+        <w:rPr>
+          <w:lang w:val="es-ES"/>
+        </w:rPr>
+        <w:t>xit</w:t>
+      </w:r>
+      <w:proofErr w:type="spellEnd"/>
+      <w:r>
+        <w:rPr>
+          <w:lang w:val="es-ES"/>
+        </w:rPr>
+        <w:t>.</w:t>
+      </w:r>
+      <w:r>
+        <w:rPr>
+          <w:lang w:val="es-ES"/>
+        </w:rPr>
+        <w:t xml:space="preserve"> Es una priorización de test en concreto.</w:t>
+      </w:r>
+      <w:r>
+        <w:rPr>
+          <w:lang w:val="es-ES"/>
+        </w:rPr>
+        <w:t xml:space="preserve"> Recomendando al ir construyendo test.</w:t>
+      </w:r>
+    </w:p>
+    <w:p>
+      <w:pPr>
+        <w:pStyle w:val="Prrafodelista"/>
+        <w:numPr>
+          <w:ilvl w:val="0"/>
+          <w:numId w:val="5"/>
+        </w:numPr>
+        <w:rPr>
+          <w:lang w:val="es-ES"/>
+        </w:rPr>
+      </w:pPr>
+      <w:proofErr w:type="spellStart"/>
+      <w:r>
+        <w:rPr>
+          <w:b/>
+          <w:lang w:val="es-ES"/>
+        </w:rPr>
+        <w:t>fdescribe</w:t>
+      </w:r>
+      <w:proofErr w:type="spellEnd"/>
+      <w:r>
+        <w:rPr>
+          <w:b/>
+          <w:lang w:val="es-ES"/>
+        </w:rPr>
+        <w:t xml:space="preserve"> (</w:t>
+      </w:r>
+      <w:proofErr w:type="spellStart"/>
+      <w:r>
+        <w:rPr>
+          <w:b/>
+          <w:lang w:val="es-ES"/>
+        </w:rPr>
+        <w:t>Jest</w:t>
+      </w:r>
+      <w:proofErr w:type="spellEnd"/>
+      <w:r>
+        <w:rPr>
+          <w:b/>
+          <w:lang w:val="es-ES"/>
+        </w:rPr>
+        <w:t>):</w:t>
+      </w:r>
+      <w:r>
+        <w:rPr>
+          <w:lang w:val="es-ES"/>
+        </w:rPr>
+        <w:t xml:space="preserve"> Permite que se ejecuten todos los </w:t>
+      </w:r>
+      <w:proofErr w:type="spellStart"/>
+      <w:r>
+        <w:rPr>
+          <w:lang w:val="es-ES"/>
+        </w:rPr>
+        <w:t>tests</w:t>
+      </w:r>
+      <w:proofErr w:type="spellEnd"/>
+      <w:r>
+        <w:rPr>
+          <w:lang w:val="es-ES"/>
+        </w:rPr>
+        <w:t>.</w:t>
+      </w:r>
+    </w:p>
+    <w:p>
+      <w:pPr>
+        <w:pStyle w:val="Ttulo2"/>
+        <w:rPr>
+          <w:lang w:val="es-ES"/>
+        </w:rPr>
+      </w:pPr>
+      <w:proofErr w:type="spellStart"/>
+      <w:r>
+        <w:rPr>
+          <w:lang w:val="es-ES"/>
+        </w:rPr>
+        <w:t>BeforeEach</w:t>
+      </w:r>
+      <w:proofErr w:type="spellEnd"/>
+      <w:r>
+        <w:rPr>
+          <w:lang w:val="es-ES"/>
+        </w:rPr>
+        <w:t xml:space="preserve">, </w:t>
+      </w:r>
+      <w:proofErr w:type="spellStart"/>
+      <w:r>
+        <w:rPr>
+          <w:lang w:val="es-ES"/>
+        </w:rPr>
+        <w:t>BeforteAll</w:t>
+      </w:r>
+      <w:proofErr w:type="spellEnd"/>
+      <w:r>
+        <w:rPr>
+          <w:lang w:val="es-ES"/>
+        </w:rPr>
+        <w:t xml:space="preserve">, </w:t>
+      </w:r>
+      <w:proofErr w:type="spellStart"/>
+      <w:r>
+        <w:rPr>
+          <w:lang w:val="es-ES"/>
+        </w:rPr>
+        <w:t>AfterEach</w:t>
+      </w:r>
+      <w:proofErr w:type="spellEnd"/>
+      <w:r>
+        <w:rPr>
+          <w:lang w:val="es-ES"/>
+        </w:rPr>
+        <w:t xml:space="preserve">, </w:t>
+      </w:r>
+      <w:proofErr w:type="spellStart"/>
+      <w:r>
+        <w:rPr>
+          <w:lang w:val="es-ES"/>
+        </w:rPr>
+        <w:t>AfterAll</w:t>
+      </w:r>
+      <w:proofErr w:type="spellEnd"/>
+      <w:r>
+        <w:rPr>
+          <w:lang w:val="es-ES"/>
+        </w:rPr>
+        <w:t>.</w:t>
+      </w:r>
+    </w:p>
+    <w:p>
+      <w:pPr>
+        <w:pStyle w:val="Prrafodelista"/>
+        <w:numPr>
+          <w:ilvl w:val="0"/>
+          <w:numId w:val="6"/>
+        </w:numPr>
+        <w:rPr>
+          <w:lang w:val="es-ES"/>
+        </w:rPr>
+      </w:pPr>
+      <w:proofErr w:type="spellStart"/>
+      <w:r>
+        <w:rPr>
+          <w:lang w:val="es-ES"/>
+        </w:rPr>
+        <w:t>BeforeEach</w:t>
+      </w:r>
+      <w:proofErr w:type="spellEnd"/>
+      <w:r>
+        <w:rPr>
+          <w:lang w:val="es-ES"/>
+        </w:rPr>
+        <w:t>: Función que se ejecuta antes de cada test.</w:t>
+      </w:r>
+    </w:p>
+    <w:p>
+      <w:pPr>
+        <w:pStyle w:val="Prrafodelista"/>
+        <w:numPr>
+          <w:ilvl w:val="0"/>
+          <w:numId w:val="6"/>
+        </w:numPr>
+        <w:rPr>
+          <w:lang w:val="es-ES"/>
+        </w:rPr>
+      </w:pPr>
+      <w:proofErr w:type="spellStart"/>
+      <w:r>
+        <w:rPr>
+          <w:lang w:val="es-ES"/>
+        </w:rPr>
+        <w:t>BeforeAll</w:t>
+      </w:r>
+      <w:proofErr w:type="spellEnd"/>
+      <w:r>
+        <w:rPr>
+          <w:lang w:val="es-ES"/>
+        </w:rPr>
+        <w:t>: Se ejecuta una vez antes de todo.</w:t>
+      </w:r>
+    </w:p>
+    <w:p>
+      <w:pPr>
+        <w:pStyle w:val="Prrafodelista"/>
+        <w:numPr>
+          <w:ilvl w:val="0"/>
+          <w:numId w:val="6"/>
+        </w:numPr>
+        <w:rPr>
+          <w:lang w:val="es-ES"/>
+        </w:rPr>
+      </w:pPr>
+      <w:proofErr w:type="spellStart"/>
+      <w:r>
+        <w:rPr>
+          <w:lang w:val="es-ES"/>
+        </w:rPr>
+        <w:t>AfterEach</w:t>
+      </w:r>
+      <w:proofErr w:type="spellEnd"/>
+      <w:r>
+        <w:rPr>
+          <w:lang w:val="es-ES"/>
+        </w:rPr>
+        <w:t>:</w:t>
+      </w:r>
+      <w:r>
+        <w:rPr>
+          <w:lang w:val="es-ES"/>
+        </w:rPr>
+        <w:t xml:space="preserve"> Función que se ejecuta después/terminar</w:t>
+      </w:r>
+      <w:r>
+        <w:rPr>
+          <w:lang w:val="es-ES"/>
+        </w:rPr>
+        <w:t xml:space="preserve"> cada test.</w:t>
+      </w:r>
+    </w:p>
+    <w:p>
+      <w:pPr>
+        <w:pStyle w:val="Prrafodelista"/>
+        <w:numPr>
+          <w:ilvl w:val="0"/>
+          <w:numId w:val="6"/>
+        </w:numPr>
+        <w:rPr>
+          <w:lang w:val="es-ES"/>
+        </w:rPr>
+      </w:pPr>
+      <w:proofErr w:type="spellStart"/>
+      <w:r>
+        <w:rPr>
+          <w:lang w:val="es-ES"/>
+        </w:rPr>
+        <w:t>AfterAll</w:t>
+      </w:r>
+      <w:proofErr w:type="spellEnd"/>
+      <w:r>
+        <w:rPr>
+          <w:lang w:val="es-ES"/>
+        </w:rPr>
+        <w:t xml:space="preserve">: </w:t>
+      </w:r>
+      <w:r>
+        <w:rPr>
+          <w:lang w:val="es-ES"/>
+        </w:rPr>
+        <w:t>Se ejecutará al finalizar todos los test.</w:t>
+      </w:r>
+      <w:bookmarkStart w:id="7" w:name="_GoBack"/>
+      <w:bookmarkEnd w:id="7"/>
     </w:p>
     <w:sectPr>
       <w:pgSz w:w="12240" w:h="15840"/>
@@ -2113,6 +3157,232 @@
 <file path=word/numbering.xml><?xml version="1.0" encoding="utf-8"?>
 <w:numbering xmlns:wpc="http://schemas.microsoft.com/office/word/2010/wordprocessingCanvas" xmlns:cx="http://schemas.microsoft.com/office/drawing/2014/chartex" xmlns:mc="http://schemas.openxmlformats.org/markup-compatibility/2006" xmlns:o="urn:schemas-microsoft-com:office:office" xmlns:r="http://schemas.openxmlformats.org/officeDocument/2006/relationships" xmlns:m="http://schemas.openxmlformats.org/officeDocument/2006/math" xmlns:v="urn:schemas-microsoft-com:vml" xmlns:wp14="http://schemas.microsoft.com/office/word/2010/wordprocessingDrawing" xmlns:wp="http://schemas.openxmlformats.org/drawingml/2006/wordprocessingDrawing" xmlns:w10="urn:schemas-microsoft-com:office:word" xmlns:w="http://schemas.openxmlformats.org/wordprocessingml/2006/main" xmlns:w14="http://schemas.microsoft.com/office/word/2010/wordml" xmlns:w15="http://schemas.microsoft.com/office/word/2012/wordml" xmlns:w16se="http://schemas.microsoft.com/office/word/2015/wordml/symex" xmlns:wpg="http://schemas.microsoft.com/office/word/2010/wordprocessingGroup" xmlns:wpi="http://schemas.microsoft.com/office/word/2010/wordprocessingInk" xmlns:wne="http://schemas.microsoft.com/office/word/2006/wordml" xmlns:wps="http://schemas.microsoft.com/office/word/2010/wordprocessingShape" mc:Ignorable="w14 w15 w16se wp14">
   <w:abstractNum w:abstractNumId="0" w15:restartNumberingAfterBreak="0">
+    <w:nsid w:val="0B795B34"/>
+    <w:multiLevelType w:val="hybridMultilevel"/>
+    <w:tmpl w:val="55006FAC"/>
+    <w:lvl w:ilvl="0" w:tplc="0C0A0001">
+      <w:start w:val="1"/>
+      <w:numFmt w:val="bullet"/>
+      <w:lvlText w:val=""/>
+      <w:lvlJc w:val="left"/>
+      <w:pPr>
+        <w:ind w:left="720" w:hanging="360"/>
+      </w:pPr>
+      <w:rPr>
+        <w:rFonts w:ascii="Symbol" w:hAnsi="Symbol" w:hint="default"/>
+      </w:rPr>
+    </w:lvl>
+    <w:lvl w:ilvl="1" w:tplc="0C0A0003">
+      <w:start w:val="1"/>
+      <w:numFmt w:val="bullet"/>
+      <w:lvlText w:val="o"/>
+      <w:lvlJc w:val="left"/>
+      <w:pPr>
+        <w:ind w:left="1440" w:hanging="360"/>
+      </w:pPr>
+      <w:rPr>
+        <w:rFonts w:ascii="Courier New" w:hAnsi="Courier New" w:cs="Courier New" w:hint="default"/>
+      </w:rPr>
+    </w:lvl>
+    <w:lvl w:ilvl="2" w:tplc="0C0A0005" w:tentative="1">
+      <w:start w:val="1"/>
+      <w:numFmt w:val="bullet"/>
+      <w:lvlText w:val=""/>
+      <w:lvlJc w:val="left"/>
+      <w:pPr>
+        <w:ind w:left="2160" w:hanging="360"/>
+      </w:pPr>
+      <w:rPr>
+        <w:rFonts w:ascii="Wingdings" w:hAnsi="Wingdings" w:hint="default"/>
+      </w:rPr>
+    </w:lvl>
+    <w:lvl w:ilvl="3" w:tplc="0C0A0001" w:tentative="1">
+      <w:start w:val="1"/>
+      <w:numFmt w:val="bullet"/>
+      <w:lvlText w:val=""/>
+      <w:lvlJc w:val="left"/>
+      <w:pPr>
+        <w:ind w:left="2880" w:hanging="360"/>
+      </w:pPr>
+      <w:rPr>
+        <w:rFonts w:ascii="Symbol" w:hAnsi="Symbol" w:hint="default"/>
+      </w:rPr>
+    </w:lvl>
+    <w:lvl w:ilvl="4" w:tplc="0C0A0003" w:tentative="1">
+      <w:start w:val="1"/>
+      <w:numFmt w:val="bullet"/>
+      <w:lvlText w:val="o"/>
+      <w:lvlJc w:val="left"/>
+      <w:pPr>
+        <w:ind w:left="3600" w:hanging="360"/>
+      </w:pPr>
+      <w:rPr>
+        <w:rFonts w:ascii="Courier New" w:hAnsi="Courier New" w:cs="Courier New" w:hint="default"/>
+      </w:rPr>
+    </w:lvl>
+    <w:lvl w:ilvl="5" w:tplc="0C0A0005" w:tentative="1">
+      <w:start w:val="1"/>
+      <w:numFmt w:val="bullet"/>
+      <w:lvlText w:val=""/>
+      <w:lvlJc w:val="left"/>
+      <w:pPr>
+        <w:ind w:left="4320" w:hanging="360"/>
+      </w:pPr>
+      <w:rPr>
+        <w:rFonts w:ascii="Wingdings" w:hAnsi="Wingdings" w:hint="default"/>
+      </w:rPr>
+    </w:lvl>
+    <w:lvl w:ilvl="6" w:tplc="0C0A0001" w:tentative="1">
+      <w:start w:val="1"/>
+      <w:numFmt w:val="bullet"/>
+      <w:lvlText w:val=""/>
+      <w:lvlJc w:val="left"/>
+      <w:pPr>
+        <w:ind w:left="5040" w:hanging="360"/>
+      </w:pPr>
+      <w:rPr>
+        <w:rFonts w:ascii="Symbol" w:hAnsi="Symbol" w:hint="default"/>
+      </w:rPr>
+    </w:lvl>
+    <w:lvl w:ilvl="7" w:tplc="0C0A0003" w:tentative="1">
+      <w:start w:val="1"/>
+      <w:numFmt w:val="bullet"/>
+      <w:lvlText w:val="o"/>
+      <w:lvlJc w:val="left"/>
+      <w:pPr>
+        <w:ind w:left="5760" w:hanging="360"/>
+      </w:pPr>
+      <w:rPr>
+        <w:rFonts w:ascii="Courier New" w:hAnsi="Courier New" w:cs="Courier New" w:hint="default"/>
+      </w:rPr>
+    </w:lvl>
+    <w:lvl w:ilvl="8" w:tplc="0C0A0005" w:tentative="1">
+      <w:start w:val="1"/>
+      <w:numFmt w:val="bullet"/>
+      <w:lvlText w:val=""/>
+      <w:lvlJc w:val="left"/>
+      <w:pPr>
+        <w:ind w:left="6480" w:hanging="360"/>
+      </w:pPr>
+      <w:rPr>
+        <w:rFonts w:ascii="Wingdings" w:hAnsi="Wingdings" w:hint="default"/>
+      </w:rPr>
+    </w:lvl>
+  </w:abstractNum>
+  <w:abstractNum w:abstractNumId="1" w15:restartNumberingAfterBreak="0">
+    <w:nsid w:val="18E677C9"/>
+    <w:multiLevelType w:val="hybridMultilevel"/>
+    <w:tmpl w:val="46746054"/>
+    <w:lvl w:ilvl="0" w:tplc="0C0A0001">
+      <w:start w:val="1"/>
+      <w:numFmt w:val="bullet"/>
+      <w:lvlText w:val=""/>
+      <w:lvlJc w:val="left"/>
+      <w:pPr>
+        <w:ind w:left="720" w:hanging="360"/>
+      </w:pPr>
+      <w:rPr>
+        <w:rFonts w:ascii="Symbol" w:hAnsi="Symbol" w:hint="default"/>
+      </w:rPr>
+    </w:lvl>
+    <w:lvl w:ilvl="1" w:tplc="0C0A0003" w:tentative="1">
+      <w:start w:val="1"/>
+      <w:numFmt w:val="bullet"/>
+      <w:lvlText w:val="o"/>
+      <w:lvlJc w:val="left"/>
+      <w:pPr>
+        <w:ind w:left="1440" w:hanging="360"/>
+      </w:pPr>
+      <w:rPr>
+        <w:rFonts w:ascii="Courier New" w:hAnsi="Courier New" w:cs="Courier New" w:hint="default"/>
+      </w:rPr>
+    </w:lvl>
+    <w:lvl w:ilvl="2" w:tplc="0C0A0005" w:tentative="1">
+      <w:start w:val="1"/>
+      <w:numFmt w:val="bullet"/>
+      <w:lvlText w:val=""/>
+      <w:lvlJc w:val="left"/>
+      <w:pPr>
+        <w:ind w:left="2160" w:hanging="360"/>
+      </w:pPr>
+      <w:rPr>
+        <w:rFonts w:ascii="Wingdings" w:hAnsi="Wingdings" w:hint="default"/>
+      </w:rPr>
+    </w:lvl>
+    <w:lvl w:ilvl="3" w:tplc="0C0A0001" w:tentative="1">
+      <w:start w:val="1"/>
+      <w:numFmt w:val="bullet"/>
+      <w:lvlText w:val=""/>
+      <w:lvlJc w:val="left"/>
+      <w:pPr>
+        <w:ind w:left="2880" w:hanging="360"/>
+      </w:pPr>
+      <w:rPr>
+        <w:rFonts w:ascii="Symbol" w:hAnsi="Symbol" w:hint="default"/>
+      </w:rPr>
+    </w:lvl>
+    <w:lvl w:ilvl="4" w:tplc="0C0A0003" w:tentative="1">
+      <w:start w:val="1"/>
+      <w:numFmt w:val="bullet"/>
+      <w:lvlText w:val="o"/>
+      <w:lvlJc w:val="left"/>
+      <w:pPr>
+        <w:ind w:left="3600" w:hanging="360"/>
+      </w:pPr>
+      <w:rPr>
+        <w:rFonts w:ascii="Courier New" w:hAnsi="Courier New" w:cs="Courier New" w:hint="default"/>
+      </w:rPr>
+    </w:lvl>
+    <w:lvl w:ilvl="5" w:tplc="0C0A0005" w:tentative="1">
+      <w:start w:val="1"/>
+      <w:numFmt w:val="bullet"/>
+      <w:lvlText w:val=""/>
+      <w:lvlJc w:val="left"/>
+      <w:pPr>
+        <w:ind w:left="4320" w:hanging="360"/>
+      </w:pPr>
+      <w:rPr>
+        <w:rFonts w:ascii="Wingdings" w:hAnsi="Wingdings" w:hint="default"/>
+      </w:rPr>
+    </w:lvl>
+    <w:lvl w:ilvl="6" w:tplc="0C0A0001" w:tentative="1">
+      <w:start w:val="1"/>
+      <w:numFmt w:val="bullet"/>
+      <w:lvlText w:val=""/>
+      <w:lvlJc w:val="left"/>
+      <w:pPr>
+        <w:ind w:left="5040" w:hanging="360"/>
+      </w:pPr>
+      <w:rPr>
+        <w:rFonts w:ascii="Symbol" w:hAnsi="Symbol" w:hint="default"/>
+      </w:rPr>
+    </w:lvl>
+    <w:lvl w:ilvl="7" w:tplc="0C0A0003" w:tentative="1">
+      <w:start w:val="1"/>
+      <w:numFmt w:val="bullet"/>
+      <w:lvlText w:val="o"/>
+      <w:lvlJc w:val="left"/>
+      <w:pPr>
+        <w:ind w:left="5760" w:hanging="360"/>
+      </w:pPr>
+      <w:rPr>
+        <w:rFonts w:ascii="Courier New" w:hAnsi="Courier New" w:cs="Courier New" w:hint="default"/>
+      </w:rPr>
+    </w:lvl>
+    <w:lvl w:ilvl="8" w:tplc="0C0A0005" w:tentative="1">
+      <w:start w:val="1"/>
+      <w:numFmt w:val="bullet"/>
+      <w:lvlText w:val=""/>
+      <w:lvlJc w:val="left"/>
+      <w:pPr>
+        <w:ind w:left="6480" w:hanging="360"/>
+      </w:pPr>
+      <w:rPr>
+        <w:rFonts w:ascii="Wingdings" w:hAnsi="Wingdings" w:hint="default"/>
+      </w:rPr>
+    </w:lvl>
+  </w:abstractNum>
+  <w:abstractNum w:abstractNumId="2" w15:restartNumberingAfterBreak="0">
     <w:nsid w:val="1A794799"/>
     <w:multiLevelType w:val="hybridMultilevel"/>
     <w:tmpl w:val="FA6CB234"/>
@@ -2225,7 +3495,7 @@
       </w:rPr>
     </w:lvl>
   </w:abstractNum>
-  <w:abstractNum w:abstractNumId="1" w15:restartNumberingAfterBreak="0">
+  <w:abstractNum w:abstractNumId="3" w15:restartNumberingAfterBreak="0">
     <w:nsid w:val="2A1A5CF7"/>
     <w:multiLevelType w:val="hybridMultilevel"/>
     <w:tmpl w:val="B8423BFA"/>
@@ -2314,7 +3584,120 @@
       </w:pPr>
     </w:lvl>
   </w:abstractNum>
-  <w:abstractNum w:abstractNumId="2" w15:restartNumberingAfterBreak="0">
+  <w:abstractNum w:abstractNumId="4" w15:restartNumberingAfterBreak="0">
+    <w:nsid w:val="59350E77"/>
+    <w:multiLevelType w:val="hybridMultilevel"/>
+    <w:tmpl w:val="4BDED334"/>
+    <w:lvl w:ilvl="0" w:tplc="0C0A0001">
+      <w:start w:val="1"/>
+      <w:numFmt w:val="bullet"/>
+      <w:lvlText w:val=""/>
+      <w:lvlJc w:val="left"/>
+      <w:pPr>
+        <w:ind w:left="720" w:hanging="360"/>
+      </w:pPr>
+      <w:rPr>
+        <w:rFonts w:ascii="Symbol" w:hAnsi="Symbol" w:hint="default"/>
+      </w:rPr>
+    </w:lvl>
+    <w:lvl w:ilvl="1" w:tplc="0C0A0003" w:tentative="1">
+      <w:start w:val="1"/>
+      <w:numFmt w:val="bullet"/>
+      <w:lvlText w:val="o"/>
+      <w:lvlJc w:val="left"/>
+      <w:pPr>
+        <w:ind w:left="1440" w:hanging="360"/>
+      </w:pPr>
+      <w:rPr>
+        <w:rFonts w:ascii="Courier New" w:hAnsi="Courier New" w:cs="Courier New" w:hint="default"/>
+      </w:rPr>
+    </w:lvl>
+    <w:lvl w:ilvl="2" w:tplc="0C0A0005" w:tentative="1">
+      <w:start w:val="1"/>
+      <w:numFmt w:val="bullet"/>
+      <w:lvlText w:val=""/>
+      <w:lvlJc w:val="left"/>
+      <w:pPr>
+        <w:ind w:left="2160" w:hanging="360"/>
+      </w:pPr>
+      <w:rPr>
+        <w:rFonts w:ascii="Wingdings" w:hAnsi="Wingdings" w:hint="default"/>
+      </w:rPr>
+    </w:lvl>
+    <w:lvl w:ilvl="3" w:tplc="0C0A0001" w:tentative="1">
+      <w:start w:val="1"/>
+      <w:numFmt w:val="bullet"/>
+      <w:lvlText w:val=""/>
+      <w:lvlJc w:val="left"/>
+      <w:pPr>
+        <w:ind w:left="2880" w:hanging="360"/>
+      </w:pPr>
+      <w:rPr>
+        <w:rFonts w:ascii="Symbol" w:hAnsi="Symbol" w:hint="default"/>
+      </w:rPr>
+    </w:lvl>
+    <w:lvl w:ilvl="4" w:tplc="0C0A0003" w:tentative="1">
+      <w:start w:val="1"/>
+      <w:numFmt w:val="bullet"/>
+      <w:lvlText w:val="o"/>
+      <w:lvlJc w:val="left"/>
+      <w:pPr>
+        <w:ind w:left="3600" w:hanging="360"/>
+      </w:pPr>
+      <w:rPr>
+        <w:rFonts w:ascii="Courier New" w:hAnsi="Courier New" w:cs="Courier New" w:hint="default"/>
+      </w:rPr>
+    </w:lvl>
+    <w:lvl w:ilvl="5" w:tplc="0C0A0005" w:tentative="1">
+      <w:start w:val="1"/>
+      <w:numFmt w:val="bullet"/>
+      <w:lvlText w:val=""/>
+      <w:lvlJc w:val="left"/>
+      <w:pPr>
+        <w:ind w:left="4320" w:hanging="360"/>
+      </w:pPr>
+      <w:rPr>
+        <w:rFonts w:ascii="Wingdings" w:hAnsi="Wingdings" w:hint="default"/>
+      </w:rPr>
+    </w:lvl>
+    <w:lvl w:ilvl="6" w:tplc="0C0A0001" w:tentative="1">
+      <w:start w:val="1"/>
+      <w:numFmt w:val="bullet"/>
+      <w:lvlText w:val=""/>
+      <w:lvlJc w:val="left"/>
+      <w:pPr>
+        <w:ind w:left="5040" w:hanging="360"/>
+      </w:pPr>
+      <w:rPr>
+        <w:rFonts w:ascii="Symbol" w:hAnsi="Symbol" w:hint="default"/>
+      </w:rPr>
+    </w:lvl>
+    <w:lvl w:ilvl="7" w:tplc="0C0A0003" w:tentative="1">
+      <w:start w:val="1"/>
+      <w:numFmt w:val="bullet"/>
+      <w:lvlText w:val="o"/>
+      <w:lvlJc w:val="left"/>
+      <w:pPr>
+        <w:ind w:left="5760" w:hanging="360"/>
+      </w:pPr>
+      <w:rPr>
+        <w:rFonts w:ascii="Courier New" w:hAnsi="Courier New" w:cs="Courier New" w:hint="default"/>
+      </w:rPr>
+    </w:lvl>
+    <w:lvl w:ilvl="8" w:tplc="0C0A0005" w:tentative="1">
+      <w:start w:val="1"/>
+      <w:numFmt w:val="bullet"/>
+      <w:lvlText w:val=""/>
+      <w:lvlJc w:val="left"/>
+      <w:pPr>
+        <w:ind w:left="6480" w:hanging="360"/>
+      </w:pPr>
+      <w:rPr>
+        <w:rFonts w:ascii="Wingdings" w:hAnsi="Wingdings" w:hint="default"/>
+      </w:rPr>
+    </w:lvl>
+  </w:abstractNum>
+  <w:abstractNum w:abstractNumId="5" w15:restartNumberingAfterBreak="0">
     <w:nsid w:val="671C7BEA"/>
     <w:multiLevelType w:val="hybridMultilevel"/>
     <w:tmpl w:val="0B52C906"/>
@@ -2404,13 +3787,22 @@
     </w:lvl>
   </w:abstractNum>
   <w:num w:numId="1">
+    <w:abstractNumId w:val="5"/>
+  </w:num>
+  <w:num w:numId="2">
+    <w:abstractNumId w:val="3"/>
+  </w:num>
+  <w:num w:numId="3">
     <w:abstractNumId w:val="2"/>
   </w:num>
-  <w:num w:numId="2">
+  <w:num w:numId="4">
+    <w:abstractNumId w:val="0"/>
+  </w:num>
+  <w:num w:numId="5">
+    <w:abstractNumId w:val="4"/>
+  </w:num>
+  <w:num w:numId="6">
     <w:abstractNumId w:val="1"/>
-  </w:num>
-  <w:num w:numId="3">
-    <w:abstractNumId w:val="0"/>
   </w:num>
 </w:numbering>
 </file>
@@ -3012,548 +4404,20 @@
       <w:szCs w:val="24"/>
     </w:rPr>
   </w:style>
-</w:styles>
-</file>
-
-<file path=word/glossary/document.xml><?xml version="1.0" encoding="utf-8"?>
-<w:glossaryDocument xmlns:wpc="http://schemas.microsoft.com/office/word/2010/wordprocessingCanvas" xmlns:cx="http://schemas.microsoft.com/office/drawing/2014/chartex" xmlns:mc="http://schemas.openxmlformats.org/markup-compatibility/2006" xmlns:o="urn:schemas-microsoft-com:office:office" xmlns:r="http://schemas.openxmlformats.org/officeDocument/2006/relationships" xmlns:m="http://schemas.openxmlformats.org/officeDocument/2006/math" xmlns:v="urn:schemas-microsoft-com:vml" xmlns:wp14="http://schemas.microsoft.com/office/word/2010/wordprocessingDrawing" xmlns:wp="http://schemas.openxmlformats.org/drawingml/2006/wordprocessingDrawing" xmlns:w10="urn:schemas-microsoft-com:office:word" xmlns:w="http://schemas.openxmlformats.org/wordprocessingml/2006/main" xmlns:w14="http://schemas.microsoft.com/office/word/2010/wordml" xmlns:w15="http://schemas.microsoft.com/office/word/2012/wordml" xmlns:w16se="http://schemas.microsoft.com/office/word/2015/wordml/symex" xmlns:wpg="http://schemas.microsoft.com/office/word/2010/wordprocessingGroup" xmlns:wpi="http://schemas.microsoft.com/office/word/2010/wordprocessingInk" xmlns:wne="http://schemas.microsoft.com/office/word/2006/wordml" xmlns:wps="http://schemas.microsoft.com/office/word/2010/wordprocessingShape" mc:Ignorable="w14 w15 w16se wp14"/>
-</file>
-
-<file path=word/glossary/fontTable.xml><?xml version="1.0" encoding="utf-8"?>
-<w:fonts xmlns:mc="http://schemas.openxmlformats.org/markup-compatibility/2006" xmlns:r="http://schemas.openxmlformats.org/officeDocument/2006/relationships" xmlns:w="http://schemas.openxmlformats.org/wordprocessingml/2006/main" xmlns:w14="http://schemas.microsoft.com/office/word/2010/wordml" xmlns:w15="http://schemas.microsoft.com/office/word/2012/wordml" xmlns:w16se="http://schemas.microsoft.com/office/word/2015/wordml/symex" mc:Ignorable="w14 w15 w16se">
-  <w:font w:name="Symbol">
-    <w:panose1 w:val="05050102010706020507"/>
-    <w:charset w:val="02"/>
-    <w:family w:val="roman"/>
-    <w:pitch w:val="variable"/>
-    <w:sig w:usb0="00000000" w:usb1="10000000" w:usb2="00000000" w:usb3="00000000" w:csb0="80000000" w:csb1="00000000"/>
-  </w:font>
-  <w:font w:name="Times New Roman">
-    <w:panose1 w:val="02020603050405020304"/>
-    <w:charset w:val="00"/>
-    <w:family w:val="roman"/>
-    <w:pitch w:val="variable"/>
-    <w:sig w:usb0="E0002EFF" w:usb1="C000785B" w:usb2="00000009" w:usb3="00000000" w:csb0="000001FF" w:csb1="00000000"/>
-  </w:font>
-  <w:font w:name="Courier New">
-    <w:panose1 w:val="02070309020205020404"/>
-    <w:charset w:val="00"/>
-    <w:family w:val="modern"/>
-    <w:pitch w:val="fixed"/>
-    <w:sig w:usb0="E0002EFF" w:usb1="C0007843" w:usb2="00000009" w:usb3="00000000" w:csb0="000001FF" w:csb1="00000000"/>
-  </w:font>
-  <w:font w:name="Wingdings">
-    <w:panose1 w:val="05000000000000000000"/>
-    <w:charset w:val="02"/>
-    <w:family w:val="auto"/>
-    <w:pitch w:val="variable"/>
-    <w:sig w:usb0="00000000" w:usb1="10000000" w:usb2="00000000" w:usb3="00000000" w:csb0="80000000" w:csb1="00000000"/>
-  </w:font>
-  <w:font w:name="Calibri">
-    <w:panose1 w:val="020F0502020204030204"/>
-    <w:charset w:val="00"/>
-    <w:family w:val="swiss"/>
-    <w:pitch w:val="variable"/>
-    <w:sig w:usb0="E4002EFF" w:usb1="C000247B" w:usb2="00000009" w:usb3="00000000" w:csb0="000001FF" w:csb1="00000000"/>
-  </w:font>
-  <w:font w:name="Calibri Light">
-    <w:panose1 w:val="020F0302020204030204"/>
-    <w:charset w:val="00"/>
-    <w:family w:val="swiss"/>
-    <w:pitch w:val="variable"/>
-    <w:sig w:usb0="E4002EFF" w:usb1="C000247B" w:usb2="00000009" w:usb3="00000000" w:csb0="000001FF" w:csb1="00000000"/>
-  </w:font>
-  <w:font w:name="Cambria Math">
-    <w:panose1 w:val="02040503050406030204"/>
-    <w:charset w:val="00"/>
-    <w:family w:val="roman"/>
-    <w:pitch w:val="variable"/>
-    <w:sig w:usb0="E00006FF" w:usb1="420024FF" w:usb2="02000000" w:usb3="00000000" w:csb0="0000019F" w:csb1="00000000"/>
-  </w:font>
-</w:fonts>
-</file>
-
-<file path=word/glossary/settings.xml><?xml version="1.0" encoding="utf-8"?>
-<w:settings xmlns:mc="http://schemas.openxmlformats.org/markup-compatibility/2006" xmlns:o="urn:schemas-microsoft-com:office:office" xmlns:r="http://schemas.openxmlformats.org/officeDocument/2006/relationships" xmlns:m="http://schemas.openxmlformats.org/officeDocument/2006/math" xmlns:v="urn:schemas-microsoft-com:vml" xmlns:w10="urn:schemas-microsoft-com:office:word" xmlns:w="http://schemas.openxmlformats.org/wordprocessingml/2006/main" xmlns:w14="http://schemas.microsoft.com/office/word/2010/wordml" xmlns:w15="http://schemas.microsoft.com/office/word/2012/wordml" xmlns:w16se="http://schemas.microsoft.com/office/word/2015/wordml/symex" xmlns:sl="http://schemas.openxmlformats.org/schemaLibrary/2006/main" mc:Ignorable="w14 w15 w16se">
-  <w:view w:val="normal"/>
-  <w:defaultTabStop w:val="708"/>
-  <w:hyphenationZone w:val="425"/>
-  <w:characterSpacingControl w:val="doNotCompress"/>
-  <w:compat>
-    <w:useFELayout/>
-    <w:compatSetting w:name="compatibilityMode" w:uri="http://schemas.microsoft.com/office/word" w:val="15"/>
-    <w:compatSetting w:name="overrideTableStyleFontSizeAndJustification" w:uri="http://schemas.microsoft.com/office/word" w:val="1"/>
-    <w:compatSetting w:name="enableOpenTypeFeatures" w:uri="http://schemas.microsoft.com/office/word" w:val="1"/>
-    <w:compatSetting w:name="doNotFlipMirrorIndents" w:uri="http://schemas.microsoft.com/office/word" w:val="1"/>
-    <w:compatSetting w:name="differentiateMultirowTableHeaders" w:uri="http://schemas.microsoft.com/office/word" w:val="1"/>
-  </w:compat>
-  <w:rsids>
-    <w:rsidRoot w:val="007C7B1C"/>
-    <w:rsid w:val="00094FEE"/>
-    <w:rsid w:val="002F3073"/>
-    <w:rsid w:val="003D7447"/>
-    <w:rsid w:val="007C7B1C"/>
-  </w:rsids>
-  <m:mathPr>
-    <m:mathFont m:val="Cambria Math"/>
-    <m:brkBin m:val="before"/>
-    <m:brkBinSub m:val="--"/>
-    <m:smallFrac m:val="0"/>
-    <m:dispDef/>
-    <m:lMargin m:val="0"/>
-    <m:rMargin m:val="0"/>
-    <m:defJc m:val="centerGroup"/>
-    <m:wrapIndent m:val="1440"/>
-    <m:intLim m:val="subSup"/>
-    <m:naryLim m:val="undOvr"/>
-  </m:mathPr>
-  <w:themeFontLang w:val="es-ES"/>
-  <w:clrSchemeMapping w:bg1="light1" w:t1="dark1" w:bg2="light2" w:t2="dark2" w:accent1="accent1" w:accent2="accent2" w:accent3="accent3" w:accent4="accent4" w:accent5="accent5" w:accent6="accent6" w:hyperlink="hyperlink" w:followedHyperlink="followedHyperlink"/>
-  <w:decimalSymbol w:val=","/>
-  <w:listSeparator w:val=";"/>
-  <w15:chartTrackingRefBased/>
-</w:settings>
-</file>
-
-<file path=word/glossary/styles.xml><?xml version="1.0" encoding="utf-8"?>
-<w:styles xmlns:mc="http://schemas.openxmlformats.org/markup-compatibility/2006" xmlns:r="http://schemas.openxmlformats.org/officeDocument/2006/relationships" xmlns:w="http://schemas.openxmlformats.org/wordprocessingml/2006/main" xmlns:w14="http://schemas.microsoft.com/office/word/2010/wordml" xmlns:w15="http://schemas.microsoft.com/office/word/2012/wordml" xmlns:w16se="http://schemas.microsoft.com/office/word/2015/wordml/symex" mc:Ignorable="w14 w15 w16se">
-  <w:docDefaults>
-    <w:rPrDefault>
-      <w:rPr>
-        <w:rFonts w:asciiTheme="minorHAnsi" w:eastAsiaTheme="minorEastAsia" w:hAnsiTheme="minorHAnsi" w:cstheme="minorBidi"/>
-        <w:sz w:val="22"/>
-        <w:szCs w:val="22"/>
-        <w:lang w:val="es-ES" w:eastAsia="es-ES" w:bidi="ar-SA"/>
-      </w:rPr>
-    </w:rPrDefault>
-    <w:pPrDefault>
-      <w:pPr>
-        <w:spacing w:after="160" w:line="259" w:lineRule="auto"/>
-      </w:pPr>
-    </w:pPrDefault>
-  </w:docDefaults>
-  <w:latentStyles w:defLockedState="0" w:defUIPriority="99" w:defSemiHidden="0" w:defUnhideWhenUsed="0" w:defQFormat="0" w:count="371">
-    <w:lsdException w:name="Normal" w:uiPriority="0" w:qFormat="1"/>
-    <w:lsdException w:name="heading 1" w:uiPriority="9" w:qFormat="1"/>
-    <w:lsdException w:name="heading 2" w:semiHidden="1" w:uiPriority="9" w:unhideWhenUsed="1" w:qFormat="1"/>
-    <w:lsdException w:name="heading 3" w:semiHidden="1" w:uiPriority="9" w:unhideWhenUsed="1" w:qFormat="1"/>
-    <w:lsdException w:name="heading 4" w:semiHidden="1" w:uiPriority="9" w:unhideWhenUsed="1" w:qFormat="1"/>
-    <w:lsdException w:name="heading 5" w:semiHidden="1" w:uiPriority="9" w:unhideWhenUsed="1" w:qFormat="1"/>
-    <w:lsdException w:name="heading 6" w:semiHidden="1" w:uiPriority="9" w:unhideWhenUsed="1" w:qFormat="1"/>
-    <w:lsdException w:name="heading 7" w:semiHidden="1" w:uiPriority="9" w:unhideWhenUsed="1" w:qFormat="1"/>
-    <w:lsdException w:name="heading 8" w:semiHidden="1" w:uiPriority="9" w:unhideWhenUsed="1" w:qFormat="1"/>
-    <w:lsdException w:name="heading 9" w:semiHidden="1" w:uiPriority="9" w:unhideWhenUsed="1" w:qFormat="1"/>
-    <w:lsdException w:name="index 1" w:semiHidden="1" w:unhideWhenUsed="1"/>
-    <w:lsdException w:name="index 2" w:semiHidden="1" w:unhideWhenUsed="1"/>
-    <w:lsdException w:name="index 3" w:semiHidden="1" w:unhideWhenUsed="1"/>
-    <w:lsdException w:name="index 4" w:semiHidden="1" w:unhideWhenUsed="1"/>
-    <w:lsdException w:name="index 5" w:semiHidden="1" w:unhideWhenUsed="1"/>
-    <w:lsdException w:name="index 6" w:semiHidden="1" w:unhideWhenUsed="1"/>
-    <w:lsdException w:name="index 7" w:semiHidden="1" w:unhideWhenUsed="1"/>
-    <w:lsdException w:name="index 8" w:semiHidden="1" w:unhideWhenUsed="1"/>
-    <w:lsdException w:name="index 9" w:semiHidden="1" w:unhideWhenUsed="1"/>
-    <w:lsdException w:name="toc 1" w:semiHidden="1" w:uiPriority="39" w:unhideWhenUsed="1"/>
-    <w:lsdException w:name="toc 2" w:semiHidden="1" w:uiPriority="39" w:unhideWhenUsed="1"/>
-    <w:lsdException w:name="toc 3" w:semiHidden="1" w:uiPriority="39" w:unhideWhenUsed="1"/>
-    <w:lsdException w:name="toc 4" w:semiHidden="1" w:uiPriority="39" w:unhideWhenUsed="1"/>
-    <w:lsdException w:name="toc 5" w:semiHidden="1" w:uiPriority="39" w:unhideWhenUsed="1"/>
-    <w:lsdException w:name="toc 6" w:semiHidden="1" w:uiPriority="39" w:unhideWhenUsed="1"/>
-    <w:lsdException w:name="toc 7" w:semiHidden="1" w:uiPriority="39" w:unhideWhenUsed="1"/>
-    <w:lsdException w:name="toc 8" w:semiHidden="1" w:uiPriority="39" w:unhideWhenUsed="1"/>
-    <w:lsdException w:name="toc 9" w:semiHidden="1" w:uiPriority="39" w:unhideWhenUsed="1"/>
-    <w:lsdException w:name="Normal Indent" w:semiHidden="1" w:unhideWhenUsed="1"/>
-    <w:lsdException w:name="footnote text" w:semiHidden="1" w:unhideWhenUsed="1"/>
-    <w:lsdException w:name="annotation text" w:semiHidden="1" w:unhideWhenUsed="1"/>
-    <w:lsdException w:name="header" w:semiHidden="1" w:unhideWhenUsed="1"/>
-    <w:lsdException w:name="footer" w:semiHidden="1" w:unhideWhenUsed="1"/>
-    <w:lsdException w:name="index heading" w:semiHidden="1" w:unhideWhenUsed="1"/>
-    <w:lsdException w:name="caption" w:semiHidden="1" w:uiPriority="35" w:unhideWhenUsed="1" w:qFormat="1"/>
-    <w:lsdException w:name="table of figures" w:semiHidden="1" w:unhideWhenUsed="1"/>
-    <w:lsdException w:name="envelope address" w:semiHidden="1" w:unhideWhenUsed="1"/>
-    <w:lsdException w:name="envelope return" w:semiHidden="1" w:unhideWhenUsed="1"/>
-    <w:lsdException w:name="footnote reference" w:semiHidden="1" w:unhideWhenUsed="1"/>
-    <w:lsdException w:name="annotation reference" w:semiHidden="1" w:unhideWhenUsed="1"/>
-    <w:lsdException w:name="line number" w:semiHidden="1" w:unhideWhenUsed="1"/>
-    <w:lsdException w:name="page number" w:semiHidden="1" w:unhideWhenUsed="1"/>
-    <w:lsdException w:name="endnote reference" w:semiHidden="1" w:unhideWhenUsed="1"/>
-    <w:lsdException w:name="endnote text" w:semiHidden="1" w:unhideWhenUsed="1"/>
-    <w:lsdException w:name="table of authorities" w:semiHidden="1" w:unhideWhenUsed="1"/>
-    <w:lsdException w:name="macro" w:semiHidden="1" w:unhideWhenUsed="1"/>
-    <w:lsdException w:name="toa heading" w:semiHidden="1" w:unhideWhenUsed="1"/>
-    <w:lsdException w:name="List" w:semiHidden="1" w:unhideWhenUsed="1"/>
-    <w:lsdException w:name="List Bullet" w:semiHidden="1" w:unhideWhenUsed="1"/>
-    <w:lsdException w:name="List Number" w:semiHidden="1" w:unhideWhenUsed="1"/>
-    <w:lsdException w:name="List 2" w:semiHidden="1" w:unhideWhenUsed="1"/>
-    <w:lsdException w:name="List 3" w:semiHidden="1" w:unhideWhenUsed="1"/>
-    <w:lsdException w:name="List 4" w:semiHidden="1" w:unhideWhenUsed="1"/>
-    <w:lsdException w:name="List 5" w:semiHidden="1" w:unhideWhenUsed="1"/>
-    <w:lsdException w:name="List Bullet 2" w:semiHidden="1" w:unhideWhenUsed="1"/>
-    <w:lsdException w:name="List Bullet 3" w:semiHidden="1" w:unhideWhenUsed="1"/>
-    <w:lsdException w:name="List Bullet 4" w:semiHidden="1" w:unhideWhenUsed="1"/>
-    <w:lsdException w:name="List Bullet 5" w:semiHidden="1" w:unhideWhenUsed="1"/>
-    <w:lsdException w:name="List Number 2" w:semiHidden="1" w:unhideWhenUsed="1"/>
-    <w:lsdException w:name="List Number 3" w:semiHidden="1" w:unhideWhenUsed="1"/>
-    <w:lsdException w:name="List Number 4" w:semiHidden="1" w:unhideWhenUsed="1"/>
-    <w:lsdException w:name="List Number 5" w:semiHidden="1" w:unhideWhenUsed="1"/>
-    <w:lsdException w:name="Title" w:uiPriority="10" w:qFormat="1"/>
-    <w:lsdException w:name="Closing" w:semiHidden="1" w:unhideWhenUsed="1"/>
-    <w:lsdException w:name="Signature" w:semiHidden="1" w:unhideWhenUsed="1"/>
-    <w:lsdException w:name="Default Paragraph Font" w:semiHidden="1" w:uiPriority="1" w:unhideWhenUsed="1"/>
-    <w:lsdException w:name="Body Text" w:semiHidden="1" w:unhideWhenUsed="1"/>
-    <w:lsdException w:name="Body Text Indent" w:semiHidden="1" w:unhideWhenUsed="1"/>
-    <w:lsdException w:name="List Continue" w:semiHidden="1" w:unhideWhenUsed="1"/>
-    <w:lsdException w:name="List Continue 2" w:semiHidden="1" w:unhideWhenUsed="1"/>
-    <w:lsdException w:name="List Continue 3" w:semiHidden="1" w:unhideWhenUsed="1"/>
-    <w:lsdException w:name="List Continue 4" w:semiHidden="1" w:unhideWhenUsed="1"/>
-    <w:lsdException w:name="List Continue 5" w:semiHidden="1" w:unhideWhenUsed="1"/>
-    <w:lsdException w:name="Message Header" w:semiHidden="1" w:unhideWhenUsed="1"/>
-    <w:lsdException w:name="Subtitle" w:uiPriority="11" w:qFormat="1"/>
-    <w:lsdException w:name="Salutation" w:semiHidden="1" w:unhideWhenUsed="1"/>
-    <w:lsdException w:name="Date" w:semiHidden="1" w:unhideWhenUsed="1"/>
-    <w:lsdException w:name="Body Text First Indent" w:semiHidden="1" w:unhideWhenUsed="1"/>
-    <w:lsdException w:name="Body Text First Indent 2" w:semiHidden="1" w:unhideWhenUsed="1"/>
-    <w:lsdException w:name="Note Heading" w:semiHidden="1" w:unhideWhenUsed="1"/>
-    <w:lsdException w:name="Body Text 2" w:semiHidden="1" w:unhideWhenUsed="1"/>
-    <w:lsdException w:name="Body Text 3" w:semiHidden="1" w:unhideWhenUsed="1"/>
-    <w:lsdException w:name="Body Text Indent 2" w:semiHidden="1" w:unhideWhenUsed="1"/>
-    <w:lsdException w:name="Body Text Indent 3" w:semiHidden="1" w:unhideWhenUsed="1"/>
-    <w:lsdException w:name="Block Text" w:semiHidden="1" w:unhideWhenUsed="1"/>
-    <w:lsdException w:name="Hyperlink" w:semiHidden="1" w:unhideWhenUsed="1"/>
-    <w:lsdException w:name="FollowedHyperlink" w:semiHidden="1" w:unhideWhenUsed="1"/>
-    <w:lsdException w:name="Strong" w:uiPriority="22" w:qFormat="1"/>
-    <w:lsdException w:name="Emphasis" w:uiPriority="20" w:qFormat="1"/>
-    <w:lsdException w:name="Document Map" w:semiHidden="1" w:unhideWhenUsed="1"/>
-    <w:lsdException w:name="Plain Text" w:semiHidden="1" w:unhideWhenUsed="1"/>
-    <w:lsdException w:name="E-mail Signature" w:semiHidden="1" w:unhideWhenUsed="1"/>
-    <w:lsdException w:name="HTML Top of Form" w:semiHidden="1" w:unhideWhenUsed="1"/>
-    <w:lsdException w:name="HTML Bottom of Form" w:semiHidden="1" w:unhideWhenUsed="1"/>
-    <w:lsdException w:name="Normal (Web)" w:semiHidden="1" w:unhideWhenUsed="1"/>
-    <w:lsdException w:name="HTML Acronym" w:semiHidden="1" w:unhideWhenUsed="1"/>
-    <w:lsdException w:name="HTML Address" w:semiHidden="1" w:unhideWhenUsed="1"/>
-    <w:lsdException w:name="HTML Cite" w:semiHidden="1" w:unhideWhenUsed="1"/>
-    <w:lsdException w:name="HTML Code" w:semiHidden="1" w:unhideWhenUsed="1"/>
-    <w:lsdException w:name="HTML Definition" w:semiHidden="1" w:unhideWhenUsed="1"/>
-    <w:lsdException w:name="HTML Keyboard" w:semiHidden="1" w:unhideWhenUsed="1"/>
-    <w:lsdException w:name="HTML Preformatted" w:semiHidden="1" w:unhideWhenUsed="1"/>
-    <w:lsdException w:name="HTML Sample" w:semiHidden="1" w:unhideWhenUsed="1"/>
-    <w:lsdException w:name="HTML Typewriter" w:semiHidden="1" w:unhideWhenUsed="1"/>
-    <w:lsdException w:name="HTML Variable" w:semiHidden="1" w:unhideWhenUsed="1"/>
-    <w:lsdException w:name="Normal Table" w:semiHidden="1" w:unhideWhenUsed="1"/>
-    <w:lsdException w:name="annotation subject" w:semiHidden="1" w:unhideWhenUsed="1"/>
-    <w:lsdException w:name="No List" w:semiHidden="1" w:unhideWhenUsed="1"/>
-    <w:lsdException w:name="Outline List 1" w:semiHidden="1" w:unhideWhenUsed="1"/>
-    <w:lsdException w:name="Outline List 2" w:semiHidden="1" w:unhideWhenUsed="1"/>
-    <w:lsdException w:name="Outline List 3" w:semiHidden="1" w:unhideWhenUsed="1"/>
-    <w:lsdException w:name="Table Simple 1" w:semiHidden="1" w:unhideWhenUsed="1"/>
-    <w:lsdException w:name="Table Simple 2" w:semiHidden="1" w:unhideWhenUsed="1"/>
-    <w:lsdException w:name="Table Simple 3" w:semiHidden="1" w:unhideWhenUsed="1"/>
-    <w:lsdException w:name="Table Classic 1" w:semiHidden="1" w:unhideWhenUsed="1"/>
-    <w:lsdException w:name="Table Classic 2" w:semiHidden="1" w:unhideWhenUsed="1"/>
-    <w:lsdException w:name="Table Classic 3" w:semiHidden="1" w:unhideWhenUsed="1"/>
-    <w:lsdException w:name="Table Classic 4" w:semiHidden="1" w:unhideWhenUsed="1"/>
-    <w:lsdException w:name="Table Colorful 1" w:semiHidden="1" w:unhideWhenUsed="1"/>
-    <w:lsdException w:name="Table Colorful 2" w:semiHidden="1" w:unhideWhenUsed="1"/>
-    <w:lsdException w:name="Table Colorful 3" w:semiHidden="1" w:unhideWhenUsed="1"/>
-    <w:lsdException w:name="Table Columns 1" w:semiHidden="1" w:unhideWhenUsed="1"/>
-    <w:lsdException w:name="Table Columns 2" w:semiHidden="1" w:unhideWhenUsed="1"/>
-    <w:lsdException w:name="Table Columns 3" w:semiHidden="1" w:unhideWhenUsed="1"/>
-    <w:lsdException w:name="Table Columns 4" w:semiHidden="1" w:unhideWhenUsed="1"/>
-    <w:lsdException w:name="Table Columns 5" w:semiHidden="1" w:unhideWhenUsed="1"/>
-    <w:lsdException w:name="Table Grid 1" w:semiHidden="1" w:unhideWhenUsed="1"/>
-    <w:lsdException w:name="Table Grid 2" w:semiHidden="1" w:unhideWhenUsed="1"/>
-    <w:lsdException w:name="Table Grid 3" w:semiHidden="1" w:unhideWhenUsed="1"/>
-    <w:lsdException w:name="Table Grid 4" w:semiHidden="1" w:unhideWhenUsed="1"/>
-    <w:lsdException w:name="Table Grid 5" w:semiHidden="1" w:unhideWhenUsed="1"/>
-    <w:lsdException w:name="Table Grid 6" w:semiHidden="1" w:unhideWhenUsed="1"/>
-    <w:lsdException w:name="Table Grid 7" w:semiHidden="1" w:unhideWhenUsed="1"/>
-    <w:lsdException w:name="Table Grid 8" w:semiHidden="1" w:unhideWhenUsed="1"/>
-    <w:lsdException w:name="Table List 1" w:semiHidden="1" w:unhideWhenUsed="1"/>
-    <w:lsdException w:name="Table List 2" w:semiHidden="1" w:unhideWhenUsed="1"/>
-    <w:lsdException w:name="Table List 3" w:semiHidden="1" w:unhideWhenUsed="1"/>
-    <w:lsdException w:name="Table List 4" w:semiHidden="1" w:unhideWhenUsed="1"/>
-    <w:lsdException w:name="Table List 5" w:semiHidden="1" w:unhideWhenUsed="1"/>
-    <w:lsdException w:name="Table List 6" w:semiHidden="1" w:unhideWhenUsed="1"/>
-    <w:lsdException w:name="Table List 7" w:semiHidden="1" w:unhideWhenUsed="1"/>
-    <w:lsdException w:name="Table List 8" w:semiHidden="1" w:unhideWhenUsed="1"/>
-    <w:lsdException w:name="Table 3D effects 1" w:semiHidden="1" w:unhideWhenUsed="1"/>
-    <w:lsdException w:name="Table 3D effects 2" w:semiHidden="1" w:unhideWhenUsed="1"/>
-    <w:lsdException w:name="Table 3D effects 3" w:semiHidden="1" w:unhideWhenUsed="1"/>
-    <w:lsdException w:name="Table Contemporary" w:semiHidden="1" w:unhideWhenUsed="1"/>
-    <w:lsdException w:name="Table Elegant" w:semiHidden="1" w:unhideWhenUsed="1"/>
-    <w:lsdException w:name="Table Professional" w:semiHidden="1" w:unhideWhenUsed="1"/>
-    <w:lsdException w:name="Table Subtle 1" w:semiHidden="1" w:unhideWhenUsed="1"/>
-    <w:lsdException w:name="Table Subtle 2" w:semiHidden="1" w:unhideWhenUsed="1"/>
-    <w:lsdException w:name="Table Web 1" w:semiHidden="1" w:unhideWhenUsed="1"/>
-    <w:lsdException w:name="Table Web 2" w:semiHidden="1" w:unhideWhenUsed="1"/>
-    <w:lsdException w:name="Table Web 3" w:semiHidden="1" w:unhideWhenUsed="1"/>
-    <w:lsdException w:name="Balloon Text" w:semiHidden="1" w:unhideWhenUsed="1"/>
-    <w:lsdException w:name="Table Grid" w:uiPriority="39"/>
-    <w:lsdException w:name="Table Theme" w:semiHidden="1" w:unhideWhenUsed="1"/>
-    <w:lsdException w:name="Placeholder Text" w:semiHidden="1"/>
-    <w:lsdException w:name="No Spacing" w:uiPriority="1" w:qFormat="1"/>
-    <w:lsdException w:name="Light Shading" w:uiPriority="60"/>
-    <w:lsdException w:name="Light List" w:uiPriority="61"/>
-    <w:lsdException w:name="Light Grid" w:uiPriority="62"/>
-    <w:lsdException w:name="Medium Shading 1" w:uiPriority="63"/>
-    <w:lsdException w:name="Medium Shading 2" w:uiPriority="64"/>
-    <w:lsdException w:name="Medium List 1" w:uiPriority="65"/>
-    <w:lsdException w:name="Medium List 2" w:uiPriority="66"/>
-    <w:lsdException w:name="Medium Grid 1" w:uiPriority="67"/>
-    <w:lsdException w:name="Medium Grid 2" w:uiPriority="68"/>
-    <w:lsdException w:name="Medium Grid 3" w:uiPriority="69"/>
-    <w:lsdException w:name="Dark List" w:uiPriority="70"/>
-    <w:lsdException w:name="Colorful Shading" w:uiPriority="71"/>
-    <w:lsdException w:name="Colorful List" w:uiPriority="72"/>
-    <w:lsdException w:name="Colorful Grid" w:uiPriority="73"/>
-    <w:lsdException w:name="Light Shading Accent 1" w:uiPriority="60"/>
-    <w:lsdException w:name="Light List Accent 1" w:uiPriority="61"/>
-    <w:lsdException w:name="Light Grid Accent 1" w:uiPriority="62"/>
-    <w:lsdException w:name="Medium Shading 1 Accent 1" w:uiPriority="63"/>
-    <w:lsdException w:name="Medium Shading 2 Accent 1" w:uiPriority="64"/>
-    <w:lsdException w:name="Medium List 1 Accent 1" w:uiPriority="65"/>
-    <w:lsdException w:name="Revision" w:semiHidden="1"/>
-    <w:lsdException w:name="List Paragraph" w:uiPriority="34" w:qFormat="1"/>
-    <w:lsdException w:name="Quote" w:uiPriority="29" w:qFormat="1"/>
-    <w:lsdException w:name="Intense Quote" w:uiPriority="30" w:qFormat="1"/>
-    <w:lsdException w:name="Medium List 2 Accent 1" w:uiPriority="66"/>
-    <w:lsdException w:name="Medium Grid 1 Accent 1" w:uiPriority="67"/>
-    <w:lsdException w:name="Medium Grid 2 Accent 1" w:uiPriority="68"/>
-    <w:lsdException w:name="Medium Grid 3 Accent 1" w:uiPriority="69"/>
-    <w:lsdException w:name="Dark List Accent 1" w:uiPriority="70"/>
-    <w:lsdException w:name="Colorful Shading Accent 1" w:uiPriority="71"/>
-    <w:lsdException w:name="Colorful List Accent 1" w:uiPriority="72"/>
-    <w:lsdException w:name="Colorful Grid Accent 1" w:uiPriority="73"/>
-    <w:lsdException w:name="Light Shading Accent 2" w:uiPriority="60"/>
-    <w:lsdException w:name="Light List Accent 2" w:uiPriority="61"/>
-    <w:lsdException w:name="Light Grid Accent 2" w:uiPriority="62"/>
-    <w:lsdException w:name="Medium Shading 1 Accent 2" w:uiPriority="63"/>
-    <w:lsdException w:name="Medium Shading 2 Accent 2" w:uiPriority="64"/>
-    <w:lsdException w:name="Medium List 1 Accent 2" w:uiPriority="65"/>
-    <w:lsdException w:name="Medium List 2 Accent 2" w:uiPriority="66"/>
-    <w:lsdException w:name="Medium Grid 1 Accent 2" w:uiPriority="67"/>
-    <w:lsdException w:name="Medium Grid 2 Accent 2" w:uiPriority="68"/>
-    <w:lsdException w:name="Medium Grid 3 Accent 2" w:uiPriority="69"/>
-    <w:lsdException w:name="Dark List Accent 2" w:uiPriority="70"/>
-    <w:lsdException w:name="Colorful Shading Accent 2" w:uiPriority="71"/>
-    <w:lsdException w:name="Colorful List Accent 2" w:uiPriority="72"/>
-    <w:lsdException w:name="Colorful Grid Accent 2" w:uiPriority="73"/>
-    <w:lsdException w:name="Light Shading Accent 3" w:uiPriority="60"/>
-    <w:lsdException w:name="Light List Accent 3" w:uiPriority="61"/>
-    <w:lsdException w:name="Light Grid Accent 3" w:uiPriority="62"/>
-    <w:lsdException w:name="Medium Shading 1 Accent 3" w:uiPriority="63"/>
-    <w:lsdException w:name="Medium Shading 2 Accent 3" w:uiPriority="64"/>
-    <w:lsdException w:name="Medium List 1 Accent 3" w:uiPriority="65"/>
-    <w:lsdException w:name="Medium List 2 Accent 3" w:uiPriority="66"/>
-    <w:lsdException w:name="Medium Grid 1 Accent 3" w:uiPriority="67"/>
-    <w:lsdException w:name="Medium Grid 2 Accent 3" w:uiPriority="68"/>
-    <w:lsdException w:name="Medium Grid 3 Accent 3" w:uiPriority="69"/>
-    <w:lsdException w:name="Dark List Accent 3" w:uiPriority="70"/>
-    <w:lsdException w:name="Colorful Shading Accent 3" w:uiPriority="71"/>
-    <w:lsdException w:name="Colorful List Accent 3" w:uiPriority="72"/>
-    <w:lsdException w:name="Colorful Grid Accent 3" w:uiPriority="73"/>
-    <w:lsdException w:name="Light Shading Accent 4" w:uiPriority="60"/>
-    <w:lsdException w:name="Light List Accent 4" w:uiPriority="61"/>
-    <w:lsdException w:name="Light Grid Accent 4" w:uiPriority="62"/>
-    <w:lsdException w:name="Medium Shading 1 Accent 4" w:uiPriority="63"/>
-    <w:lsdException w:name="Medium Shading 2 Accent 4" w:uiPriority="64"/>
-    <w:lsdException w:name="Medium List 1 Accent 4" w:uiPriority="65"/>
-    <w:lsdException w:name="Medium List 2 Accent 4" w:uiPriority="66"/>
-    <w:lsdException w:name="Medium Grid 1 Accent 4" w:uiPriority="67"/>
-    <w:lsdException w:name="Medium Grid 2 Accent 4" w:uiPriority="68"/>
-    <w:lsdException w:name="Medium Grid 3 Accent 4" w:uiPriority="69"/>
-    <w:lsdException w:name="Dark List Accent 4" w:uiPriority="70"/>
-    <w:lsdException w:name="Colorful Shading Accent 4" w:uiPriority="71"/>
-    <w:lsdException w:name="Colorful List Accent 4" w:uiPriority="72"/>
-    <w:lsdException w:name="Colorful Grid Accent 4" w:uiPriority="73"/>
-    <w:lsdException w:name="Light Shading Accent 5" w:uiPriority="60"/>
-    <w:lsdException w:name="Light List Accent 5" w:uiPriority="61"/>
-    <w:lsdException w:name="Light Grid Accent 5" w:uiPriority="62"/>
-    <w:lsdException w:name="Medium Shading 1 Accent 5" w:uiPriority="63"/>
-    <w:lsdException w:name="Medium Shading 2 Accent 5" w:uiPriority="64"/>
-    <w:lsdException w:name="Medium List 1 Accent 5" w:uiPriority="65"/>
-    <w:lsdException w:name="Medium List 2 Accent 5" w:uiPriority="66"/>
-    <w:lsdException w:name="Medium Grid 1 Accent 5" w:uiPriority="67"/>
-    <w:lsdException w:name="Medium Grid 2 Accent 5" w:uiPriority="68"/>
-    <w:lsdException w:name="Medium Grid 3 Accent 5" w:uiPriority="69"/>
-    <w:lsdException w:name="Dark List Accent 5" w:uiPriority="70"/>
-    <w:lsdException w:name="Colorful Shading Accent 5" w:uiPriority="71"/>
-    <w:lsdException w:name="Colorful List Accent 5" w:uiPriority="72"/>
-    <w:lsdException w:name="Colorful Grid Accent 5" w:uiPriority="73"/>
-    <w:lsdException w:name="Light Shading Accent 6" w:uiPriority="60"/>
-    <w:lsdException w:name="Light List Accent 6" w:uiPriority="61"/>
-    <w:lsdException w:name="Light Grid Accent 6" w:uiPriority="62"/>
-    <w:lsdException w:name="Medium Shading 1 Accent 6" w:uiPriority="63"/>
-    <w:lsdException w:name="Medium Shading 2 Accent 6" w:uiPriority="64"/>
-    <w:lsdException w:name="Medium List 1 Accent 6" w:uiPriority="65"/>
-    <w:lsdException w:name="Medium List 2 Accent 6" w:uiPriority="66"/>
-    <w:lsdException w:name="Medium Grid 1 Accent 6" w:uiPriority="67"/>
-    <w:lsdException w:name="Medium Grid 2 Accent 6" w:uiPriority="68"/>
-    <w:lsdException w:name="Medium Grid 3 Accent 6" w:uiPriority="69"/>
-    <w:lsdException w:name="Dark List Accent 6" w:uiPriority="70"/>
-    <w:lsdException w:name="Colorful Shading Accent 6" w:uiPriority="71"/>
-    <w:lsdException w:name="Colorful List Accent 6" w:uiPriority="72"/>
-    <w:lsdException w:name="Colorful Grid Accent 6" w:uiPriority="73"/>
-    <w:lsdException w:name="Subtle Emphasis" w:uiPriority="19" w:qFormat="1"/>
-    <w:lsdException w:name="Intense Emphasis" w:uiPriority="21" w:qFormat="1"/>
-    <w:lsdException w:name="Subtle Reference" w:uiPriority="31" w:qFormat="1"/>
-    <w:lsdException w:name="Intense Reference" w:uiPriority="32" w:qFormat="1"/>
-    <w:lsdException w:name="Book Title" w:uiPriority="33" w:qFormat="1"/>
-    <w:lsdException w:name="Bibliography" w:semiHidden="1" w:uiPriority="37" w:unhideWhenUsed="1"/>
-    <w:lsdException w:name="TOC Heading" w:semiHidden="1" w:uiPriority="39" w:unhideWhenUsed="1" w:qFormat="1"/>
-    <w:lsdException w:name="Plain Table 1" w:uiPriority="41"/>
-    <w:lsdException w:name="Plain Table 2" w:uiPriority="42"/>
-    <w:lsdException w:name="Plain Table 3" w:uiPriority="43"/>
-    <w:lsdException w:name="Plain Table 4" w:uiPriority="44"/>
-    <w:lsdException w:name="Plain Table 5" w:uiPriority="45"/>
-    <w:lsdException w:name="Grid Table Light" w:uiPriority="40"/>
-    <w:lsdException w:name="Grid Table 1 Light" w:uiPriority="46"/>
-    <w:lsdException w:name="Grid Table 2" w:uiPriority="47"/>
-    <w:lsdException w:name="Grid Table 3" w:uiPriority="48"/>
-    <w:lsdException w:name="Grid Table 4" w:uiPriority="49"/>
-    <w:lsdException w:name="Grid Table 5 Dark" w:uiPriority="50"/>
-    <w:lsdException w:name="Grid Table 6 Colorful" w:uiPriority="51"/>
-    <w:lsdException w:name="Grid Table 7 Colorful" w:uiPriority="52"/>
-    <w:lsdException w:name="Grid Table 1 Light Accent 1" w:uiPriority="46"/>
-    <w:lsdException w:name="Grid Table 2 Accent 1" w:uiPriority="47"/>
-    <w:lsdException w:name="Grid Table 3 Accent 1" w:uiPriority="48"/>
-    <w:lsdException w:name="Grid Table 4 Accent 1" w:uiPriority="49"/>
-    <w:lsdException w:name="Grid Table 5 Dark Accent 1" w:uiPriority="50"/>
-    <w:lsdException w:name="Grid Table 6 Colorful Accent 1" w:uiPriority="51"/>
-    <w:lsdException w:name="Grid Table 7 Colorful Accent 1" w:uiPriority="52"/>
-    <w:lsdException w:name="Grid Table 1 Light Accent 2" w:uiPriority="46"/>
-    <w:lsdException w:name="Grid Table 2 Accent 2" w:uiPriority="47"/>
-    <w:lsdException w:name="Grid Table 3 Accent 2" w:uiPriority="48"/>
-    <w:lsdException w:name="Grid Table 4 Accent 2" w:uiPriority="49"/>
-    <w:lsdException w:name="Grid Table 5 Dark Accent 2" w:uiPriority="50"/>
-    <w:lsdException w:name="Grid Table 6 Colorful Accent 2" w:uiPriority="51"/>
-    <w:lsdException w:name="Grid Table 7 Colorful Accent 2" w:uiPriority="52"/>
-    <w:lsdException w:name="Grid Table 1 Light Accent 3" w:uiPriority="46"/>
-    <w:lsdException w:name="Grid Table 2 Accent 3" w:uiPriority="47"/>
-    <w:lsdException w:name="Grid Table 3 Accent 3" w:uiPriority="48"/>
-    <w:lsdException w:name="Grid Table 4 Accent 3" w:uiPriority="49"/>
-    <w:lsdException w:name="Grid Table 5 Dark Accent 3" w:uiPriority="50"/>
-    <w:lsdException w:name="Grid Table 6 Colorful Accent 3" w:uiPriority="51"/>
-    <w:lsdException w:name="Grid Table 7 Colorful Accent 3" w:uiPriority="52"/>
-    <w:lsdException w:name="Grid Table 1 Light Accent 4" w:uiPriority="46"/>
-    <w:lsdException w:name="Grid Table 2 Accent 4" w:uiPriority="47"/>
-    <w:lsdException w:name="Grid Table 3 Accent 4" w:uiPriority="48"/>
-    <w:lsdException w:name="Grid Table 4 Accent 4" w:uiPriority="49"/>
-    <w:lsdException w:name="Grid Table 5 Dark Accent 4" w:uiPriority="50"/>
-    <w:lsdException w:name="Grid Table 6 Colorful Accent 4" w:uiPriority="51"/>
-    <w:lsdException w:name="Grid Table 7 Colorful Accent 4" w:uiPriority="52"/>
-    <w:lsdException w:name="Grid Table 1 Light Accent 5" w:uiPriority="46"/>
-    <w:lsdException w:name="Grid Table 2 Accent 5" w:uiPriority="47"/>
-    <w:lsdException w:name="Grid Table 3 Accent 5" w:uiPriority="48"/>
-    <w:lsdException w:name="Grid Table 4 Accent 5" w:uiPriority="49"/>
-    <w:lsdException w:name="Grid Table 5 Dark Accent 5" w:uiPriority="50"/>
-    <w:lsdException w:name="Grid Table 6 Colorful Accent 5" w:uiPriority="51"/>
-    <w:lsdException w:name="Grid Table 7 Colorful Accent 5" w:uiPriority="52"/>
-    <w:lsdException w:name="Grid Table 1 Light Accent 6" w:uiPriority="46"/>
-    <w:lsdException w:name="Grid Table 2 Accent 6" w:uiPriority="47"/>
-    <w:lsdException w:name="Grid Table 3 Accent 6" w:uiPriority="48"/>
-    <w:lsdException w:name="Grid Table 4 Accent 6" w:uiPriority="49"/>
-    <w:lsdException w:name="Grid Table 5 Dark Accent 6" w:uiPriority="50"/>
-    <w:lsdException w:name="Grid Table 6 Colorful Accent 6" w:uiPriority="51"/>
-    <w:lsdException w:name="Grid Table 7 Colorful Accent 6" w:uiPriority="52"/>
-    <w:lsdException w:name="List Table 1 Light" w:uiPriority="46"/>
-    <w:lsdException w:name="List Table 2" w:uiPriority="47"/>
-    <w:lsdException w:name="List Table 3" w:uiPriority="48"/>
-    <w:lsdException w:name="List Table 4" w:uiPriority="49"/>
-    <w:lsdException w:name="List Table 5 Dark" w:uiPriority="50"/>
-    <w:lsdException w:name="List Table 6 Colorful" w:uiPriority="51"/>
-    <w:lsdException w:name="List Table 7 Colorful" w:uiPriority="52"/>
-    <w:lsdException w:name="List Table 1 Light Accent 1" w:uiPriority="46"/>
-    <w:lsdException w:name="List Table 2 Accent 1" w:uiPriority="47"/>
-    <w:lsdException w:name="List Table 3 Accent 1" w:uiPriority="48"/>
-    <w:lsdException w:name="List Table 4 Accent 1" w:uiPriority="49"/>
-    <w:lsdException w:name="List Table 5 Dark Accent 1" w:uiPriority="50"/>
-    <w:lsdException w:name="List Table 6 Colorful Accent 1" w:uiPriority="51"/>
-    <w:lsdException w:name="List Table 7 Colorful Accent 1" w:uiPriority="52"/>
-    <w:lsdException w:name="List Table 1 Light Accent 2" w:uiPriority="46"/>
-    <w:lsdException w:name="List Table 2 Accent 2" w:uiPriority="47"/>
-    <w:lsdException w:name="List Table 3 Accent 2" w:uiPriority="48"/>
-    <w:lsdException w:name="List Table 4 Accent 2" w:uiPriority="49"/>
-    <w:lsdException w:name="List Table 5 Dark Accent 2" w:uiPriority="50"/>
-    <w:lsdException w:name="List Table 6 Colorful Accent 2" w:uiPriority="51"/>
-    <w:lsdException w:name="List Table 7 Colorful Accent 2" w:uiPriority="52"/>
-    <w:lsdException w:name="List Table 1 Light Accent 3" w:uiPriority="46"/>
-    <w:lsdException w:name="List Table 2 Accent 3" w:uiPriority="47"/>
-    <w:lsdException w:name="List Table 3 Accent 3" w:uiPriority="48"/>
-    <w:lsdException w:name="List Table 4 Accent 3" w:uiPriority="49"/>
-    <w:lsdException w:name="List Table 5 Dark Accent 3" w:uiPriority="50"/>
-    <w:lsdException w:name="List Table 6 Colorful Accent 3" w:uiPriority="51"/>
-    <w:lsdException w:name="List Table 7 Colorful Accent 3" w:uiPriority="52"/>
-    <w:lsdException w:name="List Table 1 Light Accent 4" w:uiPriority="46"/>
-    <w:lsdException w:name="List Table 2 Accent 4" w:uiPriority="47"/>
-    <w:lsdException w:name="List Table 3 Accent 4" w:uiPriority="48"/>
-    <w:lsdException w:name="List Table 4 Accent 4" w:uiPriority="49"/>
-    <w:lsdException w:name="List Table 5 Dark Accent 4" w:uiPriority="50"/>
-    <w:lsdException w:name="List Table 6 Colorful Accent 4" w:uiPriority="51"/>
-    <w:lsdException w:name="List Table 7 Colorful Accent 4" w:uiPriority="52"/>
-    <w:lsdException w:name="List Table 1 Light Accent 5" w:uiPriority="46"/>
-    <w:lsdException w:name="List Table 2 Accent 5" w:uiPriority="47"/>
-    <w:lsdException w:name="List Table 3 Accent 5" w:uiPriority="48"/>
-    <w:lsdException w:name="List Table 4 Accent 5" w:uiPriority="49"/>
-    <w:lsdException w:name="List Table 5 Dark Accent 5" w:uiPriority="50"/>
-    <w:lsdException w:name="List Table 6 Colorful Accent 5" w:uiPriority="51"/>
-    <w:lsdException w:name="List Table 7 Colorful Accent 5" w:uiPriority="52"/>
-    <w:lsdException w:name="List Table 1 Light Accent 6" w:uiPriority="46"/>
-    <w:lsdException w:name="List Table 2 Accent 6" w:uiPriority="47"/>
-    <w:lsdException w:name="List Table 3 Accent 6" w:uiPriority="48"/>
-    <w:lsdException w:name="List Table 4 Accent 6" w:uiPriority="49"/>
-    <w:lsdException w:name="List Table 5 Dark Accent 6" w:uiPriority="50"/>
-    <w:lsdException w:name="List Table 6 Colorful Accent 6" w:uiPriority="51"/>
-    <w:lsdException w:name="List Table 7 Colorful Accent 6" w:uiPriority="52"/>
-  </w:latentStyles>
-  <w:style w:type="paragraph" w:default="1" w:styleId="Normal">
-    <w:name w:val="Normal"/>
-    <w:qFormat/>
-  </w:style>
-  <w:style w:type="character" w:default="1" w:styleId="Fuentedeprrafopredeter">
-    <w:name w:val="Default Paragraph Font"/>
-    <w:uiPriority w:val="1"/>
-    <w:semiHidden/>
+  <w:style w:type="paragraph" w:styleId="TDC3">
+    <w:name w:val="toc 3"/>
+    <w:basedOn w:val="Normal"/>
+    <w:next w:val="Normal"/>
+    <w:autoRedefine/>
+    <w:uiPriority w:val="39"/>
     <w:unhideWhenUsed/>
-  </w:style>
-  <w:style w:type="table" w:default="1" w:styleId="Tablanormal">
-    <w:name w:val="Normal Table"/>
-    <w:uiPriority w:val="99"/>
-    <w:semiHidden/>
-    <w:unhideWhenUsed/>
-    <w:tblPr>
-      <w:tblInd w:w="0" w:type="dxa"/>
-      <w:tblCellMar>
-        <w:top w:w="0" w:type="dxa"/>
-        <w:left w:w="108" w:type="dxa"/>
-        <w:bottom w:w="0" w:type="dxa"/>
-        <w:right w:w="108" w:type="dxa"/>
-      </w:tblCellMar>
-    </w:tblPr>
-  </w:style>
-  <w:style w:type="numbering" w:default="1" w:styleId="Sinlista">
-    <w:name w:val="No List"/>
-    <w:uiPriority w:val="99"/>
-    <w:semiHidden/>
-    <w:unhideWhenUsed/>
-  </w:style>
-  <w:style w:type="character" w:styleId="Textodelmarcadordeposicin">
-    <w:name w:val="Placeholder Text"/>
-    <w:basedOn w:val="Fuentedeprrafopredeter"/>
-    <w:uiPriority w:val="99"/>
-    <w:semiHidden/>
-    <w:rsid w:val="003D7447"/>
-    <w:rPr>
-      <w:color w:val="808080"/>
-    </w:rPr>
+    <w:rsid w:val="0045292C"/>
+    <w:pPr>
+      <w:spacing w:after="100"/>
+      <w:ind w:left="440"/>
+    </w:pPr>
   </w:style>
 </w:styles>
-</file>
-
-<file path=word/glossary/webSettings.xml><?xml version="1.0" encoding="utf-8"?>
-<w:webSettings xmlns:mc="http://schemas.openxmlformats.org/markup-compatibility/2006" xmlns:r="http://schemas.openxmlformats.org/officeDocument/2006/relationships" xmlns:w="http://schemas.openxmlformats.org/wordprocessingml/2006/main" xmlns:w14="http://schemas.microsoft.com/office/word/2010/wordml" xmlns:w15="http://schemas.microsoft.com/office/word/2012/wordml" xmlns:w16se="http://schemas.microsoft.com/office/word/2015/wordml/symex" mc:Ignorable="w14 w15 w16se">
-  <w:optimizeForBrowser/>
-  <w:allowPNG/>
-</w:webSettings>
 </file>
 
 <file path=word/theme/theme1.xml><?xml version="1.0" encoding="utf-8"?>
@@ -3822,7 +4686,7 @@
 </file>
 
 <file path=customXml/itemProps1.xml><?xml version="1.0" encoding="utf-8"?>
-<ds:datastoreItem xmlns:ds="http://schemas.openxmlformats.org/officeDocument/2006/customXml" ds:itemID="{7A5038F9-E849-4578-93BC-93786D2E07D2}">
+<ds:datastoreItem xmlns:ds="http://schemas.openxmlformats.org/officeDocument/2006/customXml" ds:itemID="{002DE653-BE76-4CE9-AC2E-FAAD02CA5EDB}">
   <ds:schemaRefs>
     <ds:schemaRef ds:uri="http://schemas.openxmlformats.org/officeDocument/2006/bibliography"/>
   </ds:schemaRefs>

</xml_diff>